<commit_message>
[ProjRech] Doc + stat, count et cribble
- Fonction de stat simple, de comptage et de cribble
- Continuation du doc

Cribble permet de trouver une bonne combinaison.
</commit_message>
<xml_diff>
--- a/master2/docs/2019-05-23-Gouteux-Séances de regroupement.docx
+++ b/master2/docs/2019-05-23-Gouteux-Séances de regroupement.docx
@@ -1,6 +1,6 @@
 
 <file path=word/document.xml><?xml version="1.0" encoding="utf-8"?>
-<w:document xmlns:wpc="http://schemas.microsoft.com/office/word/2010/wordprocessingCanvas" xmlns:cx="http://schemas.microsoft.com/office/drawing/2014/chartex" xmlns:cx1="http://schemas.microsoft.com/office/drawing/2015/9/8/chartex" xmlns:cx2="http://schemas.microsoft.com/office/drawing/2015/10/21/chartex" xmlns:cx3="http://schemas.microsoft.com/office/drawing/2016/5/9/chartex" xmlns:cx4="http://schemas.microsoft.com/office/drawing/2016/5/10/chartex" xmlns:cx5="http://schemas.microsoft.com/office/drawing/2016/5/11/chartex" xmlns:cx6="http://schemas.microsoft.com/office/drawing/2016/5/12/chartex" xmlns:cx7="http://schemas.microsoft.com/office/drawing/2016/5/13/chartex" xmlns:cx8="http://schemas.microsoft.com/office/drawing/2016/5/14/chartex" xmlns:mc="http://schemas.openxmlformats.org/markup-compatibility/2006" xmlns:aink="http://schemas.microsoft.com/office/drawing/2016/ink" xmlns:am3d="http://schemas.microsoft.com/office/drawing/2017/model3d" xmlns:o="urn:schemas-microsoft-com:office:office" xmlns:r="http://schemas.openxmlformats.org/officeDocument/2006/relationships" xmlns:m="http://schemas.openxmlformats.org/officeDocument/2006/math" xmlns:v="urn:schemas-microsoft-com:vml" xmlns:wp14="http://schemas.microsoft.com/office/word/2010/wordprocessingDrawing" xmlns:wp="http://schemas.openxmlformats.org/drawingml/2006/wordprocessingDrawing" xmlns:w10="urn:schemas-microsoft-com:office:word" xmlns:w="http://schemas.openxmlformats.org/wordprocessingml/2006/main" xmlns:w14="http://schemas.microsoft.com/office/word/2010/wordml" xmlns:w15="http://schemas.microsoft.com/office/word/2012/wordml" xmlns:w16cid="http://schemas.microsoft.com/office/word/2016/wordml/cid" xmlns:w16se="http://schemas.microsoft.com/office/word/2015/wordml/symex" xmlns:wpg="http://schemas.microsoft.com/office/word/2010/wordprocessingGroup" xmlns:wpi="http://schemas.microsoft.com/office/word/2010/wordprocessingInk" xmlns:wne="http://schemas.microsoft.com/office/word/2006/wordml" xmlns:wps="http://schemas.microsoft.com/office/word/2010/wordprocessingShape" mc:Ignorable="w14 w15 w16se w16cid wp14">
+<w:document xmlns:wpc="http://schemas.microsoft.com/office/word/2010/wordprocessingCanvas" xmlns:mc="http://schemas.openxmlformats.org/markup-compatibility/2006" xmlns:o="urn:schemas-microsoft-com:office:office" xmlns:r="http://schemas.openxmlformats.org/officeDocument/2006/relationships" xmlns:m="http://schemas.openxmlformats.org/officeDocument/2006/math" xmlns:v="urn:schemas-microsoft-com:vml" xmlns:wp14="http://schemas.microsoft.com/office/word/2010/wordprocessingDrawing" xmlns:wp="http://schemas.openxmlformats.org/drawingml/2006/wordprocessingDrawing" xmlns:w10="urn:schemas-microsoft-com:office:word" xmlns:w="http://schemas.openxmlformats.org/wordprocessingml/2006/main" xmlns:w14="http://schemas.microsoft.com/office/word/2010/wordml" xmlns:wpg="http://schemas.microsoft.com/office/word/2010/wordprocessingGroup" xmlns:wpi="http://schemas.microsoft.com/office/word/2010/wordprocessingInk" xmlns:wne="http://schemas.microsoft.com/office/word/2006/wordml" xmlns:wps="http://schemas.microsoft.com/office/word/2010/wordprocessingShape" mc:Ignorable="w14 wp14">
   <w:body>
     <w:p>
       <w:pPr>
@@ -12,6 +12,109 @@
       </w:pPr>
       <w:r>
         <w:rPr>
+          <w:noProof/>
+          <w:lang w:eastAsia="fr-FR"/>
+        </w:rPr>
+        <mc:AlternateContent>
+          <mc:Choice Requires="wps">
+            <w:drawing>
+              <wp:anchor distT="0" distB="0" distL="114300" distR="114300" simplePos="0" relativeHeight="251659264" behindDoc="0" locked="0" layoutInCell="1" allowOverlap="1" wp14:anchorId="42078A63" wp14:editId="3654E06A">
+                <wp:simplePos x="0" y="0"/>
+                <wp:positionH relativeFrom="column">
+                  <wp:posOffset>-918845</wp:posOffset>
+                </wp:positionH>
+                <wp:positionV relativeFrom="paragraph">
+                  <wp:posOffset>-899795</wp:posOffset>
+                </wp:positionV>
+                <wp:extent cx="371475" cy="10706100"/>
+                <wp:effectExtent l="0" t="0" r="9525" b="0"/>
+                <wp:wrapNone/>
+                <wp:docPr id="5" name="Rectangle 5"/>
+                <wp:cNvGraphicFramePr/>
+                <a:graphic xmlns:a="http://schemas.openxmlformats.org/drawingml/2006/main">
+                  <a:graphicData uri="http://schemas.microsoft.com/office/word/2010/wordprocessingShape">
+                    <wps:wsp>
+                      <wps:cNvSpPr/>
+                      <wps:spPr>
+                        <a:xfrm>
+                          <a:off x="0" y="0"/>
+                          <a:ext cx="371475" cy="10706100"/>
+                        </a:xfrm>
+                        <a:prstGeom prst="rect">
+                          <a:avLst/>
+                        </a:prstGeom>
+                        <a:gradFill flip="none" rotWithShape="1">
+                          <a:gsLst>
+                            <a:gs pos="0">
+                              <a:schemeClr val="accent1">
+                                <a:tint val="66000"/>
+                                <a:satMod val="160000"/>
+                              </a:schemeClr>
+                            </a:gs>
+                            <a:gs pos="50000">
+                              <a:schemeClr val="accent1">
+                                <a:tint val="44500"/>
+                                <a:satMod val="160000"/>
+                              </a:schemeClr>
+                            </a:gs>
+                            <a:gs pos="100000">
+                              <a:schemeClr val="accent1">
+                                <a:tint val="23500"/>
+                                <a:satMod val="160000"/>
+                              </a:schemeClr>
+                            </a:gs>
+                          </a:gsLst>
+                          <a:path path="circle">
+                            <a:fillToRect l="100000" b="100000"/>
+                          </a:path>
+                          <a:tileRect t="-100000" r="-100000"/>
+                        </a:gradFill>
+                        <a:ln>
+                          <a:noFill/>
+                        </a:ln>
+                      </wps:spPr>
+                      <wps:style>
+                        <a:lnRef idx="2">
+                          <a:schemeClr val="accent1">
+                            <a:shade val="50000"/>
+                          </a:schemeClr>
+                        </a:lnRef>
+                        <a:fillRef idx="1">
+                          <a:schemeClr val="accent1"/>
+                        </a:fillRef>
+                        <a:effectRef idx="0">
+                          <a:schemeClr val="accent1"/>
+                        </a:effectRef>
+                        <a:fontRef idx="minor">
+                          <a:schemeClr val="lt1"/>
+                        </a:fontRef>
+                      </wps:style>
+                      <wps:bodyPr rot="0" spcFirstLastPara="0" vertOverflow="overflow" horzOverflow="overflow" vert="horz" wrap="square" lIns="91440" tIns="45720" rIns="91440" bIns="45720" numCol="1" spcCol="0" rtlCol="0" fromWordArt="0" anchor="ctr" anchorCtr="0" forceAA="0" compatLnSpc="1">
+                        <a:prstTxWarp prst="textNoShape">
+                          <a:avLst/>
+                        </a:prstTxWarp>
+                        <a:noAutofit/>
+                      </wps:bodyPr>
+                    </wps:wsp>
+                  </a:graphicData>
+                </a:graphic>
+                <wp14:sizeRelV relativeFrom="margin">
+                  <wp14:pctHeight>0</wp14:pctHeight>
+                </wp14:sizeRelV>
+              </wp:anchor>
+            </w:drawing>
+          </mc:Choice>
+          <mc:Fallback>
+            <w:pict>
+              <v:rect id="Rectangle 5" o:spid="_x0000_s1026" style="position:absolute;margin-left:-72.35pt;margin-top:-70.85pt;width:29.25pt;height:843pt;z-index:251659264;visibility:visible;mso-wrap-style:square;mso-height-percent:0;mso-wrap-distance-left:9pt;mso-wrap-distance-top:0;mso-wrap-distance-right:9pt;mso-wrap-distance-bottom:0;mso-position-horizontal:absolute;mso-position-horizontal-relative:text;mso-position-vertical:absolute;mso-position-vertical-relative:text;mso-height-percent:0;mso-height-relative:margin;v-text-anchor:middle" o:gfxdata="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" fillcolor="#8aabd3 [2132]" stroked="f" strokeweight="2pt">
+                <v:fill color2="#d6e2f0 [756]" rotate="t" focusposition="1" focussize="" colors="0 #9ab5e4;.5 #c2d1ed;1 #e1e8f5" focus="100%" type="gradientRadial"/>
+              </v:rect>
+            </w:pict>
+          </mc:Fallback>
+        </mc:AlternateContent>
+      </w:r>
+      <w:r>
+        <w:rPr>
           <w:sz w:val="48"/>
           <w:szCs w:val="48"/>
         </w:rPr>
@@ -40,75 +143,54 @@
         <w:t xml:space="preserve"> d’une importance cruciale</w:t>
       </w:r>
       <w:r>
-        <w:t>. D’une part</w:t>
+        <w:t xml:space="preserve">. D’une part, </w:t>
+      </w:r>
+      <w:r>
+        <w:t>il s’agit d’un texte très court</w:t>
+      </w:r>
+      <w:r>
+        <w:t xml:space="preserve"> d’une dizaine de mots</w:t>
+      </w:r>
+      <w:r>
+        <w:t xml:space="preserve">. D’autre part, </w:t>
+      </w:r>
+      <w:r>
+        <w:t>il est le premier contact entre le document et ses lecteurs et bien souvent le dernier car seul</w:t>
+      </w:r>
+      <w:r>
+        <w:t>ement</w:t>
+      </w:r>
+      <w:r>
+        <w:t xml:space="preserve"> 8 % des </w:t>
+      </w:r>
+      <w:r>
+        <w:t xml:space="preserve">articles sont lus après la lecture de leur </w:t>
+      </w:r>
+      <w:r>
+        <w:t>titre</w:t>
+      </w:r>
+      <w:r>
+        <w:t xml:space="preserve"> (</w:t>
+      </w:r>
+      <w:proofErr w:type="spellStart"/>
+      <w:r>
+        <w:t>Mabe</w:t>
+      </w:r>
+      <w:proofErr w:type="spellEnd"/>
+      <w:r>
+        <w:t xml:space="preserve"> et Amin</w:t>
       </w:r>
       <w:r>
         <w:t xml:space="preserve">, </w:t>
       </w:r>
       <w:r>
-        <w:t>il s’agit d’un texte très court</w:t>
-      </w:r>
-      <w:r>
-        <w:t xml:space="preserve"> d’une dizaine de mots</w:t>
-      </w:r>
-      <w:r>
-        <w:t xml:space="preserve">. D’autre part, </w:t>
-      </w:r>
-      <w:r>
-        <w:t>il est le premier</w:t>
-      </w:r>
-      <w:r>
-        <w:t xml:space="preserve"> </w:t>
-      </w:r>
-      <w:r>
-        <w:t xml:space="preserve">contact entre le document et ses lecteurs </w:t>
-      </w:r>
-      <w:r>
-        <w:t>et bien souvent le dernier car seul</w:t>
-      </w:r>
-      <w:r>
-        <w:t>ement</w:t>
-      </w:r>
-      <w:r>
-        <w:t xml:space="preserve"> </w:t>
-      </w:r>
-      <w:r>
-        <w:t xml:space="preserve">8 % des </w:t>
-      </w:r>
-      <w:r>
-        <w:t xml:space="preserve">articles sont lus après la lecture de leur </w:t>
-      </w:r>
-      <w:r>
-        <w:t>titre</w:t>
-      </w:r>
-      <w:r>
-        <w:t xml:space="preserve"> (</w:t>
-      </w:r>
-      <w:proofErr w:type="spellStart"/>
-      <w:r>
-        <w:t>Mabe</w:t>
-      </w:r>
-      <w:proofErr w:type="spellEnd"/>
-      <w:r>
-        <w:t xml:space="preserve"> et Amin</w:t>
-      </w:r>
-      <w:r>
-        <w:t xml:space="preserve">, </w:t>
-      </w:r>
-      <w:r>
         <w:t>2002)</w:t>
       </w:r>
       <w:r>
         <w:t xml:space="preserve">. Le titre est donc lu </w:t>
       </w:r>
       <w:r>
-        <w:t xml:space="preserve">seul </w:t>
-      </w:r>
-      <w:r>
-        <w:t>dans un premier temps</w:t>
-      </w:r>
-      <w:r>
-        <w:t xml:space="preserve">, </w:t>
+        <w:t xml:space="preserve">seul dans un premier temps, </w:t>
       </w:r>
       <w:r>
         <w:t>indépendamment du document titré</w:t>
@@ -173,31 +255,10 @@
         <w:t xml:space="preserve">, dont celles des archives ouvertes. </w:t>
       </w:r>
       <w:r>
-        <w:t xml:space="preserve">Chaque chercheur, quelle que soit sa discipline, ou documentaliste d’un centre de recherche, est libre de déposer un document sur HAL, </w:t>
-      </w:r>
-      <w:r>
-        <w:t>avec</w:t>
-      </w:r>
-      <w:r>
-        <w:t xml:space="preserve"> l’accord </w:t>
-      </w:r>
-      <w:r>
-        <w:t>des</w:t>
-      </w:r>
-      <w:r>
-        <w:t xml:space="preserve"> auteurs.</w:t>
-      </w:r>
-      <w:r>
-        <w:t xml:space="preserve"> </w:t>
-      </w:r>
-      <w:r>
-        <w:t xml:space="preserve">Une archive ouverte présente l’avantage de centraliser l’accès aux travaux scientifiques, d’aider à leur diffusion et de les conserver manière pérenne, par rapport au site </w:t>
-      </w:r>
-      <w:r>
-        <w:t xml:space="preserve">d’une institution particulière ou le site web personnel d’un chercheur, </w:t>
-      </w:r>
-      <w:r>
-        <w:t>et de façon gratuite et accessible à tous, au contraire d</w:t>
+        <w:t xml:space="preserve">Chaque chercheur, quelle que soit sa discipline, ou documentaliste d’un centre de recherche, est libre de déposer un document sur HAL, avec l’accord des auteurs. </w:t>
+      </w:r>
+      <w:r>
+        <w:t>Une archive ouverte présente l’avantage de centraliser l’accès aux travaux scientifiques, d’aider à leur diffusion et de les conserver manière pérenne, par rapport au site d’une institution particulière ou le site web personnel d’un chercheur, et de façon gratuite et accessible à tous, au contraire d</w:t>
       </w:r>
       <w:r>
         <w:t xml:space="preserve">u catalogue des </w:t>
@@ -223,10 +284,7 @@
         <w:t xml:space="preserve"> de titres français</w:t>
       </w:r>
       <w:r>
-        <w:t xml:space="preserve">, ils se sont tournés vers </w:t>
-      </w:r>
-      <w:r>
-        <w:t xml:space="preserve">l’archive ouverte </w:t>
+        <w:t xml:space="preserve">, ils se sont tournés vers l’archive ouverte </w:t>
       </w:r>
       <w:r>
         <w:rPr>
@@ -257,45 +315,16 @@
       </w:r>
       <w:proofErr w:type="spellEnd"/>
       <w:r>
-        <w:t>, 2010).</w:t>
-      </w:r>
-      <w:r>
-        <w:t xml:space="preserve"> </w:t>
+        <w:t xml:space="preserve">, 2010). </w:t>
       </w:r>
       <w:r>
         <w:t>Cette archive</w:t>
       </w:r>
       <w:r>
-        <w:t xml:space="preserve"> fonctionne depuis 2001 et est </w:t>
-      </w:r>
-      <w:r>
-        <w:t>géré</w:t>
-      </w:r>
-      <w:r>
-        <w:t>e</w:t>
-      </w:r>
-      <w:r>
-        <w:t xml:space="preserve"> par le Centre pour la Communication Scientifique directe</w:t>
-      </w:r>
-      <w:r>
-        <w:t xml:space="preserve"> du</w:t>
-      </w:r>
-      <w:r>
-        <w:t xml:space="preserve"> Centre National pour la Recherche Scientifique (CNRS)</w:t>
-      </w:r>
-      <w:r>
-        <w:t xml:space="preserve">. </w:t>
-      </w:r>
-      <w:r>
-        <w:t xml:space="preserve">Plusieurs institutions, dont le CNRS, encourage le dépôt </w:t>
-      </w:r>
-      <w:proofErr w:type="gramStart"/>
-      <w:r>
-        <w:t>sur</w:t>
-      </w:r>
-      <w:proofErr w:type="gramEnd"/>
-      <w:r>
-        <w:t xml:space="preserve"> HAL des travaux produits par leurs chercheurs, garantissant un nombre important de titres issus de plusieurs disciplines scientifiques.</w:t>
+        <w:t xml:space="preserve"> fonctionne depuis 2001 et est gérée par le Centre pour la Communication Scientifique directe du Centre National pour la Recherche Scientifique (CNRS). </w:t>
+      </w:r>
+      <w:r>
+        <w:t>Plusieurs institutions, dont le CNRS, encourage le dépôt sur HAL des travaux produits par leurs chercheurs, garantissant un nombre important de titres issus de plusieurs disciplines scientifiques.</w:t>
       </w:r>
     </w:p>
     <w:p>
@@ -442,7 +471,15 @@
         <w:jc w:val="both"/>
       </w:pPr>
       <w:r>
-        <w:t xml:space="preserve">Les titres ont été analysé à l’aide du logiciel Talismane </w:t>
+        <w:t xml:space="preserve">Les titres ont été analysé à l’aide du logiciel </w:t>
+      </w:r>
+      <w:proofErr w:type="spellStart"/>
+      <w:r>
+        <w:t>Talismane</w:t>
+      </w:r>
+      <w:proofErr w:type="spellEnd"/>
+      <w:r>
+        <w:t xml:space="preserve"> </w:t>
       </w:r>
       <w:r>
         <w:t>(</w:t>
@@ -568,22 +605,81 @@
         <w:jc w:val="both"/>
       </w:pPr>
       <w:r>
-        <w:t>Talismane découpe le titre en partie</w:t>
-      </w:r>
-      <w:r>
-        <w:t>s</w:t>
-      </w:r>
-      <w:r>
-        <w:t xml:space="preserve"> et effectue son analyse partie par partie. Nous avons écarté les titres possédant plusieurs parties, plus complexes et </w:t>
-      </w:r>
-      <w:r>
-        <w:t>ne comptant que pour X % des titres</w:t>
-      </w:r>
-      <w:r>
-        <w:t>.</w:t>
+        <w:t>Dans un premier temps, nous avons analysé les titres selon trois axes.</w:t>
+      </w:r>
+    </w:p>
+    <w:p>
+      <w:pPr>
+        <w:jc w:val="both"/>
+      </w:pPr>
+      <w:proofErr w:type="spellStart"/>
+      <w:r>
+        <w:t>Talismane</w:t>
+      </w:r>
+      <w:proofErr w:type="spellEnd"/>
+      <w:r>
+        <w:t xml:space="preserve"> </w:t>
+      </w:r>
+      <w:r>
+        <w:t>considère certains titres comme ayant plusieurs</w:t>
       </w:r>
       <w:bookmarkStart w:id="0" w:name="_GoBack"/>
       <w:bookmarkEnd w:id="0"/>
+      <w:r>
+        <w:t xml:space="preserve"> paragraphes et son analyse de dépendance est effectuée paragraphe par paragraphe. </w:t>
+      </w:r>
+      <w:r>
+        <w:t xml:space="preserve">Nous avons écarté </w:t>
+      </w:r>
+      <w:r>
+        <w:t>ces titres pluri-paragraphes, considérant que la détection de plusieurs paragraphes s’apparentent à une erreur. Nous avons ensuite découpé les titres en segments</w:t>
+      </w:r>
+      <w:r>
+        <w:t xml:space="preserve"> en </w:t>
+      </w:r>
+      <w:r>
+        <w:t xml:space="preserve">reprenant d’Anthony (2001) </w:t>
+      </w:r>
+      <w:r>
+        <w:t>comme délimiteurs de segments</w:t>
+      </w:r>
+      <w:r>
+        <w:t xml:space="preserve"> </w:t>
+      </w:r>
+      <w:r>
+        <w:t>le double-point, le point-virgule et les différents points</w:t>
+      </w:r>
+      <w:r>
+        <w:t xml:space="preserve"> mais écartant en le tiret car il sert en français dans les mots composés</w:t>
+      </w:r>
+      <w:r>
+        <w:t>.</w:t>
+      </w:r>
+    </w:p>
+    <w:p>
+      <w:pPr>
+        <w:jc w:val="both"/>
+      </w:pPr>
+      <w:r>
+        <w:t>pour les titres restant</w:t>
+      </w:r>
+    </w:p>
+    <w:p>
+      <w:pPr>
+        <w:jc w:val="both"/>
+      </w:pPr>
+      <w:r>
+        <w:t xml:space="preserve">  </w:t>
+      </w:r>
+      <w:r>
+        <w:t xml:space="preserve">les titres possédant plusieurs parties, plus complexes et </w:t>
+      </w:r>
+      <w:r>
+        <w:t>ne comptant que pour X % des titres</w:t>
+      </w:r>
+      <w:r>
+        <w:t>.</w:t>
+      </w:r>
     </w:p>
     <w:p>
       <w:pPr>
@@ -616,8 +712,122 @@
       </w:r>
     </w:p>
     <w:p>
+      <w:pPr>
+        <w:rPr>
+          <w:lang w:val="en-US"/>
+        </w:rPr>
+      </w:pPr>
+      <w:r>
+        <w:rPr>
+          <w:lang w:val="en-US"/>
+        </w:rPr>
+        <w:t xml:space="preserve">Anthony, L. (2001). Characteristic features of research article titles in computer science. </w:t>
+      </w:r>
+      <w:r>
+        <w:rPr>
+          <w:i/>
+          <w:lang w:val="en-US"/>
+        </w:rPr>
+        <w:t>IEEE Transactions on Professional Communication, 44(3)</w:t>
+      </w:r>
+      <w:r>
+        <w:rPr>
+          <w:lang w:val="en-US"/>
+        </w:rPr>
+        <w:t xml:space="preserve">, </w:t>
+      </w:r>
+      <w:r>
+        <w:rPr>
+          <w:lang w:val="en-US"/>
+        </w:rPr>
+        <w:t>187-194.</w:t>
+      </w:r>
+    </w:p>
+    <w:p>
+      <w:pPr>
+        <w:rPr>
+          <w:lang w:val="en-US"/>
+        </w:rPr>
+      </w:pPr>
       <w:proofErr w:type="spellStart"/>
       <w:r>
+        <w:t>Mabe</w:t>
+      </w:r>
+      <w:proofErr w:type="spellEnd"/>
+      <w:r>
+        <w:t xml:space="preserve">, M. A. et Amin, M. (2002). </w:t>
+      </w:r>
+      <w:r>
+        <w:t xml:space="preserve">Dr. </w:t>
+      </w:r>
+      <w:proofErr w:type="spellStart"/>
+      <w:r>
+        <w:t>Jekyll</w:t>
+      </w:r>
+      <w:proofErr w:type="spellEnd"/>
+      <w:r>
+        <w:t xml:space="preserve"> and </w:t>
+      </w:r>
+      <w:r>
+        <w:rPr>
+          <w:lang w:val="en-US"/>
+        </w:rPr>
+        <w:t xml:space="preserve">Dr. Hyde: Author-reader asymmetries in scholarly publishing. </w:t>
+      </w:r>
+      <w:proofErr w:type="spellStart"/>
+      <w:r>
+        <w:rPr>
+          <w:i/>
+          <w:lang w:val="en-US"/>
+        </w:rPr>
+        <w:t>Aslib</w:t>
+      </w:r>
+      <w:proofErr w:type="spellEnd"/>
+      <w:r>
+        <w:rPr>
+          <w:i/>
+          <w:lang w:val="en-US"/>
+        </w:rPr>
+        <w:t xml:space="preserve"> Proceedings, 54(3)</w:t>
+      </w:r>
+      <w:r>
+        <w:rPr>
+          <w:lang w:val="en-US"/>
+        </w:rPr>
+        <w:t>, 149-157.</w:t>
+      </w:r>
+    </w:p>
+    <w:p>
+      <w:proofErr w:type="spellStart"/>
+      <w:r>
+        <w:t>Nivard</w:t>
+      </w:r>
+      <w:proofErr w:type="spellEnd"/>
+      <w:r>
+        <w:t xml:space="preserve">, J. (2010). </w:t>
+      </w:r>
+      <w:r>
+        <w:rPr>
+          <w:i/>
+        </w:rPr>
+        <w:t>Les Archives ouvertes de l’EHESS</w:t>
+      </w:r>
+      <w:r>
+        <w:t xml:space="preserve">. Récupéré sur La Lettre de l'École des hautes études en sciences sociales n°34: </w:t>
+      </w:r>
+      <w:hyperlink r:id="rId8" w:history="1">
+        <w:r>
+          <w:rPr>
+            <w:rStyle w:val="Lienhypertexte"/>
+          </w:rPr>
+          <w:t>http://lettre.ehess.fr/index.php?5883</w:t>
+        </w:r>
+      </w:hyperlink>
+    </w:p>
+    <w:p>
+      <w:proofErr w:type="spellStart"/>
+      <w:r>
+        <w:lastRenderedPageBreak/>
         <w:t>Urieli</w:t>
       </w:r>
       <w:proofErr w:type="spellEnd"/>
@@ -635,8 +845,8 @@
       </w:r>
     </w:p>
     <w:sectPr>
-      <w:headerReference w:type="default" r:id="rId7"/>
-      <w:footerReference w:type="default" r:id="rId8"/>
+      <w:headerReference w:type="default" r:id="rId9"/>
+      <w:footerReference w:type="default" r:id="rId10"/>
       <w:pgSz w:w="11906" w:h="16838"/>
       <w:pgMar w:top="1417" w:right="1417" w:bottom="1417" w:left="1417" w:header="708" w:footer="708" w:gutter="0"/>
       <w:cols w:space="708"/>
@@ -647,7 +857,7 @@
 </file>
 
 <file path=word/endnotes.xml><?xml version="1.0" encoding="utf-8"?>
-<w:endnotes xmlns:wpc="http://schemas.microsoft.com/office/word/2010/wordprocessingCanvas" xmlns:cx="http://schemas.microsoft.com/office/drawing/2014/chartex" xmlns:cx1="http://schemas.microsoft.com/office/drawing/2015/9/8/chartex" xmlns:cx2="http://schemas.microsoft.com/office/drawing/2015/10/21/chartex" xmlns:cx3="http://schemas.microsoft.com/office/drawing/2016/5/9/chartex" xmlns:cx4="http://schemas.microsoft.com/office/drawing/2016/5/10/chartex" xmlns:cx5="http://schemas.microsoft.com/office/drawing/2016/5/11/chartex" xmlns:cx6="http://schemas.microsoft.com/office/drawing/2016/5/12/chartex" xmlns:cx7="http://schemas.microsoft.com/office/drawing/2016/5/13/chartex" xmlns:cx8="http://schemas.microsoft.com/office/drawing/2016/5/14/chartex" xmlns:mc="http://schemas.openxmlformats.org/markup-compatibility/2006" xmlns:aink="http://schemas.microsoft.com/office/drawing/2016/ink" xmlns:am3d="http://schemas.microsoft.com/office/drawing/2017/model3d" xmlns:o="urn:schemas-microsoft-com:office:office" xmlns:r="http://schemas.openxmlformats.org/officeDocument/2006/relationships" xmlns:m="http://schemas.openxmlformats.org/officeDocument/2006/math" xmlns:v="urn:schemas-microsoft-com:vml" xmlns:wp14="http://schemas.microsoft.com/office/word/2010/wordprocessingDrawing" xmlns:wp="http://schemas.openxmlformats.org/drawingml/2006/wordprocessingDrawing" xmlns:w10="urn:schemas-microsoft-com:office:word" xmlns:w="http://schemas.openxmlformats.org/wordprocessingml/2006/main" xmlns:w14="http://schemas.microsoft.com/office/word/2010/wordml" xmlns:w15="http://schemas.microsoft.com/office/word/2012/wordml" xmlns:w16cid="http://schemas.microsoft.com/office/word/2016/wordml/cid" xmlns:w16se="http://schemas.microsoft.com/office/word/2015/wordml/symex" xmlns:wpg="http://schemas.microsoft.com/office/word/2010/wordprocessingGroup" xmlns:wpi="http://schemas.microsoft.com/office/word/2010/wordprocessingInk" xmlns:wne="http://schemas.microsoft.com/office/word/2006/wordml" xmlns:wps="http://schemas.microsoft.com/office/word/2010/wordprocessingShape" mc:Ignorable="w14 w15 w16se w16cid wp14">
+<w:endnotes xmlns:wpc="http://schemas.microsoft.com/office/word/2010/wordprocessingCanvas" xmlns:mc="http://schemas.openxmlformats.org/markup-compatibility/2006" xmlns:o="urn:schemas-microsoft-com:office:office" xmlns:r="http://schemas.openxmlformats.org/officeDocument/2006/relationships" xmlns:m="http://schemas.openxmlformats.org/officeDocument/2006/math" xmlns:v="urn:schemas-microsoft-com:vml" xmlns:wp14="http://schemas.microsoft.com/office/word/2010/wordprocessingDrawing" xmlns:wp="http://schemas.openxmlformats.org/drawingml/2006/wordprocessingDrawing" xmlns:w10="urn:schemas-microsoft-com:office:word" xmlns:w="http://schemas.openxmlformats.org/wordprocessingml/2006/main" xmlns:w14="http://schemas.microsoft.com/office/word/2010/wordml" xmlns:wpg="http://schemas.microsoft.com/office/word/2010/wordprocessingGroup" xmlns:wpi="http://schemas.microsoft.com/office/word/2010/wordprocessingInk" xmlns:wne="http://schemas.microsoft.com/office/word/2006/wordml" xmlns:wps="http://schemas.microsoft.com/office/word/2010/wordprocessingShape" mc:Ignorable="w14 wp14">
   <w:endnote w:type="separator" w:id="-1">
     <w:p>
       <w:pPr>
@@ -672,7 +882,7 @@
 </file>
 
 <file path=word/footer1.xml><?xml version="1.0" encoding="utf-8"?>
-<w:ftr xmlns:wpc="http://schemas.microsoft.com/office/word/2010/wordprocessingCanvas" xmlns:cx="http://schemas.microsoft.com/office/drawing/2014/chartex" xmlns:cx1="http://schemas.microsoft.com/office/drawing/2015/9/8/chartex" xmlns:cx2="http://schemas.microsoft.com/office/drawing/2015/10/21/chartex" xmlns:cx3="http://schemas.microsoft.com/office/drawing/2016/5/9/chartex" xmlns:cx4="http://schemas.microsoft.com/office/drawing/2016/5/10/chartex" xmlns:cx5="http://schemas.microsoft.com/office/drawing/2016/5/11/chartex" xmlns:cx6="http://schemas.microsoft.com/office/drawing/2016/5/12/chartex" xmlns:cx7="http://schemas.microsoft.com/office/drawing/2016/5/13/chartex" xmlns:cx8="http://schemas.microsoft.com/office/drawing/2016/5/14/chartex" xmlns:mc="http://schemas.openxmlformats.org/markup-compatibility/2006" xmlns:aink="http://schemas.microsoft.com/office/drawing/2016/ink" xmlns:am3d="http://schemas.microsoft.com/office/drawing/2017/model3d" xmlns:o="urn:schemas-microsoft-com:office:office" xmlns:r="http://schemas.openxmlformats.org/officeDocument/2006/relationships" xmlns:m="http://schemas.openxmlformats.org/officeDocument/2006/math" xmlns:v="urn:schemas-microsoft-com:vml" xmlns:wp14="http://schemas.microsoft.com/office/word/2010/wordprocessingDrawing" xmlns:wp="http://schemas.openxmlformats.org/drawingml/2006/wordprocessingDrawing" xmlns:w10="urn:schemas-microsoft-com:office:word" xmlns:w="http://schemas.openxmlformats.org/wordprocessingml/2006/main" xmlns:w14="http://schemas.microsoft.com/office/word/2010/wordml" xmlns:w15="http://schemas.microsoft.com/office/word/2012/wordml" xmlns:w16cid="http://schemas.microsoft.com/office/word/2016/wordml/cid" xmlns:w16se="http://schemas.microsoft.com/office/word/2015/wordml/symex" xmlns:wpg="http://schemas.microsoft.com/office/word/2010/wordprocessingGroup" xmlns:wpi="http://schemas.microsoft.com/office/word/2010/wordprocessingInk" xmlns:wne="http://schemas.microsoft.com/office/word/2006/wordml" xmlns:wps="http://schemas.microsoft.com/office/word/2010/wordprocessingShape" mc:Ignorable="w14 w15 w16se w16cid wp14">
+<w:ftr xmlns:wpc="http://schemas.microsoft.com/office/word/2010/wordprocessingCanvas" xmlns:mc="http://schemas.openxmlformats.org/markup-compatibility/2006" xmlns:o="urn:schemas-microsoft-com:office:office" xmlns:r="http://schemas.openxmlformats.org/officeDocument/2006/relationships" xmlns:m="http://schemas.openxmlformats.org/officeDocument/2006/math" xmlns:v="urn:schemas-microsoft-com:vml" xmlns:wp14="http://schemas.microsoft.com/office/word/2010/wordprocessingDrawing" xmlns:wp="http://schemas.openxmlformats.org/drawingml/2006/wordprocessingDrawing" xmlns:w10="urn:schemas-microsoft-com:office:word" xmlns:w="http://schemas.openxmlformats.org/wordprocessingml/2006/main" xmlns:w14="http://schemas.microsoft.com/office/word/2010/wordml" xmlns:wpg="http://schemas.microsoft.com/office/word/2010/wordprocessingGroup" xmlns:wpi="http://schemas.microsoft.com/office/word/2010/wordprocessingInk" xmlns:wne="http://schemas.microsoft.com/office/word/2006/wordml" xmlns:wps="http://schemas.microsoft.com/office/word/2010/wordprocessingShape" mc:Ignorable="w14 wp14">
   <w:p>
     <w:pPr>
       <w:pStyle w:val="Pieddepage"/>
@@ -691,7 +901,7 @@
       <w:rPr>
         <w:noProof/>
       </w:rPr>
-      <w:t>1</w:t>
+      <w:t>2</w:t>
     </w:r>
     <w:r>
       <w:fldChar w:fldCharType="end"/>
@@ -699,20 +909,33 @@
     <w:r>
       <w:t xml:space="preserve"> / </w:t>
     </w:r>
-    <w:fldSimple w:instr=" NUMPAGES   \* MERGEFORMAT ">
-      <w:r>
-        <w:rPr>
-          <w:noProof/>
-        </w:rPr>
-        <w:t>2</w:t>
-      </w:r>
-    </w:fldSimple>
+    <w:r>
+      <w:fldChar w:fldCharType="begin"/>
+    </w:r>
+    <w:r>
+      <w:instrText xml:space="preserve"> NUMPAGES   \* MERGEFORMAT </w:instrText>
+    </w:r>
+    <w:r>
+      <w:fldChar w:fldCharType="separate"/>
+    </w:r>
+    <w:r>
+      <w:rPr>
+        <w:noProof/>
+      </w:rPr>
+      <w:t>3</w:t>
+    </w:r>
+    <w:r>
+      <w:rPr>
+        <w:noProof/>
+      </w:rPr>
+      <w:fldChar w:fldCharType="end"/>
+    </w:r>
   </w:p>
 </w:ftr>
 </file>
 
 <file path=word/footnotes.xml><?xml version="1.0" encoding="utf-8"?>
-<w:footnotes xmlns:wpc="http://schemas.microsoft.com/office/word/2010/wordprocessingCanvas" xmlns:cx="http://schemas.microsoft.com/office/drawing/2014/chartex" xmlns:cx1="http://schemas.microsoft.com/office/drawing/2015/9/8/chartex" xmlns:cx2="http://schemas.microsoft.com/office/drawing/2015/10/21/chartex" xmlns:cx3="http://schemas.microsoft.com/office/drawing/2016/5/9/chartex" xmlns:cx4="http://schemas.microsoft.com/office/drawing/2016/5/10/chartex" xmlns:cx5="http://schemas.microsoft.com/office/drawing/2016/5/11/chartex" xmlns:cx6="http://schemas.microsoft.com/office/drawing/2016/5/12/chartex" xmlns:cx7="http://schemas.microsoft.com/office/drawing/2016/5/13/chartex" xmlns:cx8="http://schemas.microsoft.com/office/drawing/2016/5/14/chartex" xmlns:mc="http://schemas.openxmlformats.org/markup-compatibility/2006" xmlns:aink="http://schemas.microsoft.com/office/drawing/2016/ink" xmlns:am3d="http://schemas.microsoft.com/office/drawing/2017/model3d" xmlns:o="urn:schemas-microsoft-com:office:office" xmlns:r="http://schemas.openxmlformats.org/officeDocument/2006/relationships" xmlns:m="http://schemas.openxmlformats.org/officeDocument/2006/math" xmlns:v="urn:schemas-microsoft-com:vml" xmlns:wp14="http://schemas.microsoft.com/office/word/2010/wordprocessingDrawing" xmlns:wp="http://schemas.openxmlformats.org/drawingml/2006/wordprocessingDrawing" xmlns:w10="urn:schemas-microsoft-com:office:word" xmlns:w="http://schemas.openxmlformats.org/wordprocessingml/2006/main" xmlns:w14="http://schemas.microsoft.com/office/word/2010/wordml" xmlns:w15="http://schemas.microsoft.com/office/word/2012/wordml" xmlns:w16cid="http://schemas.microsoft.com/office/word/2016/wordml/cid" xmlns:w16se="http://schemas.microsoft.com/office/word/2015/wordml/symex" xmlns:wpg="http://schemas.microsoft.com/office/word/2010/wordprocessingGroup" xmlns:wpi="http://schemas.microsoft.com/office/word/2010/wordprocessingInk" xmlns:wne="http://schemas.microsoft.com/office/word/2006/wordml" xmlns:wps="http://schemas.microsoft.com/office/word/2010/wordprocessingShape" mc:Ignorable="w14 w15 w16se w16cid wp14">
+<w:footnotes xmlns:wpc="http://schemas.microsoft.com/office/word/2010/wordprocessingCanvas" xmlns:mc="http://schemas.openxmlformats.org/markup-compatibility/2006" xmlns:o="urn:schemas-microsoft-com:office:office" xmlns:r="http://schemas.openxmlformats.org/officeDocument/2006/relationships" xmlns:m="http://schemas.openxmlformats.org/officeDocument/2006/math" xmlns:v="urn:schemas-microsoft-com:vml" xmlns:wp14="http://schemas.microsoft.com/office/word/2010/wordprocessingDrawing" xmlns:wp="http://schemas.openxmlformats.org/drawingml/2006/wordprocessingDrawing" xmlns:w10="urn:schemas-microsoft-com:office:word" xmlns:w="http://schemas.openxmlformats.org/wordprocessingml/2006/main" xmlns:w14="http://schemas.microsoft.com/office/word/2010/wordml" xmlns:wpg="http://schemas.microsoft.com/office/word/2010/wordprocessingGroup" xmlns:wpi="http://schemas.microsoft.com/office/word/2010/wordprocessingInk" xmlns:wne="http://schemas.microsoft.com/office/word/2006/wordml" xmlns:wps="http://schemas.microsoft.com/office/word/2010/wordprocessingShape" mc:Ignorable="w14 wp14">
   <w:footnote w:type="separator" w:id="-1">
     <w:p>
       <w:pPr>
@@ -737,7 +960,7 @@
 </file>
 
 <file path=word/header1.xml><?xml version="1.0" encoding="utf-8"?>
-<w:hdr xmlns:wpc="http://schemas.microsoft.com/office/word/2010/wordprocessingCanvas" xmlns:cx="http://schemas.microsoft.com/office/drawing/2014/chartex" xmlns:cx1="http://schemas.microsoft.com/office/drawing/2015/9/8/chartex" xmlns:cx2="http://schemas.microsoft.com/office/drawing/2015/10/21/chartex" xmlns:cx3="http://schemas.microsoft.com/office/drawing/2016/5/9/chartex" xmlns:cx4="http://schemas.microsoft.com/office/drawing/2016/5/10/chartex" xmlns:cx5="http://schemas.microsoft.com/office/drawing/2016/5/11/chartex" xmlns:cx6="http://schemas.microsoft.com/office/drawing/2016/5/12/chartex" xmlns:cx7="http://schemas.microsoft.com/office/drawing/2016/5/13/chartex" xmlns:cx8="http://schemas.microsoft.com/office/drawing/2016/5/14/chartex" xmlns:mc="http://schemas.openxmlformats.org/markup-compatibility/2006" xmlns:aink="http://schemas.microsoft.com/office/drawing/2016/ink" xmlns:am3d="http://schemas.microsoft.com/office/drawing/2017/model3d" xmlns:o="urn:schemas-microsoft-com:office:office" xmlns:r="http://schemas.openxmlformats.org/officeDocument/2006/relationships" xmlns:m="http://schemas.openxmlformats.org/officeDocument/2006/math" xmlns:v="urn:schemas-microsoft-com:vml" xmlns:wp14="http://schemas.microsoft.com/office/word/2010/wordprocessingDrawing" xmlns:wp="http://schemas.openxmlformats.org/drawingml/2006/wordprocessingDrawing" xmlns:w10="urn:schemas-microsoft-com:office:word" xmlns:w="http://schemas.openxmlformats.org/wordprocessingml/2006/main" xmlns:w14="http://schemas.microsoft.com/office/word/2010/wordml" xmlns:w15="http://schemas.microsoft.com/office/word/2012/wordml" xmlns:w16cid="http://schemas.microsoft.com/office/word/2016/wordml/cid" xmlns:w16se="http://schemas.microsoft.com/office/word/2015/wordml/symex" xmlns:wpg="http://schemas.microsoft.com/office/word/2010/wordprocessingGroup" xmlns:wpi="http://schemas.microsoft.com/office/word/2010/wordprocessingInk" xmlns:wne="http://schemas.microsoft.com/office/word/2006/wordml" xmlns:wps="http://schemas.microsoft.com/office/word/2010/wordprocessingShape" mc:Ignorable="w14 w15 w16se w16cid wp14">
+<w:hdr xmlns:wpc="http://schemas.microsoft.com/office/word/2010/wordprocessingCanvas" xmlns:mc="http://schemas.openxmlformats.org/markup-compatibility/2006" xmlns:o="urn:schemas-microsoft-com:office:office" xmlns:r="http://schemas.openxmlformats.org/officeDocument/2006/relationships" xmlns:m="http://schemas.openxmlformats.org/officeDocument/2006/math" xmlns:v="urn:schemas-microsoft-com:vml" xmlns:wp14="http://schemas.microsoft.com/office/word/2010/wordprocessingDrawing" xmlns:wp="http://schemas.openxmlformats.org/drawingml/2006/wordprocessingDrawing" xmlns:w10="urn:schemas-microsoft-com:office:word" xmlns:w="http://schemas.openxmlformats.org/wordprocessingml/2006/main" xmlns:w14="http://schemas.microsoft.com/office/word/2010/wordml" xmlns:wpg="http://schemas.microsoft.com/office/word/2010/wordprocessingGroup" xmlns:wpi="http://schemas.microsoft.com/office/word/2010/wordprocessingInk" xmlns:wne="http://schemas.microsoft.com/office/word/2006/wordml" xmlns:wps="http://schemas.microsoft.com/office/word/2010/wordprocessingShape" mc:Ignorable="w14 wp14">
   <w:p>
     <w:pPr>
       <w:pStyle w:val="En-tte"/>
@@ -754,8 +977,8 @@
 </file>
 
 <file path=word/numbering.xml><?xml version="1.0" encoding="utf-8"?>
-<w:numbering xmlns:wpc="http://schemas.microsoft.com/office/word/2010/wordprocessingCanvas" xmlns:cx="http://schemas.microsoft.com/office/drawing/2014/chartex" xmlns:cx1="http://schemas.microsoft.com/office/drawing/2015/9/8/chartex" xmlns:cx2="http://schemas.microsoft.com/office/drawing/2015/10/21/chartex" xmlns:cx3="http://schemas.microsoft.com/office/drawing/2016/5/9/chartex" xmlns:cx4="http://schemas.microsoft.com/office/drawing/2016/5/10/chartex" xmlns:cx5="http://schemas.microsoft.com/office/drawing/2016/5/11/chartex" xmlns:cx6="http://schemas.microsoft.com/office/drawing/2016/5/12/chartex" xmlns:cx7="http://schemas.microsoft.com/office/drawing/2016/5/13/chartex" xmlns:cx8="http://schemas.microsoft.com/office/drawing/2016/5/14/chartex" xmlns:mc="http://schemas.openxmlformats.org/markup-compatibility/2006" xmlns:aink="http://schemas.microsoft.com/office/drawing/2016/ink" xmlns:am3d="http://schemas.microsoft.com/office/drawing/2017/model3d" xmlns:o="urn:schemas-microsoft-com:office:office" xmlns:r="http://schemas.openxmlformats.org/officeDocument/2006/relationships" xmlns:m="http://schemas.openxmlformats.org/officeDocument/2006/math" xmlns:v="urn:schemas-microsoft-com:vml" xmlns:wp14="http://schemas.microsoft.com/office/word/2010/wordprocessingDrawing" xmlns:wp="http://schemas.openxmlformats.org/drawingml/2006/wordprocessingDrawing" xmlns:w10="urn:schemas-microsoft-com:office:word" xmlns:w="http://schemas.openxmlformats.org/wordprocessingml/2006/main" xmlns:w14="http://schemas.microsoft.com/office/word/2010/wordml" xmlns:w15="http://schemas.microsoft.com/office/word/2012/wordml" xmlns:w16cid="http://schemas.microsoft.com/office/word/2016/wordml/cid" xmlns:w16se="http://schemas.microsoft.com/office/word/2015/wordml/symex" xmlns:wpg="http://schemas.microsoft.com/office/word/2010/wordprocessingGroup" xmlns:wpi="http://schemas.microsoft.com/office/word/2010/wordprocessingInk" xmlns:wne="http://schemas.microsoft.com/office/word/2006/wordml" xmlns:wps="http://schemas.microsoft.com/office/word/2010/wordprocessingShape" mc:Ignorable="w14 w15 w16se w16cid wp14">
-  <w:abstractNum w:abstractNumId="0" w15:restartNumberingAfterBreak="0">
+<w:numbering xmlns:wpc="http://schemas.microsoft.com/office/word/2010/wordprocessingCanvas" xmlns:mc="http://schemas.openxmlformats.org/markup-compatibility/2006" xmlns:o="urn:schemas-microsoft-com:office:office" xmlns:r="http://schemas.openxmlformats.org/officeDocument/2006/relationships" xmlns:m="http://schemas.openxmlformats.org/officeDocument/2006/math" xmlns:v="urn:schemas-microsoft-com:vml" xmlns:wp14="http://schemas.microsoft.com/office/word/2010/wordprocessingDrawing" xmlns:wp="http://schemas.openxmlformats.org/drawingml/2006/wordprocessingDrawing" xmlns:w10="urn:schemas-microsoft-com:office:word" xmlns:w="http://schemas.openxmlformats.org/wordprocessingml/2006/main" xmlns:w14="http://schemas.microsoft.com/office/word/2010/wordml" xmlns:wpg="http://schemas.microsoft.com/office/word/2010/wordprocessingGroup" xmlns:wpi="http://schemas.microsoft.com/office/word/2010/wordprocessingInk" xmlns:wne="http://schemas.microsoft.com/office/word/2006/wordml" xmlns:wps="http://schemas.microsoft.com/office/word/2010/wordprocessingShape" mc:Ignorable="w14 wp14">
+  <w:abstractNum w:abstractNumId="0">
     <w:nsid w:val="04BB30AB"/>
     <w:multiLevelType w:val="hybridMultilevel"/>
     <w:tmpl w:val="BEB22330"/>
@@ -868,7 +1091,7 @@
       </w:rPr>
     </w:lvl>
   </w:abstractNum>
-  <w:abstractNum w:abstractNumId="1" w15:restartNumberingAfterBreak="0">
+  <w:abstractNum w:abstractNumId="1">
     <w:nsid w:val="48A63962"/>
     <w:multiLevelType w:val="hybridMultilevel"/>
     <w:tmpl w:val="22E64E94"/>
@@ -991,7 +1214,7 @@
 </file>
 
 <file path=word/styles.xml><?xml version="1.0" encoding="utf-8"?>
-<w:styles xmlns:mc="http://schemas.openxmlformats.org/markup-compatibility/2006" xmlns:r="http://schemas.openxmlformats.org/officeDocument/2006/relationships" xmlns:w="http://schemas.openxmlformats.org/wordprocessingml/2006/main" xmlns:w14="http://schemas.microsoft.com/office/word/2010/wordml" xmlns:w15="http://schemas.microsoft.com/office/word/2012/wordml" xmlns:w16cid="http://schemas.microsoft.com/office/word/2016/wordml/cid" xmlns:w16se="http://schemas.microsoft.com/office/word/2015/wordml/symex" mc:Ignorable="w14 w15 w16se w16cid">
+<w:styles xmlns:mc="http://schemas.openxmlformats.org/markup-compatibility/2006" xmlns:r="http://schemas.openxmlformats.org/officeDocument/2006/relationships" xmlns:w="http://schemas.openxmlformats.org/wordprocessingml/2006/main" xmlns:w14="http://schemas.microsoft.com/office/word/2010/wordml" mc:Ignorable="w14">
   <w:docDefaults>
     <w:rPrDefault>
       <w:rPr>
@@ -1007,383 +1230,144 @@
       </w:pPr>
     </w:pPrDefault>
   </w:docDefaults>
-  <w:latentStyles w:defLockedState="0" w:defUIPriority="99" w:defSemiHidden="0" w:defUnhideWhenUsed="0" w:defQFormat="0" w:count="376">
-    <w:lsdException w:name="Normal" w:uiPriority="0" w:qFormat="1"/>
-    <w:lsdException w:name="heading 1" w:uiPriority="9" w:qFormat="1"/>
-    <w:lsdException w:name="heading 2" w:semiHidden="1" w:uiPriority="9" w:unhideWhenUsed="1" w:qFormat="1"/>
-    <w:lsdException w:name="heading 3" w:semiHidden="1" w:uiPriority="9" w:unhideWhenUsed="1" w:qFormat="1"/>
-    <w:lsdException w:name="heading 4" w:semiHidden="1" w:uiPriority="9" w:unhideWhenUsed="1" w:qFormat="1"/>
-    <w:lsdException w:name="heading 5" w:semiHidden="1" w:uiPriority="9" w:unhideWhenUsed="1" w:qFormat="1"/>
-    <w:lsdException w:name="heading 6" w:semiHidden="1" w:uiPriority="9" w:unhideWhenUsed="1" w:qFormat="1"/>
-    <w:lsdException w:name="heading 7" w:semiHidden="1" w:uiPriority="9" w:unhideWhenUsed="1" w:qFormat="1"/>
-    <w:lsdException w:name="heading 8" w:semiHidden="1" w:uiPriority="9" w:unhideWhenUsed="1" w:qFormat="1"/>
-    <w:lsdException w:name="heading 9" w:semiHidden="1" w:uiPriority="9" w:unhideWhenUsed="1" w:qFormat="1"/>
-    <w:lsdException w:name="index 1" w:semiHidden="1" w:unhideWhenUsed="1"/>
-    <w:lsdException w:name="index 2" w:semiHidden="1" w:unhideWhenUsed="1"/>
-    <w:lsdException w:name="index 3" w:semiHidden="1" w:unhideWhenUsed="1"/>
-    <w:lsdException w:name="index 4" w:semiHidden="1" w:unhideWhenUsed="1"/>
-    <w:lsdException w:name="index 5" w:semiHidden="1" w:unhideWhenUsed="1"/>
-    <w:lsdException w:name="index 6" w:semiHidden="1" w:unhideWhenUsed="1"/>
-    <w:lsdException w:name="index 7" w:semiHidden="1" w:unhideWhenUsed="1"/>
-    <w:lsdException w:name="index 8" w:semiHidden="1" w:unhideWhenUsed="1"/>
-    <w:lsdException w:name="index 9" w:semiHidden="1" w:unhideWhenUsed="1"/>
-    <w:lsdException w:name="toc 1" w:semiHidden="1" w:uiPriority="39" w:unhideWhenUsed="1"/>
-    <w:lsdException w:name="toc 2" w:semiHidden="1" w:uiPriority="39" w:unhideWhenUsed="1"/>
-    <w:lsdException w:name="toc 3" w:semiHidden="1" w:uiPriority="39" w:unhideWhenUsed="1"/>
-    <w:lsdException w:name="toc 4" w:semiHidden="1" w:uiPriority="39" w:unhideWhenUsed="1"/>
-    <w:lsdException w:name="toc 5" w:semiHidden="1" w:uiPriority="39" w:unhideWhenUsed="1"/>
-    <w:lsdException w:name="toc 6" w:semiHidden="1" w:uiPriority="39" w:unhideWhenUsed="1"/>
-    <w:lsdException w:name="toc 7" w:semiHidden="1" w:uiPriority="39" w:unhideWhenUsed="1"/>
-    <w:lsdException w:name="toc 8" w:semiHidden="1" w:uiPriority="39" w:unhideWhenUsed="1"/>
-    <w:lsdException w:name="toc 9" w:semiHidden="1" w:uiPriority="39" w:unhideWhenUsed="1"/>
-    <w:lsdException w:name="Normal Indent" w:semiHidden="1" w:unhideWhenUsed="1"/>
-    <w:lsdException w:name="footnote text" w:semiHidden="1" w:unhideWhenUsed="1"/>
-    <w:lsdException w:name="annotation text" w:semiHidden="1" w:unhideWhenUsed="1"/>
-    <w:lsdException w:name="header" w:semiHidden="1" w:unhideWhenUsed="1"/>
-    <w:lsdException w:name="footer" w:semiHidden="1" w:unhideWhenUsed="1"/>
-    <w:lsdException w:name="index heading" w:semiHidden="1" w:unhideWhenUsed="1"/>
-    <w:lsdException w:name="caption" w:semiHidden="1" w:uiPriority="35" w:unhideWhenUsed="1" w:qFormat="1"/>
-    <w:lsdException w:name="table of figures" w:semiHidden="1" w:unhideWhenUsed="1"/>
-    <w:lsdException w:name="envelope address" w:semiHidden="1" w:unhideWhenUsed="1"/>
-    <w:lsdException w:name="envelope return" w:semiHidden="1" w:unhideWhenUsed="1"/>
-    <w:lsdException w:name="footnote reference" w:semiHidden="1" w:unhideWhenUsed="1"/>
-    <w:lsdException w:name="annotation reference" w:semiHidden="1" w:unhideWhenUsed="1"/>
-    <w:lsdException w:name="line number" w:semiHidden="1" w:unhideWhenUsed="1"/>
-    <w:lsdException w:name="page number" w:semiHidden="1" w:unhideWhenUsed="1"/>
-    <w:lsdException w:name="endnote reference" w:semiHidden="1" w:unhideWhenUsed="1"/>
-    <w:lsdException w:name="endnote text" w:semiHidden="1" w:unhideWhenUsed="1"/>
-    <w:lsdException w:name="table of authorities" w:semiHidden="1" w:unhideWhenUsed="1"/>
-    <w:lsdException w:name="macro" w:semiHidden="1" w:unhideWhenUsed="1"/>
-    <w:lsdException w:name="toa heading" w:semiHidden="1" w:unhideWhenUsed="1"/>
-    <w:lsdException w:name="List" w:semiHidden="1" w:unhideWhenUsed="1"/>
-    <w:lsdException w:name="List Bullet" w:semiHidden="1" w:unhideWhenUsed="1"/>
-    <w:lsdException w:name="List Number" w:semiHidden="1" w:unhideWhenUsed="1"/>
-    <w:lsdException w:name="List 2" w:semiHidden="1" w:unhideWhenUsed="1"/>
-    <w:lsdException w:name="List 3" w:semiHidden="1" w:unhideWhenUsed="1"/>
-    <w:lsdException w:name="List 4" w:semiHidden="1" w:unhideWhenUsed="1"/>
-    <w:lsdException w:name="List 5" w:semiHidden="1" w:unhideWhenUsed="1"/>
-    <w:lsdException w:name="List Bullet 2" w:semiHidden="1" w:unhideWhenUsed="1"/>
-    <w:lsdException w:name="List Bullet 3" w:semiHidden="1" w:unhideWhenUsed="1"/>
-    <w:lsdException w:name="List Bullet 4" w:semiHidden="1" w:unhideWhenUsed="1"/>
-    <w:lsdException w:name="List Bullet 5" w:semiHidden="1" w:unhideWhenUsed="1"/>
-    <w:lsdException w:name="List Number 2" w:semiHidden="1" w:unhideWhenUsed="1"/>
-    <w:lsdException w:name="List Number 3" w:semiHidden="1" w:unhideWhenUsed="1"/>
-    <w:lsdException w:name="List Number 4" w:semiHidden="1" w:unhideWhenUsed="1"/>
-    <w:lsdException w:name="List Number 5" w:semiHidden="1" w:unhideWhenUsed="1"/>
-    <w:lsdException w:name="Title" w:uiPriority="10" w:qFormat="1"/>
-    <w:lsdException w:name="Closing" w:semiHidden="1" w:unhideWhenUsed="1"/>
-    <w:lsdException w:name="Signature" w:semiHidden="1" w:unhideWhenUsed="1"/>
-    <w:lsdException w:name="Default Paragraph Font" w:semiHidden="1" w:uiPriority="1" w:unhideWhenUsed="1"/>
-    <w:lsdException w:name="Body Text" w:semiHidden="1" w:unhideWhenUsed="1"/>
-    <w:lsdException w:name="Body Text Indent" w:semiHidden="1" w:unhideWhenUsed="1"/>
-    <w:lsdException w:name="List Continue" w:semiHidden="1" w:unhideWhenUsed="1"/>
-    <w:lsdException w:name="List Continue 2" w:semiHidden="1" w:unhideWhenUsed="1"/>
-    <w:lsdException w:name="List Continue 3" w:semiHidden="1" w:unhideWhenUsed="1"/>
-    <w:lsdException w:name="List Continue 4" w:semiHidden="1" w:unhideWhenUsed="1"/>
-    <w:lsdException w:name="List Continue 5" w:semiHidden="1" w:unhideWhenUsed="1"/>
-    <w:lsdException w:name="Message Header" w:semiHidden="1" w:unhideWhenUsed="1"/>
-    <w:lsdException w:name="Subtitle" w:uiPriority="11" w:qFormat="1"/>
-    <w:lsdException w:name="Salutation" w:semiHidden="1" w:unhideWhenUsed="1"/>
-    <w:lsdException w:name="Date" w:semiHidden="1" w:unhideWhenUsed="1"/>
-    <w:lsdException w:name="Body Text First Indent" w:semiHidden="1" w:unhideWhenUsed="1"/>
-    <w:lsdException w:name="Body Text First Indent 2" w:semiHidden="1" w:unhideWhenUsed="1"/>
-    <w:lsdException w:name="Note Heading" w:semiHidden="1" w:unhideWhenUsed="1"/>
-    <w:lsdException w:name="Body Text 2" w:semiHidden="1" w:unhideWhenUsed="1"/>
-    <w:lsdException w:name="Body Text 3" w:semiHidden="1" w:unhideWhenUsed="1"/>
-    <w:lsdException w:name="Body Text Indent 2" w:semiHidden="1" w:unhideWhenUsed="1"/>
-    <w:lsdException w:name="Body Text Indent 3" w:semiHidden="1" w:unhideWhenUsed="1"/>
-    <w:lsdException w:name="Block Text" w:semiHidden="1" w:unhideWhenUsed="1"/>
-    <w:lsdException w:name="Hyperlink" w:semiHidden="1" w:unhideWhenUsed="1"/>
-    <w:lsdException w:name="FollowedHyperlink" w:semiHidden="1" w:unhideWhenUsed="1"/>
-    <w:lsdException w:name="Strong" w:uiPriority="22" w:qFormat="1"/>
-    <w:lsdException w:name="Emphasis" w:uiPriority="20" w:qFormat="1"/>
-    <w:lsdException w:name="Document Map" w:semiHidden="1" w:unhideWhenUsed="1"/>
-    <w:lsdException w:name="Plain Text" w:semiHidden="1" w:unhideWhenUsed="1"/>
-    <w:lsdException w:name="E-mail Signature" w:semiHidden="1" w:unhideWhenUsed="1"/>
-    <w:lsdException w:name="HTML Top of Form" w:semiHidden="1" w:unhideWhenUsed="1"/>
-    <w:lsdException w:name="HTML Bottom of Form" w:semiHidden="1" w:unhideWhenUsed="1"/>
-    <w:lsdException w:name="Normal (Web)" w:semiHidden="1" w:unhideWhenUsed="1"/>
-    <w:lsdException w:name="HTML Acronym" w:semiHidden="1" w:unhideWhenUsed="1"/>
-    <w:lsdException w:name="HTML Address" w:semiHidden="1" w:unhideWhenUsed="1"/>
-    <w:lsdException w:name="HTML Cite" w:semiHidden="1" w:unhideWhenUsed="1"/>
-    <w:lsdException w:name="HTML Code" w:semiHidden="1" w:unhideWhenUsed="1"/>
-    <w:lsdException w:name="HTML Definition" w:semiHidden="1" w:unhideWhenUsed="1"/>
-    <w:lsdException w:name="HTML Keyboard" w:semiHidden="1" w:unhideWhenUsed="1"/>
-    <w:lsdException w:name="HTML Preformatted" w:semiHidden="1" w:unhideWhenUsed="1"/>
-    <w:lsdException w:name="HTML Sample" w:semiHidden="1" w:unhideWhenUsed="1"/>
-    <w:lsdException w:name="HTML Typewriter" w:semiHidden="1" w:unhideWhenUsed="1"/>
-    <w:lsdException w:name="HTML Variable" w:semiHidden="1" w:unhideWhenUsed="1"/>
-    <w:lsdException w:name="Normal Table" w:semiHidden="1" w:unhideWhenUsed="1"/>
-    <w:lsdException w:name="annotation subject" w:semiHidden="1" w:unhideWhenUsed="1"/>
-    <w:lsdException w:name="No List" w:semiHidden="1" w:unhideWhenUsed="1"/>
-    <w:lsdException w:name="Outline List 1" w:semiHidden="1" w:unhideWhenUsed="1"/>
-    <w:lsdException w:name="Outline List 2" w:semiHidden="1" w:unhideWhenUsed="1"/>
-    <w:lsdException w:name="Outline List 3" w:semiHidden="1" w:unhideWhenUsed="1"/>
-    <w:lsdException w:name="Table Simple 1" w:semiHidden="1" w:unhideWhenUsed="1"/>
-    <w:lsdException w:name="Table Simple 2" w:semiHidden="1" w:unhideWhenUsed="1"/>
-    <w:lsdException w:name="Table Simple 3" w:semiHidden="1" w:unhideWhenUsed="1"/>
-    <w:lsdException w:name="Table Classic 1" w:semiHidden="1" w:unhideWhenUsed="1"/>
-    <w:lsdException w:name="Table Classic 2" w:semiHidden="1" w:unhideWhenUsed="1"/>
-    <w:lsdException w:name="Table Classic 3" w:semiHidden="1" w:unhideWhenUsed="1"/>
-    <w:lsdException w:name="Table Classic 4" w:semiHidden="1" w:unhideWhenUsed="1"/>
-    <w:lsdException w:name="Table Colorful 1" w:semiHidden="1" w:unhideWhenUsed="1"/>
-    <w:lsdException w:name="Table Colorful 2" w:semiHidden="1" w:unhideWhenUsed="1"/>
-    <w:lsdException w:name="Table Colorful 3" w:semiHidden="1" w:unhideWhenUsed="1"/>
-    <w:lsdException w:name="Table Columns 1" w:semiHidden="1" w:unhideWhenUsed="1"/>
-    <w:lsdException w:name="Table Columns 2" w:semiHidden="1" w:unhideWhenUsed="1"/>
-    <w:lsdException w:name="Table Columns 3" w:semiHidden="1" w:unhideWhenUsed="1"/>
-    <w:lsdException w:name="Table Columns 4" w:semiHidden="1" w:unhideWhenUsed="1"/>
-    <w:lsdException w:name="Table Columns 5" w:semiHidden="1" w:unhideWhenUsed="1"/>
-    <w:lsdException w:name="Table Grid 1" w:semiHidden="1" w:unhideWhenUsed="1"/>
-    <w:lsdException w:name="Table Grid 2" w:semiHidden="1" w:unhideWhenUsed="1"/>
-    <w:lsdException w:name="Table Grid 3" w:semiHidden="1" w:unhideWhenUsed="1"/>
-    <w:lsdException w:name="Table Grid 4" w:semiHidden="1" w:unhideWhenUsed="1"/>
-    <w:lsdException w:name="Table Grid 5" w:semiHidden="1" w:unhideWhenUsed="1"/>
-    <w:lsdException w:name="Table Grid 6" w:semiHidden="1" w:unhideWhenUsed="1"/>
-    <w:lsdException w:name="Table Grid 7" w:semiHidden="1" w:unhideWhenUsed="1"/>
-    <w:lsdException w:name="Table Grid 8" w:semiHidden="1" w:unhideWhenUsed="1"/>
-    <w:lsdException w:name="Table List 1" w:semiHidden="1" w:unhideWhenUsed="1"/>
-    <w:lsdException w:name="Table List 2" w:semiHidden="1" w:unhideWhenUsed="1"/>
-    <w:lsdException w:name="Table List 3" w:semiHidden="1" w:unhideWhenUsed="1"/>
-    <w:lsdException w:name="Table List 4" w:semiHidden="1" w:unhideWhenUsed="1"/>
-    <w:lsdException w:name="Table List 5" w:semiHidden="1" w:unhideWhenUsed="1"/>
-    <w:lsdException w:name="Table List 6" w:semiHidden="1" w:unhideWhenUsed="1"/>
-    <w:lsdException w:name="Table List 7" w:semiHidden="1" w:unhideWhenUsed="1"/>
-    <w:lsdException w:name="Table List 8" w:semiHidden="1" w:unhideWhenUsed="1"/>
-    <w:lsdException w:name="Table 3D effects 1" w:semiHidden="1" w:unhideWhenUsed="1"/>
-    <w:lsdException w:name="Table 3D effects 2" w:semiHidden="1" w:unhideWhenUsed="1"/>
-    <w:lsdException w:name="Table 3D effects 3" w:semiHidden="1" w:unhideWhenUsed="1"/>
-    <w:lsdException w:name="Table Contemporary" w:semiHidden="1" w:unhideWhenUsed="1"/>
-    <w:lsdException w:name="Table Elegant" w:semiHidden="1" w:unhideWhenUsed="1"/>
-    <w:lsdException w:name="Table Professional" w:semiHidden="1" w:unhideWhenUsed="1"/>
-    <w:lsdException w:name="Table Subtle 1" w:semiHidden="1" w:unhideWhenUsed="1"/>
-    <w:lsdException w:name="Table Subtle 2" w:semiHidden="1" w:unhideWhenUsed="1"/>
-    <w:lsdException w:name="Table Web 1" w:semiHidden="1" w:unhideWhenUsed="1"/>
-    <w:lsdException w:name="Table Web 2" w:semiHidden="1" w:unhideWhenUsed="1"/>
-    <w:lsdException w:name="Table Web 3" w:semiHidden="1" w:unhideWhenUsed="1"/>
-    <w:lsdException w:name="Balloon Text" w:semiHidden="1" w:unhideWhenUsed="1"/>
-    <w:lsdException w:name="Table Grid" w:semiHidden="1" w:uiPriority="59" w:unhideWhenUsed="1"/>
-    <w:lsdException w:name="Table Theme" w:semiHidden="1" w:unhideWhenUsed="1"/>
-    <w:lsdException w:name="Placeholder Text" w:semiHidden="1"/>
-    <w:lsdException w:name="No Spacing" w:uiPriority="1" w:qFormat="1"/>
-    <w:lsdException w:name="Light Shading" w:uiPriority="60"/>
-    <w:lsdException w:name="Light List" w:uiPriority="61"/>
-    <w:lsdException w:name="Light Grid" w:uiPriority="62"/>
-    <w:lsdException w:name="Medium Shading 1" w:uiPriority="63"/>
-    <w:lsdException w:name="Medium Shading 2" w:uiPriority="64"/>
-    <w:lsdException w:name="Medium List 1" w:uiPriority="65"/>
-    <w:lsdException w:name="Medium List 2" w:uiPriority="66"/>
-    <w:lsdException w:name="Medium Grid 1" w:uiPriority="67"/>
-    <w:lsdException w:name="Medium Grid 2" w:uiPriority="68"/>
-    <w:lsdException w:name="Medium Grid 3" w:uiPriority="69"/>
-    <w:lsdException w:name="Dark List" w:uiPriority="70"/>
-    <w:lsdException w:name="Colorful Shading" w:uiPriority="71"/>
-    <w:lsdException w:name="Colorful List" w:uiPriority="72"/>
-    <w:lsdException w:name="Colorful Grid" w:uiPriority="73"/>
-    <w:lsdException w:name="Light Shading Accent 1" w:uiPriority="60"/>
-    <w:lsdException w:name="Light List Accent 1" w:uiPriority="61"/>
-    <w:lsdException w:name="Light Grid Accent 1" w:uiPriority="62"/>
-    <w:lsdException w:name="Medium Shading 1 Accent 1" w:uiPriority="63"/>
-    <w:lsdException w:name="Medium Shading 2 Accent 1" w:uiPriority="64"/>
-    <w:lsdException w:name="Medium List 1 Accent 1" w:uiPriority="65"/>
-    <w:lsdException w:name="Revision" w:semiHidden="1"/>
-    <w:lsdException w:name="List Paragraph" w:uiPriority="34" w:qFormat="1"/>
-    <w:lsdException w:name="Quote" w:uiPriority="29" w:qFormat="1"/>
-    <w:lsdException w:name="Intense Quote" w:uiPriority="30" w:qFormat="1"/>
-    <w:lsdException w:name="Medium List 2 Accent 1" w:uiPriority="66"/>
-    <w:lsdException w:name="Medium Grid 1 Accent 1" w:uiPriority="67"/>
-    <w:lsdException w:name="Medium Grid 2 Accent 1" w:uiPriority="68"/>
-    <w:lsdException w:name="Medium Grid 3 Accent 1" w:uiPriority="69"/>
-    <w:lsdException w:name="Dark List Accent 1" w:uiPriority="70"/>
-    <w:lsdException w:name="Colorful Shading Accent 1" w:uiPriority="71"/>
-    <w:lsdException w:name="Colorful List Accent 1" w:uiPriority="72"/>
-    <w:lsdException w:name="Colorful Grid Accent 1" w:uiPriority="73"/>
-    <w:lsdException w:name="Light Shading Accent 2" w:uiPriority="60"/>
-    <w:lsdException w:name="Light List Accent 2" w:uiPriority="61"/>
-    <w:lsdException w:name="Light Grid Accent 2" w:uiPriority="62"/>
-    <w:lsdException w:name="Medium Shading 1 Accent 2" w:uiPriority="63"/>
-    <w:lsdException w:name="Medium Shading 2 Accent 2" w:uiPriority="64"/>
-    <w:lsdException w:name="Medium List 1 Accent 2" w:uiPriority="65"/>
-    <w:lsdException w:name="Medium List 2 Accent 2" w:uiPriority="66"/>
-    <w:lsdException w:name="Medium Grid 1 Accent 2" w:uiPriority="67"/>
-    <w:lsdException w:name="Medium Grid 2 Accent 2" w:uiPriority="68"/>
-    <w:lsdException w:name="Medium Grid 3 Accent 2" w:uiPriority="69"/>
-    <w:lsdException w:name="Dark List Accent 2" w:uiPriority="70"/>
-    <w:lsdException w:name="Colorful Shading Accent 2" w:uiPriority="71"/>
-    <w:lsdException w:name="Colorful List Accent 2" w:uiPriority="72"/>
-    <w:lsdException w:name="Colorful Grid Accent 2" w:uiPriority="73"/>
-    <w:lsdException w:name="Light Shading Accent 3" w:uiPriority="60"/>
-    <w:lsdException w:name="Light List Accent 3" w:uiPriority="61"/>
-    <w:lsdException w:name="Light Grid Accent 3" w:uiPriority="62"/>
-    <w:lsdException w:name="Medium Shading 1 Accent 3" w:uiPriority="63"/>
-    <w:lsdException w:name="Medium Shading 2 Accent 3" w:uiPriority="64"/>
-    <w:lsdException w:name="Medium List 1 Accent 3" w:uiPriority="65"/>
-    <w:lsdException w:name="Medium List 2 Accent 3" w:uiPriority="66"/>
-    <w:lsdException w:name="Medium Grid 1 Accent 3" w:uiPriority="67"/>
-    <w:lsdException w:name="Medium Grid 2 Accent 3" w:uiPriority="68"/>
-    <w:lsdException w:name="Medium Grid 3 Accent 3" w:uiPriority="69"/>
-    <w:lsdException w:name="Dark List Accent 3" w:uiPriority="70"/>
-    <w:lsdException w:name="Colorful Shading Accent 3" w:uiPriority="71"/>
-    <w:lsdException w:name="Colorful List Accent 3" w:uiPriority="72"/>
-    <w:lsdException w:name="Colorful Grid Accent 3" w:uiPriority="73"/>
-    <w:lsdException w:name="Light Shading Accent 4" w:uiPriority="60"/>
-    <w:lsdException w:name="Light List Accent 4" w:uiPriority="61"/>
-    <w:lsdException w:name="Light Grid Accent 4" w:uiPriority="62"/>
-    <w:lsdException w:name="Medium Shading 1 Accent 4" w:uiPriority="63"/>
-    <w:lsdException w:name="Medium Shading 2 Accent 4" w:uiPriority="64"/>
-    <w:lsdException w:name="Medium List 1 Accent 4" w:uiPriority="65"/>
-    <w:lsdException w:name="Medium List 2 Accent 4" w:uiPriority="66"/>
-    <w:lsdException w:name="Medium Grid 1 Accent 4" w:uiPriority="67"/>
-    <w:lsdException w:name="Medium Grid 2 Accent 4" w:uiPriority="68"/>
-    <w:lsdException w:name="Medium Grid 3 Accent 4" w:uiPriority="69"/>
-    <w:lsdException w:name="Dark List Accent 4" w:uiPriority="70"/>
-    <w:lsdException w:name="Colorful Shading Accent 4" w:uiPriority="71"/>
-    <w:lsdException w:name="Colorful List Accent 4" w:uiPriority="72"/>
-    <w:lsdException w:name="Colorful Grid Accent 4" w:uiPriority="73"/>
-    <w:lsdException w:name="Light Shading Accent 5" w:uiPriority="60"/>
-    <w:lsdException w:name="Light List Accent 5" w:uiPriority="61"/>
-    <w:lsdException w:name="Light Grid Accent 5" w:uiPriority="62"/>
-    <w:lsdException w:name="Medium Shading 1 Accent 5" w:uiPriority="63"/>
-    <w:lsdException w:name="Medium Shading 2 Accent 5" w:uiPriority="64"/>
-    <w:lsdException w:name="Medium List 1 Accent 5" w:uiPriority="65"/>
-    <w:lsdException w:name="Medium List 2 Accent 5" w:uiPriority="66"/>
-    <w:lsdException w:name="Medium Grid 1 Accent 5" w:uiPriority="67"/>
-    <w:lsdException w:name="Medium Grid 2 Accent 5" w:uiPriority="68"/>
-    <w:lsdException w:name="Medium Grid 3 Accent 5" w:uiPriority="69"/>
-    <w:lsdException w:name="Dark List Accent 5" w:uiPriority="70"/>
-    <w:lsdException w:name="Colorful Shading Accent 5" w:uiPriority="71"/>
-    <w:lsdException w:name="Colorful List Accent 5" w:uiPriority="72"/>
-    <w:lsdException w:name="Colorful Grid Accent 5" w:uiPriority="73"/>
-    <w:lsdException w:name="Light Shading Accent 6" w:uiPriority="60"/>
-    <w:lsdException w:name="Light List Accent 6" w:uiPriority="61"/>
-    <w:lsdException w:name="Light Grid Accent 6" w:uiPriority="62"/>
-    <w:lsdException w:name="Medium Shading 1 Accent 6" w:uiPriority="63"/>
-    <w:lsdException w:name="Medium Shading 2 Accent 6" w:uiPriority="64"/>
-    <w:lsdException w:name="Medium List 1 Accent 6" w:uiPriority="65"/>
-    <w:lsdException w:name="Medium List 2 Accent 6" w:uiPriority="66"/>
-    <w:lsdException w:name="Medium Grid 1 Accent 6" w:uiPriority="67"/>
-    <w:lsdException w:name="Medium Grid 2 Accent 6" w:uiPriority="68"/>
-    <w:lsdException w:name="Medium Grid 3 Accent 6" w:uiPriority="69"/>
-    <w:lsdException w:name="Dark List Accent 6" w:uiPriority="70"/>
-    <w:lsdException w:name="Colorful Shading Accent 6" w:uiPriority="71"/>
-    <w:lsdException w:name="Colorful List Accent 6" w:uiPriority="72"/>
-    <w:lsdException w:name="Colorful Grid Accent 6" w:uiPriority="73"/>
-    <w:lsdException w:name="Subtle Emphasis" w:uiPriority="19" w:qFormat="1"/>
-    <w:lsdException w:name="Intense Emphasis" w:uiPriority="21" w:qFormat="1"/>
-    <w:lsdException w:name="Subtle Reference" w:uiPriority="31" w:qFormat="1"/>
-    <w:lsdException w:name="Intense Reference" w:uiPriority="32" w:qFormat="1"/>
-    <w:lsdException w:name="Book Title" w:uiPriority="33" w:qFormat="1"/>
-    <w:lsdException w:name="Bibliography" w:semiHidden="1" w:uiPriority="37" w:unhideWhenUsed="1"/>
-    <w:lsdException w:name="TOC Heading" w:semiHidden="1" w:uiPriority="39" w:unhideWhenUsed="1" w:qFormat="1"/>
-    <w:lsdException w:name="Plain Table 1" w:uiPriority="41"/>
-    <w:lsdException w:name="Plain Table 2" w:uiPriority="42"/>
-    <w:lsdException w:name="Plain Table 3" w:uiPriority="43"/>
-    <w:lsdException w:name="Plain Table 4" w:uiPriority="44"/>
-    <w:lsdException w:name="Plain Table 5" w:uiPriority="45"/>
-    <w:lsdException w:name="Grid Table Light" w:uiPriority="40"/>
-    <w:lsdException w:name="Grid Table 1 Light" w:uiPriority="46"/>
-    <w:lsdException w:name="Grid Table 2" w:uiPriority="47"/>
-    <w:lsdException w:name="Grid Table 3" w:uiPriority="48"/>
-    <w:lsdException w:name="Grid Table 4" w:uiPriority="49"/>
-    <w:lsdException w:name="Grid Table 5 Dark" w:uiPriority="50"/>
-    <w:lsdException w:name="Grid Table 6 Colorful" w:uiPriority="51"/>
-    <w:lsdException w:name="Grid Table 7 Colorful" w:uiPriority="52"/>
-    <w:lsdException w:name="Grid Table 1 Light Accent 1" w:uiPriority="46"/>
-    <w:lsdException w:name="Grid Table 2 Accent 1" w:uiPriority="47"/>
-    <w:lsdException w:name="Grid Table 3 Accent 1" w:uiPriority="48"/>
-    <w:lsdException w:name="Grid Table 4 Accent 1" w:uiPriority="49"/>
-    <w:lsdException w:name="Grid Table 5 Dark Accent 1" w:uiPriority="50"/>
-    <w:lsdException w:name="Grid Table 6 Colorful Accent 1" w:uiPriority="51"/>
-    <w:lsdException w:name="Grid Table 7 Colorful Accent 1" w:uiPriority="52"/>
-    <w:lsdException w:name="Grid Table 1 Light Accent 2" w:uiPriority="46"/>
-    <w:lsdException w:name="Grid Table 2 Accent 2" w:uiPriority="47"/>
-    <w:lsdException w:name="Grid Table 3 Accent 2" w:uiPriority="48"/>
-    <w:lsdException w:name="Grid Table 4 Accent 2" w:uiPriority="49"/>
-    <w:lsdException w:name="Grid Table 5 Dark Accent 2" w:uiPriority="50"/>
-    <w:lsdException w:name="Grid Table 6 Colorful Accent 2" w:uiPriority="51"/>
-    <w:lsdException w:name="Grid Table 7 Colorful Accent 2" w:uiPriority="52"/>
-    <w:lsdException w:name="Grid Table 1 Light Accent 3" w:uiPriority="46"/>
-    <w:lsdException w:name="Grid Table 2 Accent 3" w:uiPriority="47"/>
-    <w:lsdException w:name="Grid Table 3 Accent 3" w:uiPriority="48"/>
-    <w:lsdException w:name="Grid Table 4 Accent 3" w:uiPriority="49"/>
-    <w:lsdException w:name="Grid Table 5 Dark Accent 3" w:uiPriority="50"/>
-    <w:lsdException w:name="Grid Table 6 Colorful Accent 3" w:uiPriority="51"/>
-    <w:lsdException w:name="Grid Table 7 Colorful Accent 3" w:uiPriority="52"/>
-    <w:lsdException w:name="Grid Table 1 Light Accent 4" w:uiPriority="46"/>
-    <w:lsdException w:name="Grid Table 2 Accent 4" w:uiPriority="47"/>
-    <w:lsdException w:name="Grid Table 3 Accent 4" w:uiPriority="48"/>
-    <w:lsdException w:name="Grid Table 4 Accent 4" w:uiPriority="49"/>
-    <w:lsdException w:name="Grid Table 5 Dark Accent 4" w:uiPriority="50"/>
-    <w:lsdException w:name="Grid Table 6 Colorful Accent 4" w:uiPriority="51"/>
-    <w:lsdException w:name="Grid Table 7 Colorful Accent 4" w:uiPriority="52"/>
-    <w:lsdException w:name="Grid Table 1 Light Accent 5" w:uiPriority="46"/>
-    <w:lsdException w:name="Grid Table 2 Accent 5" w:uiPriority="47"/>
-    <w:lsdException w:name="Grid Table 3 Accent 5" w:uiPriority="48"/>
-    <w:lsdException w:name="Grid Table 4 Accent 5" w:uiPriority="49"/>
-    <w:lsdException w:name="Grid Table 5 Dark Accent 5" w:uiPriority="50"/>
-    <w:lsdException w:name="Grid Table 6 Colorful Accent 5" w:uiPriority="51"/>
-    <w:lsdException w:name="Grid Table 7 Colorful Accent 5" w:uiPriority="52"/>
-    <w:lsdException w:name="Grid Table 1 Light Accent 6" w:uiPriority="46"/>
-    <w:lsdException w:name="Grid Table 2 Accent 6" w:uiPriority="47"/>
-    <w:lsdException w:name="Grid Table 3 Accent 6" w:uiPriority="48"/>
-    <w:lsdException w:name="Grid Table 4 Accent 6" w:uiPriority="49"/>
-    <w:lsdException w:name="Grid Table 5 Dark Accent 6" w:uiPriority="50"/>
-    <w:lsdException w:name="Grid Table 6 Colorful Accent 6" w:uiPriority="51"/>
-    <w:lsdException w:name="Grid Table 7 Colorful Accent 6" w:uiPriority="52"/>
-    <w:lsdException w:name="List Table 1 Light" w:uiPriority="46"/>
-    <w:lsdException w:name="List Table 2" w:uiPriority="47"/>
-    <w:lsdException w:name="List Table 3" w:uiPriority="48"/>
-    <w:lsdException w:name="List Table 4" w:uiPriority="49"/>
-    <w:lsdException w:name="List Table 5 Dark" w:uiPriority="50"/>
-    <w:lsdException w:name="List Table 6 Colorful" w:uiPriority="51"/>
-    <w:lsdException w:name="List Table 7 Colorful" w:uiPriority="52"/>
-    <w:lsdException w:name="List Table 1 Light Accent 1" w:uiPriority="46"/>
-    <w:lsdException w:name="List Table 2 Accent 1" w:uiPriority="47"/>
-    <w:lsdException w:name="List Table 3 Accent 1" w:uiPriority="48"/>
-    <w:lsdException w:name="List Table 4 Accent 1" w:uiPriority="49"/>
-    <w:lsdException w:name="List Table 5 Dark Accent 1" w:uiPriority="50"/>
-    <w:lsdException w:name="List Table 6 Colorful Accent 1" w:uiPriority="51"/>
-    <w:lsdException w:name="List Table 7 Colorful Accent 1" w:uiPriority="52"/>
-    <w:lsdException w:name="List Table 1 Light Accent 2" w:uiPriority="46"/>
-    <w:lsdException w:name="List Table 2 Accent 2" w:uiPriority="47"/>
-    <w:lsdException w:name="List Table 3 Accent 2" w:uiPriority="48"/>
-    <w:lsdException w:name="List Table 4 Accent 2" w:uiPriority="49"/>
-    <w:lsdException w:name="List Table 5 Dark Accent 2" w:uiPriority="50"/>
-    <w:lsdException w:name="List Table 6 Colorful Accent 2" w:uiPriority="51"/>
-    <w:lsdException w:name="List Table 7 Colorful Accent 2" w:uiPriority="52"/>
-    <w:lsdException w:name="List Table 1 Light Accent 3" w:uiPriority="46"/>
-    <w:lsdException w:name="List Table 2 Accent 3" w:uiPriority="47"/>
-    <w:lsdException w:name="List Table 3 Accent 3" w:uiPriority="48"/>
-    <w:lsdException w:name="List Table 4 Accent 3" w:uiPriority="49"/>
-    <w:lsdException w:name="List Table 5 Dark Accent 3" w:uiPriority="50"/>
-    <w:lsdException w:name="List Table 6 Colorful Accent 3" w:uiPriority="51"/>
-    <w:lsdException w:name="List Table 7 Colorful Accent 3" w:uiPriority="52"/>
-    <w:lsdException w:name="List Table 1 Light Accent 4" w:uiPriority="46"/>
-    <w:lsdException w:name="List Table 2 Accent 4" w:uiPriority="47"/>
-    <w:lsdException w:name="List Table 3 Accent 4" w:uiPriority="48"/>
-    <w:lsdException w:name="List Table 4 Accent 4" w:uiPriority="49"/>
-    <w:lsdException w:name="List Table 5 Dark Accent 4" w:uiPriority="50"/>
-    <w:lsdException w:name="List Table 6 Colorful Accent 4" w:uiPriority="51"/>
-    <w:lsdException w:name="List Table 7 Colorful Accent 4" w:uiPriority="52"/>
-    <w:lsdException w:name="List Table 1 Light Accent 5" w:uiPriority="46"/>
-    <w:lsdException w:name="List Table 2 Accent 5" w:uiPriority="47"/>
-    <w:lsdException w:name="List Table 3 Accent 5" w:uiPriority="48"/>
-    <w:lsdException w:name="List Table 4 Accent 5" w:uiPriority="49"/>
-    <w:lsdException w:name="List Table 5 Dark Accent 5" w:uiPriority="50"/>
-    <w:lsdException w:name="List Table 6 Colorful Accent 5" w:uiPriority="51"/>
-    <w:lsdException w:name="List Table 7 Colorful Accent 5" w:uiPriority="52"/>
-    <w:lsdException w:name="List Table 1 Light Accent 6" w:uiPriority="46"/>
-    <w:lsdException w:name="List Table 2 Accent 6" w:uiPriority="47"/>
-    <w:lsdException w:name="List Table 3 Accent 6" w:uiPriority="48"/>
-    <w:lsdException w:name="List Table 4 Accent 6" w:uiPriority="49"/>
-    <w:lsdException w:name="List Table 5 Dark Accent 6" w:uiPriority="50"/>
-    <w:lsdException w:name="List Table 6 Colorful Accent 6" w:uiPriority="51"/>
-    <w:lsdException w:name="List Table 7 Colorful Accent 6" w:uiPriority="52"/>
-    <w:lsdException w:name="Mention" w:semiHidden="1" w:unhideWhenUsed="1"/>
-    <w:lsdException w:name="Smart Hyperlink" w:semiHidden="1" w:unhideWhenUsed="1"/>
-    <w:lsdException w:name="Hashtag" w:semiHidden="1" w:unhideWhenUsed="1"/>
-    <w:lsdException w:name="Unresolved Mention" w:semiHidden="1" w:unhideWhenUsed="1"/>
-    <w:lsdException w:name="Smart Link" w:semiHidden="1" w:unhideWhenUsed="1"/>
+  <w:latentStyles w:defLockedState="0" w:defUIPriority="99" w:defSemiHidden="1" w:defUnhideWhenUsed="1" w:defQFormat="0" w:count="267">
+    <w:lsdException w:name="Normal" w:semiHidden="0" w:uiPriority="0" w:unhideWhenUsed="0" w:qFormat="1"/>
+    <w:lsdException w:name="heading 1" w:semiHidden="0" w:uiPriority="9" w:unhideWhenUsed="0" w:qFormat="1"/>
+    <w:lsdException w:name="heading 2" w:uiPriority="9" w:qFormat="1"/>
+    <w:lsdException w:name="heading 3" w:uiPriority="9" w:qFormat="1"/>
+    <w:lsdException w:name="heading 4" w:uiPriority="9" w:qFormat="1"/>
+    <w:lsdException w:name="heading 5" w:uiPriority="9" w:qFormat="1"/>
+    <w:lsdException w:name="heading 6" w:uiPriority="9" w:qFormat="1"/>
+    <w:lsdException w:name="heading 7" w:uiPriority="9" w:qFormat="1"/>
+    <w:lsdException w:name="heading 8" w:uiPriority="9" w:qFormat="1"/>
+    <w:lsdException w:name="heading 9" w:uiPriority="9" w:qFormat="1"/>
+    <w:lsdException w:name="toc 1" w:uiPriority="39"/>
+    <w:lsdException w:name="toc 2" w:uiPriority="39"/>
+    <w:lsdException w:name="toc 3" w:uiPriority="39"/>
+    <w:lsdException w:name="toc 4" w:uiPriority="39"/>
+    <w:lsdException w:name="toc 5" w:uiPriority="39"/>
+    <w:lsdException w:name="toc 6" w:uiPriority="39"/>
+    <w:lsdException w:name="toc 7" w:uiPriority="39"/>
+    <w:lsdException w:name="toc 8" w:uiPriority="39"/>
+    <w:lsdException w:name="toc 9" w:uiPriority="39"/>
+    <w:lsdException w:name="caption" w:uiPriority="35" w:qFormat="1"/>
+    <w:lsdException w:name="Title" w:semiHidden="0" w:uiPriority="10" w:unhideWhenUsed="0" w:qFormat="1"/>
+    <w:lsdException w:name="Default Paragraph Font" w:uiPriority="1"/>
+    <w:lsdException w:name="Subtitle" w:semiHidden="0" w:uiPriority="11" w:unhideWhenUsed="0" w:qFormat="1"/>
+    <w:lsdException w:name="Strong" w:semiHidden="0" w:uiPriority="22" w:unhideWhenUsed="0" w:qFormat="1"/>
+    <w:lsdException w:name="Emphasis" w:semiHidden="0" w:uiPriority="20" w:unhideWhenUsed="0" w:qFormat="1"/>
+    <w:lsdException w:name="Table Grid" w:uiPriority="59"/>
+    <w:lsdException w:name="Placeholder Text" w:unhideWhenUsed="0"/>
+    <w:lsdException w:name="No Spacing" w:semiHidden="0" w:uiPriority="1" w:unhideWhenUsed="0" w:qFormat="1"/>
+    <w:lsdException w:name="Light Shading" w:semiHidden="0" w:uiPriority="60" w:unhideWhenUsed="0"/>
+    <w:lsdException w:name="Light List" w:semiHidden="0" w:uiPriority="61" w:unhideWhenUsed="0"/>
+    <w:lsdException w:name="Light Grid" w:semiHidden="0" w:uiPriority="62" w:unhideWhenUsed="0"/>
+    <w:lsdException w:name="Medium Shading 1" w:semiHidden="0" w:uiPriority="63" w:unhideWhenUsed="0"/>
+    <w:lsdException w:name="Medium Shading 2" w:semiHidden="0" w:uiPriority="64" w:unhideWhenUsed="0"/>
+    <w:lsdException w:name="Medium List 1" w:semiHidden="0" w:uiPriority="65" w:unhideWhenUsed="0"/>
+    <w:lsdException w:name="Medium List 2" w:semiHidden="0" w:uiPriority="66" w:unhideWhenUsed="0"/>
+    <w:lsdException w:name="Medium Grid 1" w:semiHidden="0" w:uiPriority="67" w:unhideWhenUsed="0"/>
+    <w:lsdException w:name="Medium Grid 2" w:semiHidden="0" w:uiPriority="68" w:unhideWhenUsed="0"/>
+    <w:lsdException w:name="Medium Grid 3" w:semiHidden="0" w:uiPriority="69" w:unhideWhenUsed="0"/>
+    <w:lsdException w:name="Dark List" w:semiHidden="0" w:uiPriority="70" w:unhideWhenUsed="0"/>
+    <w:lsdException w:name="Colorful Shading" w:semiHidden="0" w:uiPriority="71" w:unhideWhenUsed="0"/>
+    <w:lsdException w:name="Colorful List" w:semiHidden="0" w:uiPriority="72" w:unhideWhenUsed="0"/>
+    <w:lsdException w:name="Colorful Grid" w:semiHidden="0" w:uiPriority="73" w:unhideWhenUsed="0"/>
+    <w:lsdException w:name="Light Shading Accent 1" w:semiHidden="0" w:uiPriority="60" w:unhideWhenUsed="0"/>
+    <w:lsdException w:name="Light List Accent 1" w:semiHidden="0" w:uiPriority="61" w:unhideWhenUsed="0"/>
+    <w:lsdException w:name="Light Grid Accent 1" w:semiHidden="0" w:uiPriority="62" w:unhideWhenUsed="0"/>
+    <w:lsdException w:name="Medium Shading 1 Accent 1" w:semiHidden="0" w:uiPriority="63" w:unhideWhenUsed="0"/>
+    <w:lsdException w:name="Medium Shading 2 Accent 1" w:semiHidden="0" w:uiPriority="64" w:unhideWhenUsed="0"/>
+    <w:lsdException w:name="Medium List 1 Accent 1" w:semiHidden="0" w:uiPriority="65" w:unhideWhenUsed="0"/>
+    <w:lsdException w:name="Revision" w:unhideWhenUsed="0"/>
+    <w:lsdException w:name="List Paragraph" w:semiHidden="0" w:uiPriority="34" w:unhideWhenUsed="0" w:qFormat="1"/>
+    <w:lsdException w:name="Quote" w:semiHidden="0" w:uiPriority="29" w:unhideWhenUsed="0" w:qFormat="1"/>
+    <w:lsdException w:name="Intense Quote" w:semiHidden="0" w:uiPriority="30" w:unhideWhenUsed="0" w:qFormat="1"/>
+    <w:lsdException w:name="Medium List 2 Accent 1" w:semiHidden="0" w:uiPriority="66" w:unhideWhenUsed="0"/>
+    <w:lsdException w:name="Medium Grid 1 Accent 1" w:semiHidden="0" w:uiPriority="67" w:unhideWhenUsed="0"/>
+    <w:lsdException w:name="Medium Grid 2 Accent 1" w:semiHidden="0" w:uiPriority="68" w:unhideWhenUsed="0"/>
+    <w:lsdException w:name="Medium Grid 3 Accent 1" w:semiHidden="0" w:uiPriority="69" w:unhideWhenUsed="0"/>
+    <w:lsdException w:name="Dark List Accent 1" w:semiHidden="0" w:uiPriority="70" w:unhideWhenUsed="0"/>
+    <w:lsdException w:name="Colorful Shading Accent 1" w:semiHidden="0" w:uiPriority="71" w:unhideWhenUsed="0"/>
+    <w:lsdException w:name="Colorful List Accent 1" w:semiHidden="0" w:uiPriority="72" w:unhideWhenUsed="0"/>
+    <w:lsdException w:name="Colorful Grid Accent 1" w:semiHidden="0" w:uiPriority="73" w:unhideWhenUsed="0"/>
+    <w:lsdException w:name="Light Shading Accent 2" w:semiHidden="0" w:uiPriority="60" w:unhideWhenUsed="0"/>
+    <w:lsdException w:name="Light List Accent 2" w:semiHidden="0" w:uiPriority="61" w:unhideWhenUsed="0"/>
+    <w:lsdException w:name="Light Grid Accent 2" w:semiHidden="0" w:uiPriority="62" w:unhideWhenUsed="0"/>
+    <w:lsdException w:name="Medium Shading 1 Accent 2" w:semiHidden="0" w:uiPriority="63" w:unhideWhenUsed="0"/>
+    <w:lsdException w:name="Medium Shading 2 Accent 2" w:semiHidden="0" w:uiPriority="64" w:unhideWhenUsed="0"/>
+    <w:lsdException w:name="Medium List 1 Accent 2" w:semiHidden="0" w:uiPriority="65" w:unhideWhenUsed="0"/>
+    <w:lsdException w:name="Medium List 2 Accent 2" w:semiHidden="0" w:uiPriority="66" w:unhideWhenUsed="0"/>
+    <w:lsdException w:name="Medium Grid 1 Accent 2" w:semiHidden="0" w:uiPriority="67" w:unhideWhenUsed="0"/>
+    <w:lsdException w:name="Medium Grid 2 Accent 2" w:semiHidden="0" w:uiPriority="68" w:unhideWhenUsed="0"/>
+    <w:lsdException w:name="Medium Grid 3 Accent 2" w:semiHidden="0" w:uiPriority="69" w:unhideWhenUsed="0"/>
+    <w:lsdException w:name="Dark List Accent 2" w:semiHidden="0" w:uiPriority="70" w:unhideWhenUsed="0"/>
+    <w:lsdException w:name="Colorful Shading Accent 2" w:semiHidden="0" w:uiPriority="71" w:unhideWhenUsed="0"/>
+    <w:lsdException w:name="Colorful List Accent 2" w:semiHidden="0" w:uiPriority="72" w:unhideWhenUsed="0"/>
+    <w:lsdException w:name="Colorful Grid Accent 2" w:semiHidden="0" w:uiPriority="73" w:unhideWhenUsed="0"/>
+    <w:lsdException w:name="Light Shading Accent 3" w:semiHidden="0" w:uiPriority="60" w:unhideWhenUsed="0"/>
+    <w:lsdException w:name="Light List Accent 3" w:semiHidden="0" w:uiPriority="61" w:unhideWhenUsed="0"/>
+    <w:lsdException w:name="Light Grid Accent 3" w:semiHidden="0" w:uiPriority="62" w:unhideWhenUsed="0"/>
+    <w:lsdException w:name="Medium Shading 1 Accent 3" w:semiHidden="0" w:uiPriority="63" w:unhideWhenUsed="0"/>
+    <w:lsdException w:name="Medium Shading 2 Accent 3" w:semiHidden="0" w:uiPriority="64" w:unhideWhenUsed="0"/>
+    <w:lsdException w:name="Medium List 1 Accent 3" w:semiHidden="0" w:uiPriority="65" w:unhideWhenUsed="0"/>
+    <w:lsdException w:name="Medium List 2 Accent 3" w:semiHidden="0" w:uiPriority="66" w:unhideWhenUsed="0"/>
+    <w:lsdException w:name="Medium Grid 1 Accent 3" w:semiHidden="0" w:uiPriority="67" w:unhideWhenUsed="0"/>
+    <w:lsdException w:name="Medium Grid 2 Accent 3" w:semiHidden="0" w:uiPriority="68" w:unhideWhenUsed="0"/>
+    <w:lsdException w:name="Medium Grid 3 Accent 3" w:semiHidden="0" w:uiPriority="69" w:unhideWhenUsed="0"/>
+    <w:lsdException w:name="Dark List Accent 3" w:semiHidden="0" w:uiPriority="70" w:unhideWhenUsed="0"/>
+    <w:lsdException w:name="Colorful Shading Accent 3" w:semiHidden="0" w:uiPriority="71" w:unhideWhenUsed="0"/>
+    <w:lsdException w:name="Colorful List Accent 3" w:semiHidden="0" w:uiPriority="72" w:unhideWhenUsed="0"/>
+    <w:lsdException w:name="Colorful Grid Accent 3" w:semiHidden="0" w:uiPriority="73" w:unhideWhenUsed="0"/>
+    <w:lsdException w:name="Light Shading Accent 4" w:semiHidden="0" w:uiPriority="60" w:unhideWhenUsed="0"/>
+    <w:lsdException w:name="Light List Accent 4" w:semiHidden="0" w:uiPriority="61" w:unhideWhenUsed="0"/>
+    <w:lsdException w:name="Light Grid Accent 4" w:semiHidden="0" w:uiPriority="62" w:unhideWhenUsed="0"/>
+    <w:lsdException w:name="Medium Shading 1 Accent 4" w:semiHidden="0" w:uiPriority="63" w:unhideWhenUsed="0"/>
+    <w:lsdException w:name="Medium Shading 2 Accent 4" w:semiHidden="0" w:uiPriority="64" w:unhideWhenUsed="0"/>
+    <w:lsdException w:name="Medium List 1 Accent 4" w:semiHidden="0" w:uiPriority="65" w:unhideWhenUsed="0"/>
+    <w:lsdException w:name="Medium List 2 Accent 4" w:semiHidden="0" w:uiPriority="66" w:unhideWhenUsed="0"/>
+    <w:lsdException w:name="Medium Grid 1 Accent 4" w:semiHidden="0" w:uiPriority="67" w:unhideWhenUsed="0"/>
+    <w:lsdException w:name="Medium Grid 2 Accent 4" w:semiHidden="0" w:uiPriority="68" w:unhideWhenUsed="0"/>
+    <w:lsdException w:name="Medium Grid 3 Accent 4" w:semiHidden="0" w:uiPriority="69" w:unhideWhenUsed="0"/>
+    <w:lsdException w:name="Dark List Accent 4" w:semiHidden="0" w:uiPriority="70" w:unhideWhenUsed="0"/>
+    <w:lsdException w:name="Colorful Shading Accent 4" w:semiHidden="0" w:uiPriority="71" w:unhideWhenUsed="0"/>
+    <w:lsdException w:name="Colorful List Accent 4" w:semiHidden="0" w:uiPriority="72" w:unhideWhenUsed="0"/>
+    <w:lsdException w:name="Colorful Grid Accent 4" w:semiHidden="0" w:uiPriority="73" w:unhideWhenUsed="0"/>
+    <w:lsdException w:name="Light Shading Accent 5" w:semiHidden="0" w:uiPriority="60" w:unhideWhenUsed="0"/>
+    <w:lsdException w:name="Light List Accent 5" w:semiHidden="0" w:uiPriority="61" w:unhideWhenUsed="0"/>
+    <w:lsdException w:name="Light Grid Accent 5" w:semiHidden="0" w:uiPriority="62" w:unhideWhenUsed="0"/>
+    <w:lsdException w:name="Medium Shading 1 Accent 5" w:semiHidden="0" w:uiPriority="63" w:unhideWhenUsed="0"/>
+    <w:lsdException w:name="Medium Shading 2 Accent 5" w:semiHidden="0" w:uiPriority="64" w:unhideWhenUsed="0"/>
+    <w:lsdException w:name="Medium List 1 Accent 5" w:semiHidden="0" w:uiPriority="65" w:unhideWhenUsed="0"/>
+    <w:lsdException w:name="Medium List 2 Accent 5" w:semiHidden="0" w:uiPriority="66" w:unhideWhenUsed="0"/>
+    <w:lsdException w:name="Medium Grid 1 Accent 5" w:semiHidden="0" w:uiPriority="67" w:unhideWhenUsed="0"/>
+    <w:lsdException w:name="Medium Grid 2 Accent 5" w:semiHidden="0" w:uiPriority="68" w:unhideWhenUsed="0"/>
+    <w:lsdException w:name="Medium Grid 3 Accent 5" w:semiHidden="0" w:uiPriority="69" w:unhideWhenUsed="0"/>
+    <w:lsdException w:name="Dark List Accent 5" w:semiHidden="0" w:uiPriority="70" w:unhideWhenUsed="0"/>
+    <w:lsdException w:name="Colorful Shading Accent 5" w:semiHidden="0" w:uiPriority="71" w:unhideWhenUsed="0"/>
+    <w:lsdException w:name="Colorful List Accent 5" w:semiHidden="0" w:uiPriority="72" w:unhideWhenUsed="0"/>
+    <w:lsdException w:name="Colorful Grid Accent 5" w:semiHidden="0" w:uiPriority="73" w:unhideWhenUsed="0"/>
+    <w:lsdException w:name="Light Shading Accent 6" w:semiHidden="0" w:uiPriority="60" w:unhideWhenUsed="0"/>
+    <w:lsdException w:name="Light List Accent 6" w:semiHidden="0" w:uiPriority="61" w:unhideWhenUsed="0"/>
+    <w:lsdException w:name="Light Grid Accent 6" w:semiHidden="0" w:uiPriority="62" w:unhideWhenUsed="0"/>
+    <w:lsdException w:name="Medium Shading 1 Accent 6" w:semiHidden="0" w:uiPriority="63" w:unhideWhenUsed="0"/>
+    <w:lsdException w:name="Medium Shading 2 Accent 6" w:semiHidden="0" w:uiPriority="64" w:unhideWhenUsed="0"/>
+    <w:lsdException w:name="Medium List 1 Accent 6" w:semiHidden="0" w:uiPriority="65" w:unhideWhenUsed="0"/>
+    <w:lsdException w:name="Medium List 2 Accent 6" w:semiHidden="0" w:uiPriority="66" w:unhideWhenUsed="0"/>
+    <w:lsdException w:name="Medium Grid 1 Accent 6" w:semiHidden="0" w:uiPriority="67" w:unhideWhenUsed="0"/>
+    <w:lsdException w:name="Medium Grid 2 Accent 6" w:semiHidden="0" w:uiPriority="68" w:unhideWhenUsed="0"/>
+    <w:lsdException w:name="Medium Grid 3 Accent 6" w:semiHidden="0" w:uiPriority="69" w:unhideWhenUsed="0"/>
+    <w:lsdException w:name="Dark List Accent 6" w:semiHidden="0" w:uiPriority="70" w:unhideWhenUsed="0"/>
+    <w:lsdException w:name="Colorful Shading Accent 6" w:semiHidden="0" w:uiPriority="71" w:unhideWhenUsed="0"/>
+    <w:lsdException w:name="Colorful List Accent 6" w:semiHidden="0" w:uiPriority="72" w:unhideWhenUsed="0"/>
+    <w:lsdException w:name="Colorful Grid Accent 6" w:semiHidden="0" w:uiPriority="73" w:unhideWhenUsed="0"/>
+    <w:lsdException w:name="Subtle Emphasis" w:semiHidden="0" w:uiPriority="19" w:unhideWhenUsed="0" w:qFormat="1"/>
+    <w:lsdException w:name="Intense Emphasis" w:semiHidden="0" w:uiPriority="21" w:unhideWhenUsed="0" w:qFormat="1"/>
+    <w:lsdException w:name="Subtle Reference" w:semiHidden="0" w:uiPriority="31" w:unhideWhenUsed="0" w:qFormat="1"/>
+    <w:lsdException w:name="Intense Reference" w:semiHidden="0" w:uiPriority="32" w:unhideWhenUsed="0" w:qFormat="1"/>
+    <w:lsdException w:name="Book Title" w:semiHidden="0" w:uiPriority="33" w:unhideWhenUsed="0" w:qFormat="1"/>
+    <w:lsdException w:name="Bibliography" w:uiPriority="37"/>
+    <w:lsdException w:name="TOC Heading" w:uiPriority="39" w:qFormat="1"/>
   </w:latentStyles>
   <w:style w:type="paragraph" w:default="1" w:styleId="Normal">
     <w:name w:val="Normal"/>
@@ -1437,6 +1421,415 @@
   <w:style w:type="character" w:default="1" w:styleId="Policepardfaut">
     <w:name w:val="Default Paragraph Font"/>
     <w:uiPriority w:val="1"/>
+    <w:semiHidden/>
+    <w:unhideWhenUsed/>
+  </w:style>
+  <w:style w:type="table" w:default="1" w:styleId="TableauNormal">
+    <w:name w:val="Normal Table"/>
+    <w:uiPriority w:val="99"/>
+    <w:semiHidden/>
+    <w:unhideWhenUsed/>
+    <w:tblPr>
+      <w:tblInd w:w="0" w:type="dxa"/>
+      <w:tblCellMar>
+        <w:top w:w="0" w:type="dxa"/>
+        <w:left w:w="108" w:type="dxa"/>
+        <w:bottom w:w="0" w:type="dxa"/>
+        <w:right w:w="108" w:type="dxa"/>
+      </w:tblCellMar>
+    </w:tblPr>
+  </w:style>
+  <w:style w:type="numbering" w:default="1" w:styleId="Aucuneliste">
+    <w:name w:val="No List"/>
+    <w:uiPriority w:val="99"/>
+    <w:semiHidden/>
+    <w:unhideWhenUsed/>
+  </w:style>
+  <w:style w:type="paragraph" w:styleId="Titre">
+    <w:name w:val="Title"/>
+    <w:basedOn w:val="Normal"/>
+    <w:next w:val="Normal"/>
+    <w:link w:val="TitreCar"/>
+    <w:uiPriority w:val="10"/>
+    <w:qFormat/>
+    <w:rsid w:val="001F3FB4"/>
+    <w:pPr>
+      <w:pBdr>
+        <w:bottom w:val="single" w:sz="8" w:space="4" w:color="4F81BD" w:themeColor="accent1"/>
+      </w:pBdr>
+      <w:spacing w:after="300" w:line="240" w:lineRule="auto"/>
+      <w:contextualSpacing/>
+    </w:pPr>
+    <w:rPr>
+      <w:rFonts w:asciiTheme="majorHAnsi" w:eastAsiaTheme="majorEastAsia" w:hAnsiTheme="majorHAnsi" w:cstheme="majorBidi"/>
+      <w:color w:val="17365D" w:themeColor="text2" w:themeShade="BF"/>
+      <w:spacing w:val="5"/>
+      <w:kern w:val="28"/>
+      <w:sz w:val="52"/>
+      <w:szCs w:val="52"/>
+    </w:rPr>
+  </w:style>
+  <w:style w:type="character" w:customStyle="1" w:styleId="TitreCar">
+    <w:name w:val="Titre Car"/>
+    <w:basedOn w:val="Policepardfaut"/>
+    <w:link w:val="Titre"/>
+    <w:uiPriority w:val="10"/>
+    <w:rsid w:val="001F3FB4"/>
+    <w:rPr>
+      <w:rFonts w:asciiTheme="majorHAnsi" w:eastAsiaTheme="majorEastAsia" w:hAnsiTheme="majorHAnsi" w:cstheme="majorBidi"/>
+      <w:color w:val="17365D" w:themeColor="text2" w:themeShade="BF"/>
+      <w:spacing w:val="5"/>
+      <w:kern w:val="28"/>
+      <w:sz w:val="52"/>
+      <w:szCs w:val="52"/>
+    </w:rPr>
+  </w:style>
+  <w:style w:type="paragraph" w:styleId="En-tte">
+    <w:name w:val="header"/>
+    <w:basedOn w:val="Normal"/>
+    <w:link w:val="En-tteCar"/>
+    <w:uiPriority w:val="99"/>
+    <w:unhideWhenUsed/>
+    <w:rsid w:val="001F3FB4"/>
+    <w:pPr>
+      <w:tabs>
+        <w:tab w:val="center" w:pos="4536"/>
+        <w:tab w:val="right" w:pos="9072"/>
+      </w:tabs>
+      <w:spacing w:after="0" w:line="240" w:lineRule="auto"/>
+    </w:pPr>
+  </w:style>
+  <w:style w:type="character" w:customStyle="1" w:styleId="En-tteCar">
+    <w:name w:val="En-tête Car"/>
+    <w:basedOn w:val="Policepardfaut"/>
+    <w:link w:val="En-tte"/>
+    <w:uiPriority w:val="99"/>
+    <w:rsid w:val="001F3FB4"/>
+  </w:style>
+  <w:style w:type="paragraph" w:styleId="Pieddepage">
+    <w:name w:val="footer"/>
+    <w:basedOn w:val="Normal"/>
+    <w:link w:val="PieddepageCar"/>
+    <w:uiPriority w:val="99"/>
+    <w:unhideWhenUsed/>
+    <w:rsid w:val="001F3FB4"/>
+    <w:pPr>
+      <w:tabs>
+        <w:tab w:val="center" w:pos="4536"/>
+        <w:tab w:val="right" w:pos="9072"/>
+      </w:tabs>
+      <w:spacing w:after="0" w:line="240" w:lineRule="auto"/>
+    </w:pPr>
+  </w:style>
+  <w:style w:type="character" w:customStyle="1" w:styleId="PieddepageCar">
+    <w:name w:val="Pied de page Car"/>
+    <w:basedOn w:val="Policepardfaut"/>
+    <w:link w:val="Pieddepage"/>
+    <w:uiPriority w:val="99"/>
+    <w:rsid w:val="001F3FB4"/>
+  </w:style>
+  <w:style w:type="character" w:customStyle="1" w:styleId="Titre1Car">
+    <w:name w:val="Titre 1 Car"/>
+    <w:basedOn w:val="Policepardfaut"/>
+    <w:link w:val="Titre1"/>
+    <w:uiPriority w:val="9"/>
+    <w:rsid w:val="001F3FB4"/>
+    <w:rPr>
+      <w:rFonts w:asciiTheme="majorHAnsi" w:eastAsiaTheme="majorEastAsia" w:hAnsiTheme="majorHAnsi" w:cstheme="majorBidi"/>
+      <w:b/>
+      <w:bCs/>
+      <w:color w:val="365F91" w:themeColor="accent1" w:themeShade="BF"/>
+      <w:sz w:val="28"/>
+      <w:szCs w:val="28"/>
+    </w:rPr>
+  </w:style>
+  <w:style w:type="character" w:styleId="Lienhypertexte">
+    <w:name w:val="Hyperlink"/>
+    <w:basedOn w:val="Policepardfaut"/>
+    <w:uiPriority w:val="99"/>
+    <w:unhideWhenUsed/>
+    <w:rsid w:val="00863C36"/>
+    <w:rPr>
+      <w:color w:val="0000FF" w:themeColor="hyperlink"/>
+      <w:u w:val="single"/>
+    </w:rPr>
+  </w:style>
+  <w:style w:type="paragraph" w:styleId="Notedebasdepage">
+    <w:name w:val="footnote text"/>
+    <w:basedOn w:val="Normal"/>
+    <w:link w:val="NotedebasdepageCar"/>
+    <w:uiPriority w:val="99"/>
+    <w:semiHidden/>
+    <w:unhideWhenUsed/>
+    <w:rsid w:val="00863C36"/>
+    <w:pPr>
+      <w:spacing w:after="0" w:line="240" w:lineRule="auto"/>
+      <w:jc w:val="both"/>
+    </w:pPr>
+    <w:rPr>
+      <w:sz w:val="20"/>
+      <w:szCs w:val="20"/>
+    </w:rPr>
+  </w:style>
+  <w:style w:type="character" w:customStyle="1" w:styleId="NotedebasdepageCar">
+    <w:name w:val="Note de bas de page Car"/>
+    <w:basedOn w:val="Policepardfaut"/>
+    <w:link w:val="Notedebasdepage"/>
+    <w:uiPriority w:val="99"/>
+    <w:semiHidden/>
+    <w:rsid w:val="00863C36"/>
+    <w:rPr>
+      <w:sz w:val="20"/>
+      <w:szCs w:val="20"/>
+    </w:rPr>
+  </w:style>
+  <w:style w:type="character" w:styleId="Appelnotedebasdep">
+    <w:name w:val="footnote reference"/>
+    <w:basedOn w:val="Policepardfaut"/>
+    <w:uiPriority w:val="99"/>
+    <w:semiHidden/>
+    <w:unhideWhenUsed/>
+    <w:rsid w:val="00863C36"/>
+    <w:rPr>
+      <w:vertAlign w:val="superscript"/>
+    </w:rPr>
+  </w:style>
+  <w:style w:type="character" w:customStyle="1" w:styleId="Titre2Car">
+    <w:name w:val="Titre 2 Car"/>
+    <w:basedOn w:val="Policepardfaut"/>
+    <w:link w:val="Titre2"/>
+    <w:uiPriority w:val="9"/>
+    <w:rsid w:val="00EB6341"/>
+    <w:rPr>
+      <w:rFonts w:asciiTheme="majorHAnsi" w:eastAsiaTheme="majorEastAsia" w:hAnsiTheme="majorHAnsi" w:cstheme="majorBidi"/>
+      <w:color w:val="365F91" w:themeColor="accent1" w:themeShade="BF"/>
+      <w:sz w:val="26"/>
+      <w:szCs w:val="26"/>
+    </w:rPr>
+  </w:style>
+  <w:style w:type="paragraph" w:styleId="Paragraphedeliste">
+    <w:name w:val="List Paragraph"/>
+    <w:basedOn w:val="Normal"/>
+    <w:uiPriority w:val="34"/>
+    <w:qFormat/>
+    <w:rsid w:val="006E3FD0"/>
+    <w:pPr>
+      <w:ind w:left="720"/>
+      <w:contextualSpacing/>
+    </w:pPr>
+  </w:style>
+</w:styles>
+</file>
+
+<file path=word/stylesWithEffects.xml><?xml version="1.0" encoding="utf-8"?>
+<w:styles xmlns:wpc="http://schemas.microsoft.com/office/word/2010/wordprocessingCanvas" xmlns:mc="http://schemas.openxmlformats.org/markup-compatibility/2006" xmlns:o="urn:schemas-microsoft-com:office:office" xmlns:r="http://schemas.openxmlformats.org/officeDocument/2006/relationships" xmlns:m="http://schemas.openxmlformats.org/officeDocument/2006/math" xmlns:v="urn:schemas-microsoft-com:vml" xmlns:wp14="http://schemas.microsoft.com/office/word/2010/wordprocessingDrawing" xmlns:wp="http://schemas.openxmlformats.org/drawingml/2006/wordprocessingDrawing" xmlns:w10="urn:schemas-microsoft-com:office:word" xmlns:w="http://schemas.openxmlformats.org/wordprocessingml/2006/main" xmlns:w14="http://schemas.microsoft.com/office/word/2010/wordml" xmlns:wpg="http://schemas.microsoft.com/office/word/2010/wordprocessingGroup" xmlns:wpi="http://schemas.microsoft.com/office/word/2010/wordprocessingInk" xmlns:wne="http://schemas.microsoft.com/office/word/2006/wordml" xmlns:wps="http://schemas.microsoft.com/office/word/2010/wordprocessingShape" mc:Ignorable="w14 wp14">
+  <w:docDefaults>
+    <w:rPrDefault>
+      <w:rPr>
+        <w:rFonts w:asciiTheme="minorHAnsi" w:eastAsiaTheme="minorHAnsi" w:hAnsiTheme="minorHAnsi" w:cstheme="minorBidi"/>
+        <w:sz w:val="22"/>
+        <w:szCs w:val="22"/>
+        <w:lang w:val="fr-FR" w:eastAsia="en-US" w:bidi="ar-SA"/>
+      </w:rPr>
+    </w:rPrDefault>
+    <w:pPrDefault>
+      <w:pPr>
+        <w:spacing w:after="200" w:line="276" w:lineRule="auto"/>
+      </w:pPr>
+    </w:pPrDefault>
+  </w:docDefaults>
+  <w:latentStyles w:defLockedState="0" w:defUIPriority="99" w:defSemiHidden="1" w:defUnhideWhenUsed="1" w:defQFormat="0" w:count="267">
+    <w:lsdException w:name="Normal" w:semiHidden="0" w:uiPriority="0" w:unhideWhenUsed="0" w:qFormat="1"/>
+    <w:lsdException w:name="heading 1" w:semiHidden="0" w:uiPriority="9" w:unhideWhenUsed="0" w:qFormat="1"/>
+    <w:lsdException w:name="heading 2" w:uiPriority="9" w:qFormat="1"/>
+    <w:lsdException w:name="heading 3" w:uiPriority="9" w:qFormat="1"/>
+    <w:lsdException w:name="heading 4" w:uiPriority="9" w:qFormat="1"/>
+    <w:lsdException w:name="heading 5" w:uiPriority="9" w:qFormat="1"/>
+    <w:lsdException w:name="heading 6" w:uiPriority="9" w:qFormat="1"/>
+    <w:lsdException w:name="heading 7" w:uiPriority="9" w:qFormat="1"/>
+    <w:lsdException w:name="heading 8" w:uiPriority="9" w:qFormat="1"/>
+    <w:lsdException w:name="heading 9" w:uiPriority="9" w:qFormat="1"/>
+    <w:lsdException w:name="toc 1" w:uiPriority="39"/>
+    <w:lsdException w:name="toc 2" w:uiPriority="39"/>
+    <w:lsdException w:name="toc 3" w:uiPriority="39"/>
+    <w:lsdException w:name="toc 4" w:uiPriority="39"/>
+    <w:lsdException w:name="toc 5" w:uiPriority="39"/>
+    <w:lsdException w:name="toc 6" w:uiPriority="39"/>
+    <w:lsdException w:name="toc 7" w:uiPriority="39"/>
+    <w:lsdException w:name="toc 8" w:uiPriority="39"/>
+    <w:lsdException w:name="toc 9" w:uiPriority="39"/>
+    <w:lsdException w:name="caption" w:uiPriority="35" w:qFormat="1"/>
+    <w:lsdException w:name="Title" w:semiHidden="0" w:uiPriority="10" w:unhideWhenUsed="0" w:qFormat="1"/>
+    <w:lsdException w:name="Default Paragraph Font" w:uiPriority="1"/>
+    <w:lsdException w:name="Subtitle" w:semiHidden="0" w:uiPriority="11" w:unhideWhenUsed="0" w:qFormat="1"/>
+    <w:lsdException w:name="Strong" w:semiHidden="0" w:uiPriority="22" w:unhideWhenUsed="0" w:qFormat="1"/>
+    <w:lsdException w:name="Emphasis" w:semiHidden="0" w:uiPriority="20" w:unhideWhenUsed="0" w:qFormat="1"/>
+    <w:lsdException w:name="Table Grid" w:uiPriority="59"/>
+    <w:lsdException w:name="Placeholder Text" w:unhideWhenUsed="0"/>
+    <w:lsdException w:name="No Spacing" w:semiHidden="0" w:uiPriority="1" w:unhideWhenUsed="0" w:qFormat="1"/>
+    <w:lsdException w:name="Light Shading" w:semiHidden="0" w:uiPriority="60" w:unhideWhenUsed="0"/>
+    <w:lsdException w:name="Light List" w:semiHidden="0" w:uiPriority="61" w:unhideWhenUsed="0"/>
+    <w:lsdException w:name="Light Grid" w:semiHidden="0" w:uiPriority="62" w:unhideWhenUsed="0"/>
+    <w:lsdException w:name="Medium Shading 1" w:semiHidden="0" w:uiPriority="63" w:unhideWhenUsed="0"/>
+    <w:lsdException w:name="Medium Shading 2" w:semiHidden="0" w:uiPriority="64" w:unhideWhenUsed="0"/>
+    <w:lsdException w:name="Medium List 1" w:semiHidden="0" w:uiPriority="65" w:unhideWhenUsed="0"/>
+    <w:lsdException w:name="Medium List 2" w:semiHidden="0" w:uiPriority="66" w:unhideWhenUsed="0"/>
+    <w:lsdException w:name="Medium Grid 1" w:semiHidden="0" w:uiPriority="67" w:unhideWhenUsed="0"/>
+    <w:lsdException w:name="Medium Grid 2" w:semiHidden="0" w:uiPriority="68" w:unhideWhenUsed="0"/>
+    <w:lsdException w:name="Medium Grid 3" w:semiHidden="0" w:uiPriority="69" w:unhideWhenUsed="0"/>
+    <w:lsdException w:name="Dark List" w:semiHidden="0" w:uiPriority="70" w:unhideWhenUsed="0"/>
+    <w:lsdException w:name="Colorful Shading" w:semiHidden="0" w:uiPriority="71" w:unhideWhenUsed="0"/>
+    <w:lsdException w:name="Colorful List" w:semiHidden="0" w:uiPriority="72" w:unhideWhenUsed="0"/>
+    <w:lsdException w:name="Colorful Grid" w:semiHidden="0" w:uiPriority="73" w:unhideWhenUsed="0"/>
+    <w:lsdException w:name="Light Shading Accent 1" w:semiHidden="0" w:uiPriority="60" w:unhideWhenUsed="0"/>
+    <w:lsdException w:name="Light List Accent 1" w:semiHidden="0" w:uiPriority="61" w:unhideWhenUsed="0"/>
+    <w:lsdException w:name="Light Grid Accent 1" w:semiHidden="0" w:uiPriority="62" w:unhideWhenUsed="0"/>
+    <w:lsdException w:name="Medium Shading 1 Accent 1" w:semiHidden="0" w:uiPriority="63" w:unhideWhenUsed="0"/>
+    <w:lsdException w:name="Medium Shading 2 Accent 1" w:semiHidden="0" w:uiPriority="64" w:unhideWhenUsed="0"/>
+    <w:lsdException w:name="Medium List 1 Accent 1" w:semiHidden="0" w:uiPriority="65" w:unhideWhenUsed="0"/>
+    <w:lsdException w:name="Revision" w:unhideWhenUsed="0"/>
+    <w:lsdException w:name="List Paragraph" w:semiHidden="0" w:uiPriority="34" w:unhideWhenUsed="0" w:qFormat="1"/>
+    <w:lsdException w:name="Quote" w:semiHidden="0" w:uiPriority="29" w:unhideWhenUsed="0" w:qFormat="1"/>
+    <w:lsdException w:name="Intense Quote" w:semiHidden="0" w:uiPriority="30" w:unhideWhenUsed="0" w:qFormat="1"/>
+    <w:lsdException w:name="Medium List 2 Accent 1" w:semiHidden="0" w:uiPriority="66" w:unhideWhenUsed="0"/>
+    <w:lsdException w:name="Medium Grid 1 Accent 1" w:semiHidden="0" w:uiPriority="67" w:unhideWhenUsed="0"/>
+    <w:lsdException w:name="Medium Grid 2 Accent 1" w:semiHidden="0" w:uiPriority="68" w:unhideWhenUsed="0"/>
+    <w:lsdException w:name="Medium Grid 3 Accent 1" w:semiHidden="0" w:uiPriority="69" w:unhideWhenUsed="0"/>
+    <w:lsdException w:name="Dark List Accent 1" w:semiHidden="0" w:uiPriority="70" w:unhideWhenUsed="0"/>
+    <w:lsdException w:name="Colorful Shading Accent 1" w:semiHidden="0" w:uiPriority="71" w:unhideWhenUsed="0"/>
+    <w:lsdException w:name="Colorful List Accent 1" w:semiHidden="0" w:uiPriority="72" w:unhideWhenUsed="0"/>
+    <w:lsdException w:name="Colorful Grid Accent 1" w:semiHidden="0" w:uiPriority="73" w:unhideWhenUsed="0"/>
+    <w:lsdException w:name="Light Shading Accent 2" w:semiHidden="0" w:uiPriority="60" w:unhideWhenUsed="0"/>
+    <w:lsdException w:name="Light List Accent 2" w:semiHidden="0" w:uiPriority="61" w:unhideWhenUsed="0"/>
+    <w:lsdException w:name="Light Grid Accent 2" w:semiHidden="0" w:uiPriority="62" w:unhideWhenUsed="0"/>
+    <w:lsdException w:name="Medium Shading 1 Accent 2" w:semiHidden="0" w:uiPriority="63" w:unhideWhenUsed="0"/>
+    <w:lsdException w:name="Medium Shading 2 Accent 2" w:semiHidden="0" w:uiPriority="64" w:unhideWhenUsed="0"/>
+    <w:lsdException w:name="Medium List 1 Accent 2" w:semiHidden="0" w:uiPriority="65" w:unhideWhenUsed="0"/>
+    <w:lsdException w:name="Medium List 2 Accent 2" w:semiHidden="0" w:uiPriority="66" w:unhideWhenUsed="0"/>
+    <w:lsdException w:name="Medium Grid 1 Accent 2" w:semiHidden="0" w:uiPriority="67" w:unhideWhenUsed="0"/>
+    <w:lsdException w:name="Medium Grid 2 Accent 2" w:semiHidden="0" w:uiPriority="68" w:unhideWhenUsed="0"/>
+    <w:lsdException w:name="Medium Grid 3 Accent 2" w:semiHidden="0" w:uiPriority="69" w:unhideWhenUsed="0"/>
+    <w:lsdException w:name="Dark List Accent 2" w:semiHidden="0" w:uiPriority="70" w:unhideWhenUsed="0"/>
+    <w:lsdException w:name="Colorful Shading Accent 2" w:semiHidden="0" w:uiPriority="71" w:unhideWhenUsed="0"/>
+    <w:lsdException w:name="Colorful List Accent 2" w:semiHidden="0" w:uiPriority="72" w:unhideWhenUsed="0"/>
+    <w:lsdException w:name="Colorful Grid Accent 2" w:semiHidden="0" w:uiPriority="73" w:unhideWhenUsed="0"/>
+    <w:lsdException w:name="Light Shading Accent 3" w:semiHidden="0" w:uiPriority="60" w:unhideWhenUsed="0"/>
+    <w:lsdException w:name="Light List Accent 3" w:semiHidden="0" w:uiPriority="61" w:unhideWhenUsed="0"/>
+    <w:lsdException w:name="Light Grid Accent 3" w:semiHidden="0" w:uiPriority="62" w:unhideWhenUsed="0"/>
+    <w:lsdException w:name="Medium Shading 1 Accent 3" w:semiHidden="0" w:uiPriority="63" w:unhideWhenUsed="0"/>
+    <w:lsdException w:name="Medium Shading 2 Accent 3" w:semiHidden="0" w:uiPriority="64" w:unhideWhenUsed="0"/>
+    <w:lsdException w:name="Medium List 1 Accent 3" w:semiHidden="0" w:uiPriority="65" w:unhideWhenUsed="0"/>
+    <w:lsdException w:name="Medium List 2 Accent 3" w:semiHidden="0" w:uiPriority="66" w:unhideWhenUsed="0"/>
+    <w:lsdException w:name="Medium Grid 1 Accent 3" w:semiHidden="0" w:uiPriority="67" w:unhideWhenUsed="0"/>
+    <w:lsdException w:name="Medium Grid 2 Accent 3" w:semiHidden="0" w:uiPriority="68" w:unhideWhenUsed="0"/>
+    <w:lsdException w:name="Medium Grid 3 Accent 3" w:semiHidden="0" w:uiPriority="69" w:unhideWhenUsed="0"/>
+    <w:lsdException w:name="Dark List Accent 3" w:semiHidden="0" w:uiPriority="70" w:unhideWhenUsed="0"/>
+    <w:lsdException w:name="Colorful Shading Accent 3" w:semiHidden="0" w:uiPriority="71" w:unhideWhenUsed="0"/>
+    <w:lsdException w:name="Colorful List Accent 3" w:semiHidden="0" w:uiPriority="72" w:unhideWhenUsed="0"/>
+    <w:lsdException w:name="Colorful Grid Accent 3" w:semiHidden="0" w:uiPriority="73" w:unhideWhenUsed="0"/>
+    <w:lsdException w:name="Light Shading Accent 4" w:semiHidden="0" w:uiPriority="60" w:unhideWhenUsed="0"/>
+    <w:lsdException w:name="Light List Accent 4" w:semiHidden="0" w:uiPriority="61" w:unhideWhenUsed="0"/>
+    <w:lsdException w:name="Light Grid Accent 4" w:semiHidden="0" w:uiPriority="62" w:unhideWhenUsed="0"/>
+    <w:lsdException w:name="Medium Shading 1 Accent 4" w:semiHidden="0" w:uiPriority="63" w:unhideWhenUsed="0"/>
+    <w:lsdException w:name="Medium Shading 2 Accent 4" w:semiHidden="0" w:uiPriority="64" w:unhideWhenUsed="0"/>
+    <w:lsdException w:name="Medium List 1 Accent 4" w:semiHidden="0" w:uiPriority="65" w:unhideWhenUsed="0"/>
+    <w:lsdException w:name="Medium List 2 Accent 4" w:semiHidden="0" w:uiPriority="66" w:unhideWhenUsed="0"/>
+    <w:lsdException w:name="Medium Grid 1 Accent 4" w:semiHidden="0" w:uiPriority="67" w:unhideWhenUsed="0"/>
+    <w:lsdException w:name="Medium Grid 2 Accent 4" w:semiHidden="0" w:uiPriority="68" w:unhideWhenUsed="0"/>
+    <w:lsdException w:name="Medium Grid 3 Accent 4" w:semiHidden="0" w:uiPriority="69" w:unhideWhenUsed="0"/>
+    <w:lsdException w:name="Dark List Accent 4" w:semiHidden="0" w:uiPriority="70" w:unhideWhenUsed="0"/>
+    <w:lsdException w:name="Colorful Shading Accent 4" w:semiHidden="0" w:uiPriority="71" w:unhideWhenUsed="0"/>
+    <w:lsdException w:name="Colorful List Accent 4" w:semiHidden="0" w:uiPriority="72" w:unhideWhenUsed="0"/>
+    <w:lsdException w:name="Colorful Grid Accent 4" w:semiHidden="0" w:uiPriority="73" w:unhideWhenUsed="0"/>
+    <w:lsdException w:name="Light Shading Accent 5" w:semiHidden="0" w:uiPriority="60" w:unhideWhenUsed="0"/>
+    <w:lsdException w:name="Light List Accent 5" w:semiHidden="0" w:uiPriority="61" w:unhideWhenUsed="0"/>
+    <w:lsdException w:name="Light Grid Accent 5" w:semiHidden="0" w:uiPriority="62" w:unhideWhenUsed="0"/>
+    <w:lsdException w:name="Medium Shading 1 Accent 5" w:semiHidden="0" w:uiPriority="63" w:unhideWhenUsed="0"/>
+    <w:lsdException w:name="Medium Shading 2 Accent 5" w:semiHidden="0" w:uiPriority="64" w:unhideWhenUsed="0"/>
+    <w:lsdException w:name="Medium List 1 Accent 5" w:semiHidden="0" w:uiPriority="65" w:unhideWhenUsed="0"/>
+    <w:lsdException w:name="Medium List 2 Accent 5" w:semiHidden="0" w:uiPriority="66" w:unhideWhenUsed="0"/>
+    <w:lsdException w:name="Medium Grid 1 Accent 5" w:semiHidden="0" w:uiPriority="67" w:unhideWhenUsed="0"/>
+    <w:lsdException w:name="Medium Grid 2 Accent 5" w:semiHidden="0" w:uiPriority="68" w:unhideWhenUsed="0"/>
+    <w:lsdException w:name="Medium Grid 3 Accent 5" w:semiHidden="0" w:uiPriority="69" w:unhideWhenUsed="0"/>
+    <w:lsdException w:name="Dark List Accent 5" w:semiHidden="0" w:uiPriority="70" w:unhideWhenUsed="0"/>
+    <w:lsdException w:name="Colorful Shading Accent 5" w:semiHidden="0" w:uiPriority="71" w:unhideWhenUsed="0"/>
+    <w:lsdException w:name="Colorful List Accent 5" w:semiHidden="0" w:uiPriority="72" w:unhideWhenUsed="0"/>
+    <w:lsdException w:name="Colorful Grid Accent 5" w:semiHidden="0" w:uiPriority="73" w:unhideWhenUsed="0"/>
+    <w:lsdException w:name="Light Shading Accent 6" w:semiHidden="0" w:uiPriority="60" w:unhideWhenUsed="0"/>
+    <w:lsdException w:name="Light List Accent 6" w:semiHidden="0" w:uiPriority="61" w:unhideWhenUsed="0"/>
+    <w:lsdException w:name="Light Grid Accent 6" w:semiHidden="0" w:uiPriority="62" w:unhideWhenUsed="0"/>
+    <w:lsdException w:name="Medium Shading 1 Accent 6" w:semiHidden="0" w:uiPriority="63" w:unhideWhenUsed="0"/>
+    <w:lsdException w:name="Medium Shading 2 Accent 6" w:semiHidden="0" w:uiPriority="64" w:unhideWhenUsed="0"/>
+    <w:lsdException w:name="Medium List 1 Accent 6" w:semiHidden="0" w:uiPriority="65" w:unhideWhenUsed="0"/>
+    <w:lsdException w:name="Medium List 2 Accent 6" w:semiHidden="0" w:uiPriority="66" w:unhideWhenUsed="0"/>
+    <w:lsdException w:name="Medium Grid 1 Accent 6" w:semiHidden="0" w:uiPriority="67" w:unhideWhenUsed="0"/>
+    <w:lsdException w:name="Medium Grid 2 Accent 6" w:semiHidden="0" w:uiPriority="68" w:unhideWhenUsed="0"/>
+    <w:lsdException w:name="Medium Grid 3 Accent 6" w:semiHidden="0" w:uiPriority="69" w:unhideWhenUsed="0"/>
+    <w:lsdException w:name="Dark List Accent 6" w:semiHidden="0" w:uiPriority="70" w:unhideWhenUsed="0"/>
+    <w:lsdException w:name="Colorful Shading Accent 6" w:semiHidden="0" w:uiPriority="71" w:unhideWhenUsed="0"/>
+    <w:lsdException w:name="Colorful List Accent 6" w:semiHidden="0" w:uiPriority="72" w:unhideWhenUsed="0"/>
+    <w:lsdException w:name="Colorful Grid Accent 6" w:semiHidden="0" w:uiPriority="73" w:unhideWhenUsed="0"/>
+    <w:lsdException w:name="Subtle Emphasis" w:semiHidden="0" w:uiPriority="19" w:unhideWhenUsed="0" w:qFormat="1"/>
+    <w:lsdException w:name="Intense Emphasis" w:semiHidden="0" w:uiPriority="21" w:unhideWhenUsed="0" w:qFormat="1"/>
+    <w:lsdException w:name="Subtle Reference" w:semiHidden="0" w:uiPriority="31" w:unhideWhenUsed="0" w:qFormat="1"/>
+    <w:lsdException w:name="Intense Reference" w:semiHidden="0" w:uiPriority="32" w:unhideWhenUsed="0" w:qFormat="1"/>
+    <w:lsdException w:name="Book Title" w:semiHidden="0" w:uiPriority="33" w:unhideWhenUsed="0" w:qFormat="1"/>
+    <w:lsdException w:name="Bibliography" w:uiPriority="37"/>
+    <w:lsdException w:name="TOC Heading" w:uiPriority="39" w:qFormat="1"/>
+  </w:latentStyles>
+  <w:style w:type="paragraph" w:default="1" w:styleId="Normal">
+    <w:name w:val="Normal"/>
+    <w:qFormat/>
+  </w:style>
+  <w:style w:type="paragraph" w:styleId="Titre1">
+    <w:name w:val="heading 1"/>
+    <w:basedOn w:val="Normal"/>
+    <w:next w:val="Normal"/>
+    <w:link w:val="Titre1Car"/>
+    <w:uiPriority w:val="9"/>
+    <w:qFormat/>
+    <w:rsid w:val="001F3FB4"/>
+    <w:pPr>
+      <w:keepNext/>
+      <w:keepLines/>
+      <w:spacing w:before="480" w:after="0"/>
+      <w:outlineLvl w:val="0"/>
+    </w:pPr>
+    <w:rPr>
+      <w:rFonts w:asciiTheme="majorHAnsi" w:eastAsiaTheme="majorEastAsia" w:hAnsiTheme="majorHAnsi" w:cstheme="majorBidi"/>
+      <w:b/>
+      <w:bCs/>
+      <w:color w:val="365F91" w:themeColor="accent1" w:themeShade="BF"/>
+      <w:sz w:val="28"/>
+      <w:szCs w:val="28"/>
+    </w:rPr>
+  </w:style>
+  <w:style w:type="paragraph" w:styleId="Titre2">
+    <w:name w:val="heading 2"/>
+    <w:basedOn w:val="Normal"/>
+    <w:next w:val="Normal"/>
+    <w:link w:val="Titre2Car"/>
+    <w:uiPriority w:val="9"/>
+    <w:unhideWhenUsed/>
+    <w:qFormat/>
+    <w:rsid w:val="00EB6341"/>
+    <w:pPr>
+      <w:keepNext/>
+      <w:keepLines/>
+      <w:spacing w:before="40" w:after="0"/>
+      <w:outlineLvl w:val="1"/>
+    </w:pPr>
+    <w:rPr>
+      <w:rFonts w:asciiTheme="majorHAnsi" w:eastAsiaTheme="majorEastAsia" w:hAnsiTheme="majorHAnsi" w:cstheme="majorBidi"/>
+      <w:color w:val="365F91" w:themeColor="accent1" w:themeShade="BF"/>
+      <w:sz w:val="26"/>
+      <w:szCs w:val="26"/>
+    </w:rPr>
+  </w:style>
+  <w:style w:type="character" w:default="1" w:styleId="Policepardfaut">
+    <w:name w:val="Default Paragraph Font"/>
+    <w:uiPriority w:val="1"/>
+    <w:semiHidden/>
     <w:unhideWhenUsed/>
   </w:style>
   <w:style w:type="table" w:default="1" w:styleId="TableauNormal">

</xml_diff>

<commit_message>
[ProjRech] Code & Doc
select, nb_segments
! roots_by_segment to update
</commit_message>
<xml_diff>
--- a/master2/docs/2019-05-23-Gouteux-Séances de regroupement.docx
+++ b/master2/docs/2019-05-23-Gouteux-Séances de regroupement.docx
@@ -168,7 +168,7 @@
           </mc:Choice>
           <mc:Fallback>
             <w:pict>
-              <v:rect w14:anchorId="0609EE7E" id="Rectangle 5" o:spid="_x0000_s1026" style="position:absolute;margin-left:-72.35pt;margin-top:-70.85pt;width:29.25pt;height:843pt;z-index:251656704;visibility:visible;mso-wrap-style:square;mso-height-percent:0;mso-wrap-distance-left:9pt;mso-wrap-distance-top:0;mso-wrap-distance-right:9pt;mso-wrap-distance-bottom:0;mso-position-horizontal:absolute;mso-position-horizontal-relative:text;mso-position-vertical:absolute;mso-position-vertical-relative:text;mso-height-percent:0;mso-height-relative:margin;v-text-anchor:middle" o:gfxdata="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" fillcolor="#8aabd3 [2132]" stroked="f" strokeweight="2pt">
+              <v:rect w14:anchorId="1C7FB5BE" id="Rectangle 5" o:spid="_x0000_s1026" style="position:absolute;margin-left:-72.35pt;margin-top:-70.85pt;width:29.25pt;height:843pt;z-index:251656704;visibility:visible;mso-wrap-style:square;mso-height-percent:0;mso-wrap-distance-left:9pt;mso-wrap-distance-top:0;mso-wrap-distance-right:9pt;mso-wrap-distance-bottom:0;mso-position-horizontal:absolute;mso-position-horizontal-relative:text;mso-position-vertical:absolute;mso-position-vertical-relative:text;mso-height-percent:0;mso-height-relative:margin;v-text-anchor:middle" o:gfxdata="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" fillcolor="#8aabd3 [2132]" stroked="f" strokeweight="2pt">
                 <v:fill color2="#d6e2f0 [756]" rotate="t" focusposition="1" focussize="" colors="0 #9ab5e4;.5 #c2d1ed;1 #e1e8f5" focus="100%" type="gradientRadial"/>
               </v:rect>
             </w:pict>
@@ -242,10 +242,7 @@
         <w:t xml:space="preserve"> </w:t>
       </w:r>
       <w:r>
-        <w:t xml:space="preserve">dans 92 % des cas, le dernier </w:t>
-      </w:r>
-      <w:r>
-        <w:t>(</w:t>
+        <w:t>dans 92 % des cas, le dernier (</w:t>
       </w:r>
       <w:r>
         <w:t>Mabe et Amin</w:t>
@@ -304,13 +301,7 @@
         <w:t xml:space="preserve"> associées</w:t>
       </w:r>
       <w:r>
-        <w:t xml:space="preserve">. Nous voulons également étudier comment </w:t>
-      </w:r>
-      <w:r>
-        <w:t xml:space="preserve">ces récurrences </w:t>
-      </w:r>
-      <w:r>
-        <w:t>se répartissent entre les différentes disciplines scientifiques, des travaux antérieurs montrant l’existence de spécificités</w:t>
+        <w:t>. Nous voulons également étudier comment ces récurrences se répartissent entre les différentes disciplines scientifiques, des travaux antérieurs montrant l’existence de spécificités</w:t>
       </w:r>
       <w:r>
         <w:t xml:space="preserve"> disciplinaires</w:t>
@@ -321,6 +312,34 @@
       <w:r>
         <w:t>.</w:t>
       </w:r>
+      <w:r>
+        <w:t xml:space="preserve"> La principale différence méthodologie avec notre travail précédent est l’apport central de l’analyse syntaxique en dépendance (</w:t>
+      </w:r>
+      <w:proofErr w:type="spellStart"/>
+      <w:r>
+        <w:t>Schwischay</w:t>
+      </w:r>
+      <w:proofErr w:type="spellEnd"/>
+      <w:r>
+        <w:t>, 2001</w:t>
+      </w:r>
+      <w:r>
+        <w:t xml:space="preserve">) </w:t>
+      </w:r>
+      <w:r>
+        <w:t xml:space="preserve">définie par </w:t>
+      </w:r>
+      <w:proofErr w:type="spellStart"/>
+      <w:r>
+        <w:t>Tesnière</w:t>
+      </w:r>
+      <w:proofErr w:type="spellEnd"/>
+      <w:r>
+        <w:t xml:space="preserve"> </w:t>
+      </w:r>
+      <w:r>
+        <w:t>pour l’analyse des titres.</w:t>
+      </w:r>
     </w:p>
     <w:p>
       <w:pPr>
@@ -472,11 +491,11 @@
         <w:t>sur les titres</w:t>
       </w:r>
       <w:r>
-        <w:t xml:space="preserve">. Certains articles didactiques donnent des conseils d’écriture. D’autres articles proposent une taxonomie des titres et de leur contenu. Des travaux testent l’incidence de la longueur du titre par rapport au nombre d’auteurs ou au nombre de citations. Le second fil aborde les noms au faible contenu sémantique. Partant du concept de noms </w:t>
+        <w:t xml:space="preserve">. Certains articles didactiques donnent des conseils d’écriture. D’autres articles proposent une taxonomie des titres et de leur contenu. Des travaux testent l’incidence de la longueur du titre par rapport au nombre d’auteurs ou au nombre de </w:t>
       </w:r>
       <w:r>
         <w:lastRenderedPageBreak/>
-        <w:t xml:space="preserve">généraux définis par </w:t>
+        <w:t xml:space="preserve">citations. Le second fil aborde les noms au faible contenu sémantique. Partant du concept de noms généraux définis par </w:t>
       </w:r>
       <w:r>
         <w:t>Halliday et Hasan</w:t>
@@ -566,13 +585,7 @@
         <w:t>340</w:t>
       </w:r>
       <w:r>
-        <w:t> </w:t>
-      </w:r>
-      <w:r>
-        <w:t>000</w:t>
-      </w:r>
-      <w:r>
-        <w:t xml:space="preserve"> titres</w:t>
+        <w:t> 000 titres</w:t>
       </w:r>
       <w:r>
         <w:t xml:space="preserve">. Pour obtenir </w:t>
@@ -921,84 +934,689 @@
         <w:t xml:space="preserve">Talismane </w:t>
       </w:r>
       <w:r>
-        <w:t xml:space="preserve">considère certains titres comme ayant plusieurs paragraphes et son analyse de dépendance est effectuée paragraphe par paragraphe. </w:t>
-      </w:r>
-      <w:r>
-        <w:t xml:space="preserve">L’appellation de paragraphes pour des parties de titre, nous préférons ce dernier terme. Nous avons ensuite </w:t>
-      </w:r>
-      <w:r>
-        <w:t xml:space="preserve">découpé les titres en segments en reprenant </w:t>
-      </w:r>
-      <w:r>
-        <w:t xml:space="preserve">les délimiteurs </w:t>
-      </w:r>
-      <w:r>
-        <w:t>d’Anthony (2001)</w:t>
-      </w:r>
-      <w:r>
-        <w:t xml:space="preserve"> : </w:t>
-      </w:r>
-      <w:r>
-        <w:t>le double-point, le point-virgule et les différents points</w:t>
+        <w:t>considère</w:t>
+      </w:r>
+      <w:r>
+        <w:t>, de façon erronée,</w:t>
+      </w:r>
+      <w:r>
+        <w:t xml:space="preserve"> certains titres comme ayant plusieurs paragraphes et son analyse de dépendance est effectuée paragraphe par paragraphe. </w:t>
+      </w:r>
+      <w:r>
+        <w:t>Nous préférons l</w:t>
+      </w:r>
+      <w:r>
+        <w:t xml:space="preserve">’appellation de </w:t>
+      </w:r>
+      <w:r>
+        <w:t xml:space="preserve">parties à </w:t>
+      </w:r>
+      <w:r>
+        <w:t>celle</w:t>
+      </w:r>
+      <w:r>
+        <w:t xml:space="preserve"> de </w:t>
+      </w:r>
+      <w:r>
+        <w:t>paragraphes</w:t>
       </w:r>
       <w:r>
         <w:t>.</w:t>
       </w:r>
       <w:r>
+        <w:t xml:space="preserve"> Nous avons ensuite découpé les titres en segments en reprenant les délimiteurs d’Anthony (2001) : le double-point, le point-virgule et les différents points. Nous avons néanmoins écarté des délimiteurs le tiret car il sert en français dans les mots composés.</w:t>
+      </w:r>
+    </w:p>
+    <w:p>
+      <w:pPr>
+        <w:jc w:val="both"/>
+      </w:pPr>
+      <w:r>
+        <w:t xml:space="preserve">Nous avons ensuite étudié les deux dimensions ensemble pour </w:t>
+      </w:r>
+      <w:r>
+        <w:t>rassembler les combinaisons les plus nombreuses dans le cadre d’une analyse par segmentation</w:t>
+      </w:r>
+      <w:r>
+        <w:t xml:space="preserve"> des données</w:t>
+      </w:r>
+      <w:r>
+        <w:t>.</w:t>
+      </w:r>
+    </w:p>
+    <w:tbl>
+      <w:tblPr>
+        <w:tblStyle w:val="Grilledutableau"/>
+        <w:tblpPr w:leftFromText="141" w:rightFromText="141" w:vertAnchor="text" w:tblpY="1"/>
+        <w:tblOverlap w:val="never"/>
+        <w:tblW w:w="0" w:type="auto"/>
+        <w:tblBorders>
+          <w:top w:val="single" w:sz="4" w:space="0" w:color="4F81BD" w:themeColor="accent1"/>
+          <w:left w:val="single" w:sz="4" w:space="0" w:color="4F81BD" w:themeColor="accent1"/>
+          <w:bottom w:val="single" w:sz="4" w:space="0" w:color="4F81BD" w:themeColor="accent1"/>
+          <w:right w:val="single" w:sz="4" w:space="0" w:color="4F81BD" w:themeColor="accent1"/>
+          <w:insideH w:val="single" w:sz="4" w:space="0" w:color="4F81BD" w:themeColor="accent1"/>
+          <w:insideV w:val="single" w:sz="4" w:space="0" w:color="4F81BD" w:themeColor="accent1"/>
+        </w:tblBorders>
+        <w:tblLook w:val="04A0" w:firstRow="1" w:lastRow="0" w:firstColumn="1" w:lastColumn="0" w:noHBand="0" w:noVBand="1"/>
+      </w:tblPr>
+      <w:tblGrid>
+        <w:gridCol w:w="1526"/>
+        <w:gridCol w:w="1417"/>
+        <w:gridCol w:w="1417"/>
+        <w:gridCol w:w="1417"/>
+      </w:tblGrid>
+      <w:tr>
+        <w:tc>
+          <w:tcPr>
+            <w:tcW w:w="1526" w:type="dxa"/>
+            <w:shd w:val="clear" w:color="auto" w:fill="DBE5F1" w:themeFill="accent1" w:themeFillTint="33"/>
+            <w:vAlign w:val="center"/>
+          </w:tcPr>
+          <w:p>
+            <w:pPr>
+              <w:jc w:val="center"/>
+            </w:pPr>
+            <w:r>
+              <w:t>Nombre de parties</w:t>
+            </w:r>
+          </w:p>
+        </w:tc>
+        <w:tc>
+          <w:tcPr>
+            <w:tcW w:w="1417" w:type="dxa"/>
+            <w:shd w:val="clear" w:color="auto" w:fill="DBE5F1" w:themeFill="accent1" w:themeFillTint="33"/>
+            <w:vAlign w:val="center"/>
+          </w:tcPr>
+          <w:p>
+            <w:pPr>
+              <w:jc w:val="center"/>
+            </w:pPr>
+            <w:r>
+              <w:t>Nombre de segments</w:t>
+            </w:r>
+          </w:p>
+        </w:tc>
+        <w:tc>
+          <w:tcPr>
+            <w:tcW w:w="1417" w:type="dxa"/>
+            <w:shd w:val="clear" w:color="auto" w:fill="DBE5F1" w:themeFill="accent1" w:themeFillTint="33"/>
+          </w:tcPr>
+          <w:p>
+            <w:pPr>
+              <w:jc w:val="center"/>
+            </w:pPr>
+            <w:r>
+              <w:t>Nombre de titres</w:t>
+            </w:r>
+          </w:p>
+        </w:tc>
+        <w:tc>
+          <w:tcPr>
+            <w:tcW w:w="1417" w:type="dxa"/>
+            <w:shd w:val="clear" w:color="auto" w:fill="DBE5F1" w:themeFill="accent1" w:themeFillTint="33"/>
+            <w:vAlign w:val="center"/>
+          </w:tcPr>
+          <w:p>
+            <w:pPr>
+              <w:jc w:val="center"/>
+            </w:pPr>
+            <w:r>
+              <w:t>Pourcentage des titres</w:t>
+            </w:r>
+          </w:p>
+        </w:tc>
+      </w:tr>
+      <w:tr>
+        <w:tc>
+          <w:tcPr>
+            <w:tcW w:w="1526" w:type="dxa"/>
+            <w:vAlign w:val="center"/>
+          </w:tcPr>
+          <w:p>
+            <w:pPr>
+              <w:jc w:val="center"/>
+            </w:pPr>
+            <w:r>
+              <w:t>1</w:t>
+            </w:r>
+          </w:p>
+        </w:tc>
+        <w:tc>
+          <w:tcPr>
+            <w:tcW w:w="1417" w:type="dxa"/>
+            <w:vAlign w:val="center"/>
+          </w:tcPr>
+          <w:p>
+            <w:pPr>
+              <w:jc w:val="center"/>
+            </w:pPr>
+            <w:r>
+              <w:t>1</w:t>
+            </w:r>
+          </w:p>
+        </w:tc>
+        <w:tc>
+          <w:tcPr>
+            <w:tcW w:w="1417" w:type="dxa"/>
+          </w:tcPr>
+          <w:p>
+            <w:pPr>
+              <w:jc w:val="right"/>
+            </w:pPr>
+            <w:r>
+              <w:t>175 915</w:t>
+            </w:r>
+          </w:p>
+        </w:tc>
+        <w:tc>
+          <w:tcPr>
+            <w:tcW w:w="1417" w:type="dxa"/>
+            <w:vAlign w:val="center"/>
+          </w:tcPr>
+          <w:p>
+            <w:pPr>
+              <w:jc w:val="right"/>
+            </w:pPr>
+            <w:r>
+              <w:t>52 %</w:t>
+            </w:r>
+          </w:p>
+        </w:tc>
+      </w:tr>
+      <w:tr>
+        <w:tc>
+          <w:tcPr>
+            <w:tcW w:w="1526" w:type="dxa"/>
+            <w:shd w:val="clear" w:color="auto" w:fill="DBE5F1" w:themeFill="accent1" w:themeFillTint="33"/>
+            <w:vAlign w:val="center"/>
+          </w:tcPr>
+          <w:p>
+            <w:pPr>
+              <w:jc w:val="center"/>
+            </w:pPr>
+            <w:r>
+              <w:t>1</w:t>
+            </w:r>
+          </w:p>
+        </w:tc>
+        <w:tc>
+          <w:tcPr>
+            <w:tcW w:w="1417" w:type="dxa"/>
+            <w:shd w:val="clear" w:color="auto" w:fill="DBE5F1" w:themeFill="accent1" w:themeFillTint="33"/>
+            <w:vAlign w:val="center"/>
+          </w:tcPr>
+          <w:p>
+            <w:pPr>
+              <w:jc w:val="center"/>
+            </w:pPr>
+            <w:r>
+              <w:t>2</w:t>
+            </w:r>
+          </w:p>
+        </w:tc>
+        <w:tc>
+          <w:tcPr>
+            <w:tcW w:w="1417" w:type="dxa"/>
+            <w:shd w:val="clear" w:color="auto" w:fill="DBE5F1" w:themeFill="accent1" w:themeFillTint="33"/>
+          </w:tcPr>
+          <w:p>
+            <w:pPr>
+              <w:jc w:val="right"/>
+            </w:pPr>
+            <w:r>
+              <w:t>98 931</w:t>
+            </w:r>
+          </w:p>
+        </w:tc>
+        <w:tc>
+          <w:tcPr>
+            <w:tcW w:w="1417" w:type="dxa"/>
+            <w:shd w:val="clear" w:color="auto" w:fill="DBE5F1" w:themeFill="accent1" w:themeFillTint="33"/>
+            <w:vAlign w:val="center"/>
+          </w:tcPr>
+          <w:p>
+            <w:pPr>
+              <w:jc w:val="right"/>
+            </w:pPr>
+            <w:r>
+              <w:t>29 %</w:t>
+            </w:r>
+          </w:p>
+        </w:tc>
+      </w:tr>
+      <w:tr>
+        <w:tc>
+          <w:tcPr>
+            <w:tcW w:w="1526" w:type="dxa"/>
+            <w:vAlign w:val="center"/>
+          </w:tcPr>
+          <w:p>
+            <w:pPr>
+              <w:jc w:val="center"/>
+            </w:pPr>
+            <w:r>
+              <w:t>2</w:t>
+            </w:r>
+          </w:p>
+        </w:tc>
+        <w:tc>
+          <w:tcPr>
+            <w:tcW w:w="1417" w:type="dxa"/>
+            <w:vAlign w:val="center"/>
+          </w:tcPr>
+          <w:p>
+            <w:pPr>
+              <w:jc w:val="center"/>
+            </w:pPr>
+            <w:r>
+              <w:t>2</w:t>
+            </w:r>
+          </w:p>
+        </w:tc>
+        <w:tc>
+          <w:tcPr>
+            <w:tcW w:w="1417" w:type="dxa"/>
+          </w:tcPr>
+          <w:p>
+            <w:pPr>
+              <w:jc w:val="right"/>
+            </w:pPr>
+            <w:r>
+              <w:t>26 077</w:t>
+            </w:r>
+          </w:p>
+        </w:tc>
+        <w:tc>
+          <w:tcPr>
+            <w:tcW w:w="1417" w:type="dxa"/>
+            <w:vAlign w:val="center"/>
+          </w:tcPr>
+          <w:p>
+            <w:pPr>
+              <w:jc w:val="right"/>
+            </w:pPr>
+            <w:r>
+              <w:t xml:space="preserve">  8 %</w:t>
+            </w:r>
+          </w:p>
+        </w:tc>
+      </w:tr>
+      <w:tr>
+        <w:tc>
+          <w:tcPr>
+            <w:tcW w:w="1526" w:type="dxa"/>
+            <w:shd w:val="clear" w:color="auto" w:fill="DBE5F1" w:themeFill="accent1" w:themeFillTint="33"/>
+            <w:vAlign w:val="center"/>
+          </w:tcPr>
+          <w:p>
+            <w:pPr>
+              <w:jc w:val="center"/>
+            </w:pPr>
+            <w:r>
+              <w:t>1</w:t>
+            </w:r>
+          </w:p>
+        </w:tc>
+        <w:tc>
+          <w:tcPr>
+            <w:tcW w:w="1417" w:type="dxa"/>
+            <w:shd w:val="clear" w:color="auto" w:fill="DBE5F1" w:themeFill="accent1" w:themeFillTint="33"/>
+            <w:vAlign w:val="center"/>
+          </w:tcPr>
+          <w:p>
+            <w:pPr>
+              <w:jc w:val="center"/>
+            </w:pPr>
+            <w:r>
+              <w:t>3</w:t>
+            </w:r>
+          </w:p>
+        </w:tc>
+        <w:tc>
+          <w:tcPr>
+            <w:tcW w:w="1417" w:type="dxa"/>
+            <w:shd w:val="clear" w:color="auto" w:fill="DBE5F1" w:themeFill="accent1" w:themeFillTint="33"/>
+          </w:tcPr>
+          <w:p>
+            <w:pPr>
+              <w:jc w:val="right"/>
+            </w:pPr>
+            <w:r>
+              <w:t>18 653</w:t>
+            </w:r>
+          </w:p>
+        </w:tc>
+        <w:tc>
+          <w:tcPr>
+            <w:tcW w:w="1417" w:type="dxa"/>
+            <w:shd w:val="clear" w:color="auto" w:fill="DBE5F1" w:themeFill="accent1" w:themeFillTint="33"/>
+            <w:vAlign w:val="center"/>
+          </w:tcPr>
+          <w:p>
+            <w:pPr>
+              <w:jc w:val="right"/>
+            </w:pPr>
+            <w:r>
+              <w:t xml:space="preserve">  5 %</w:t>
+            </w:r>
+          </w:p>
+        </w:tc>
+      </w:tr>
+    </w:tbl>
+    <w:p>
+      <w:pPr>
+        <w:jc w:val="both"/>
+      </w:pPr>
+      <w:r>
+        <w:t xml:space="preserve">En cumulant les quatre premières combinaisons, nous couvrons 94 % du  corpus. </w:t>
+      </w:r>
+      <w:r>
+        <w:t xml:space="preserve">Nous construisons </w:t>
+      </w:r>
+      <w:r>
+        <w:t>une dimension secondaire du titre, combinant deux dimensions primaires, que nous nommons structure</w:t>
+      </w:r>
+      <w:r>
+        <w:t xml:space="preserve"> et notée nombre de parties : nombre de segments.</w:t>
+      </w:r>
+    </w:p>
+    <w:p>
+      <w:pPr>
+        <w:jc w:val="both"/>
+      </w:pPr>
+      <w:r>
+        <w:t xml:space="preserve">Nous avons </w:t>
+      </w:r>
+      <w:r>
+        <w:t>mis en rapport</w:t>
+      </w:r>
+      <w:r>
+        <w:t xml:space="preserve"> la</w:t>
+      </w:r>
+      <w:r>
         <w:t xml:space="preserve"> </w:t>
       </w:r>
       <w:r>
-        <w:t xml:space="preserve">Nous avons néanmoins </w:t>
-      </w:r>
-      <w:r>
-        <w:t>écart</w:t>
-      </w:r>
-      <w:r>
-        <w:t>é</w:t>
+        <w:t>structure avec le domaine.</w:t>
+      </w:r>
+    </w:p>
+    <w:p>
+      <w:pPr>
+        <w:jc w:val="both"/>
+      </w:pPr>
+      <w:r>
+        <w:t>XXX MATRIX XXX</w:t>
+      </w:r>
+    </w:p>
+    <w:p>
+      <w:pPr>
+        <w:jc w:val="both"/>
+      </w:pPr>
+      <w:r>
+        <w:t xml:space="preserve">Nous avons ensuite </w:t>
+      </w:r>
+      <w:r>
+        <w:t xml:space="preserve">les combinaisons de façon indépendante. Pour l’instant notre travail a porté sur les combinaisons les plus nombreuses </w:t>
+      </w:r>
+      <w:r>
+        <w:t>notées</w:t>
+      </w:r>
+      <w:r>
+        <w:t xml:space="preserve"> 1:1 et 1:2</w:t>
+      </w:r>
+      <w:r>
+        <w:t>, couvrant 81 % du corpus</w:t>
+      </w:r>
+      <w:r>
+        <w:t>.</w:t>
+      </w:r>
+      <w:r>
+        <w:t xml:space="preserve"> Pour les titres de structure 1:2, une règle logique veut qu’une partie soit composée d’un ou plusieurs segments, mais un segment ne peut jamais s’étaler sur plusieurs parties, autrement dit le nombre de segments ne peut être inférieur au nombre de parties</w:t>
+      </w:r>
+      <w:r>
+        <w:t>, mais cette condition n’est pas suffisante,</w:t>
+      </w:r>
+      <w:r>
+        <w:t xml:space="preserve"> et </w:t>
+      </w:r>
+      <w:r>
+        <w:t xml:space="preserve">le dernier élément d’une partie suivie d’une autre partie doit </w:t>
+      </w:r>
+      <w:r>
+        <w:t>être un délimitateur de segment</w:t>
+      </w:r>
+      <w:r>
+        <w:t xml:space="preserve">. Nous écartons 462 titres enfreignant cette règle logique, </w:t>
+      </w:r>
+      <w:r>
+        <w:t>une analyse manuelle sommaire montrant qu’ils ont des problèmes d’encodage.</w:t>
+      </w:r>
+    </w:p>
+    <w:p>
+      <w:pPr>
+        <w:jc w:val="both"/>
+      </w:pPr>
+      <w:r>
+        <w:t xml:space="preserve">Nous étudions ensuite, </w:t>
+      </w:r>
+      <w:r>
+        <w:t>pour</w:t>
       </w:r>
       <w:r>
         <w:t xml:space="preserve"> </w:t>
       </w:r>
       <w:r>
-        <w:t xml:space="preserve">des délimiteurs </w:t>
-      </w:r>
-      <w:r>
-        <w:t>le tiret car il sert en français dans les mots composés.</w:t>
-      </w:r>
-      <w:r>
-        <w:t xml:space="preserve"> Enfin, nous avons détecter les racines : des mots uniquement régisseurs dans l’analyse dépendentielle.</w:t>
-      </w:r>
-    </w:p>
-    <w:p>
-      <w:pPr>
-        <w:jc w:val="both"/>
-      </w:pPr>
+        <w:t>les deux combinaisons sélectionnées,</w:t>
+      </w:r>
+      <w:r>
+        <w:t xml:space="preserve"> les racines</w:t>
+      </w:r>
+      <w:r>
+        <w:t xml:space="preserve"> </w:t>
+      </w:r>
+      <w:r>
+        <w:t xml:space="preserve">: </w:t>
+      </w:r>
+      <w:r>
+        <w:t>des mots uniquement régisseurs dans l’analyse dépendentielle.</w:t>
+      </w:r>
+      <w:r>
+        <w:t xml:space="preserve"> </w:t>
+      </w:r>
+      <w:r>
+        <w:t xml:space="preserve">D’abord nous étudions leur nombre. Pour </w:t>
+      </w:r>
+      <w:r>
+        <w:t xml:space="preserve">une structure </w:t>
+      </w:r>
+      <w:r>
+        <w:t xml:space="preserve">1:1, 88 % des titres ont une seule racine, 10 % en ont </w:t>
+      </w:r>
+      <w:r>
+        <w:t xml:space="preserve">deux. Pour une structure 1:2, 65 % des titres ont une racine et 31 % en ont deux. Il est intéressant de voir comment les racines se répartissent entre les deux segments : </w:t>
+      </w:r>
+    </w:p>
+    <w:p>
+      <w:pPr>
+        <w:jc w:val="both"/>
+        <w:rPr>
+          <w:lang w:val="en-US"/>
+        </w:rPr>
+      </w:pPr>
+      <w:r>
+        <w:rPr>
+          <w:lang w:val="en-US"/>
+        </w:rPr>
+        <w:t xml:space="preserve">XXX </w:t>
+      </w:r>
+      <w:r>
+        <w:rPr>
+          <w:lang w:val="en-US"/>
+        </w:rPr>
+        <w:t xml:space="preserve"> PB CALCUL NB R</w:t>
+      </w:r>
+      <w:r>
+        <w:rPr>
+          <w:lang w:val="en-US"/>
+        </w:rPr>
+        <w:t>OOTS BY SEGMENTS XXX</w:t>
+      </w:r>
       <w:bookmarkStart w:id="0" w:name="_GoBack"/>
       <w:bookmarkEnd w:id="0"/>
     </w:p>
     <w:p>
       <w:pPr>
         <w:jc w:val="both"/>
-      </w:pPr>
-      <w:r>
-        <w:t>1) Virer les aberrants (</w:t>
-      </w:r>
-      <w:proofErr w:type="gramStart"/>
-      <w:r>
-        <w:t>non détection</w:t>
-      </w:r>
-      <w:proofErr w:type="gramEnd"/>
-      <w:r>
-        <w:t xml:space="preserve"> d’un </w:t>
-      </w:r>
+        <w:rPr>
+          <w:lang w:val="en-US"/>
+        </w:rPr>
+      </w:pPr>
       <w:proofErr w:type="spellStart"/>
       <w:r>
-        <w:t>seg</w:t>
+        <w:rPr>
+          <w:lang w:val="en-US"/>
+        </w:rPr>
+        <w:lastRenderedPageBreak/>
+        <w:t>Nb</w:t>
       </w:r>
       <w:proofErr w:type="spellEnd"/>
       <w:r>
-        <w:t xml:space="preserve"> car saut de paragraphe)</w:t>
-      </w:r>
+        <w:rPr>
+          <w:lang w:val="en-US"/>
+        </w:rPr>
+        <w:t xml:space="preserve"> Parts/segments </w:t>
+      </w:r>
+      <w:r>
+        <w:sym w:font="Wingdings" w:char="F0E8"/>
+      </w:r>
+      <w:r>
+        <w:rPr>
+          <w:lang w:val="en-US"/>
+        </w:rPr>
+        <w:t xml:space="preserve"> </w:t>
+      </w:r>
+      <w:proofErr w:type="spellStart"/>
+      <w:r>
+        <w:rPr>
+          <w:lang w:val="en-US"/>
+        </w:rPr>
+        <w:t>nb</w:t>
+      </w:r>
+      <w:proofErr w:type="spellEnd"/>
+      <w:r>
+        <w:rPr>
+          <w:lang w:val="en-US"/>
+        </w:rPr>
+        <w:t xml:space="preserve"> roots  </w:t>
+      </w:r>
+      <w:r>
+        <w:sym w:font="Wingdings" w:char="F0E8"/>
+      </w:r>
+      <w:r>
+        <w:rPr>
+          <w:lang w:val="en-US"/>
+        </w:rPr>
+        <w:t xml:space="preserve"> part-of</w:t>
+      </w:r>
+      <w:r>
+        <w:rPr>
+          <w:lang w:val="en-US"/>
+        </w:rPr>
+        <w:t xml:space="preserve">-speech </w:t>
+      </w:r>
+      <w:r>
+        <w:rPr>
+          <w:lang w:val="en-US"/>
+        </w:rPr>
+        <w:t>roots</w:t>
+      </w:r>
+      <w:r>
+        <w:rPr>
+          <w:lang w:val="en-US"/>
+        </w:rPr>
+        <w:t xml:space="preserve"> /</w:t>
+      </w:r>
+      <w:r>
+        <w:rPr>
+          <w:lang w:val="en-US"/>
+        </w:rPr>
+        <w:t xml:space="preserve"> position roots</w:t>
+      </w:r>
+      <w:r>
+        <w:rPr>
+          <w:lang w:val="en-US"/>
+        </w:rPr>
+        <w:t xml:space="preserve"> / links</w:t>
+      </w:r>
+    </w:p>
+    <w:p>
+      <w:pPr>
+        <w:jc w:val="both"/>
+        <w:rPr>
+          <w:lang w:val="en-US"/>
+        </w:rPr>
+      </w:pPr>
+    </w:p>
+    <w:p>
+      <w:pPr>
+        <w:jc w:val="both"/>
+        <w:rPr>
+          <w:lang w:val="en-US"/>
+        </w:rPr>
+      </w:pPr>
+    </w:p>
+    <w:p>
+      <w:pPr>
+        <w:jc w:val="both"/>
+      </w:pPr>
+      <w:r>
+        <w:t xml:space="preserve">D’après </w:t>
+      </w:r>
+      <w:proofErr w:type="spellStart"/>
+      <w:r>
+        <w:t>Schwischay</w:t>
+      </w:r>
+      <w:proofErr w:type="spellEnd"/>
+      <w:r>
+        <w:t xml:space="preserve"> (2001), </w:t>
+      </w:r>
+      <w:r>
+        <w:rPr>
+          <w:i/>
+        </w:rPr>
+        <w:t>« un nœud forme avec tous les nœuds qu’il domine( directement ou indirectement) un syntagme ; et, par convention, ce syntagme porte le nom du nœud dominant »</w:t>
+      </w:r>
+      <w:r>
+        <w:t xml:space="preserve">. Nous pouvons donc, grâce à </w:t>
+      </w:r>
+      <w:r>
+        <w:t>la complémentarité des deux modèles</w:t>
+      </w:r>
+      <w:r>
+        <w:t>, déterminer le type de syntagme de chaque segment est déterminer ainsi la structure syntagmatique du titre.</w:t>
+      </w:r>
+    </w:p>
+    <w:p>
+      <w:pPr>
+        <w:jc w:val="both"/>
+      </w:pPr>
+      <w:r>
+        <w:t xml:space="preserve"> </w:t>
+      </w:r>
+    </w:p>
+    <w:p>
+      <w:pPr>
+        <w:jc w:val="both"/>
+      </w:pPr>
+      <w:r>
+        <w:t>Nous constitutions ainsi un lexique des racines.</w:t>
+      </w:r>
+    </w:p>
+    <w:p>
+      <w:pPr>
+        <w:jc w:val="both"/>
+      </w:pPr>
     </w:p>
     <w:p>
       <w:pPr>
@@ -1063,6 +1681,14 @@
       <w:pPr>
         <w:jc w:val="both"/>
       </w:pPr>
+      <w:r>
+        <w:t>8) rajout d’exemple</w:t>
+      </w:r>
+    </w:p>
+    <w:p>
+      <w:pPr>
+        <w:jc w:val="both"/>
+      </w:pPr>
     </w:p>
     <w:p>
       <w:pPr>
@@ -1122,7 +1748,6 @@
         <w:pStyle w:val="Titre1"/>
       </w:pPr>
       <w:r>
-        <w:lastRenderedPageBreak/>
         <w:t xml:space="preserve">IV. </w:t>
       </w:r>
       <w:r>
@@ -1180,10 +1805,7 @@
           </w:tcPr>
           <w:p>
             <w:r>
-              <w:t>Semaine</w:t>
-            </w:r>
-            <w:r>
-              <w:t xml:space="preserve">  </w:t>
+              <w:t xml:space="preserve">Semaine  </w:t>
             </w:r>
             <w:r>
               <w:sym w:font="Wingdings" w:char="F0E8"/>
@@ -1849,6 +2471,11 @@
       </w:r>
     </w:p>
     <w:p>
+      <w:pPr>
+        <w:rPr>
+          <w:lang w:val="en-US"/>
+        </w:rPr>
+      </w:pPr>
       <w:r>
         <w:rPr>
           <w:lang w:val="en-US"/>
@@ -1858,10 +2485,14 @@
       <w:r>
         <w:rPr>
           <w:i/>
+          <w:lang w:val="en-US"/>
         </w:rPr>
         <w:t>IEEE Transactions on Professional Communication, 44(3)</w:t>
       </w:r>
       <w:r>
+        <w:rPr>
+          <w:lang w:val="en-US"/>
+        </w:rPr>
         <w:t>, 187-194.</w:t>
       </w:r>
     </w:p>
@@ -1924,72 +2555,102 @@
       </w:r>
     </w:p>
     <w:p>
-      <w:r>
-        <w:t xml:space="preserve">Hatier, S., </w:t>
-      </w:r>
+      <w:pPr>
+        <w:rPr>
+          <w:lang w:val="en-US"/>
+        </w:rPr>
+      </w:pPr>
       <w:proofErr w:type="spellStart"/>
       <w:r>
+        <w:rPr>
+          <w:lang w:val="en-US"/>
+        </w:rPr>
+        <w:t>Hatier</w:t>
+      </w:r>
+      <w:proofErr w:type="spellEnd"/>
+      <w:r>
+        <w:rPr>
+          <w:lang w:val="en-US"/>
+        </w:rPr>
+        <w:t xml:space="preserve">, S., </w:t>
+      </w:r>
+      <w:proofErr w:type="spellStart"/>
+      <w:r>
+        <w:rPr>
+          <w:lang w:val="en-US"/>
+        </w:rPr>
         <w:t>Augustyn</w:t>
       </w:r>
       <w:proofErr w:type="spellEnd"/>
       <w:r>
-        <w:t xml:space="preserve">, M., </w:t>
+        <w:rPr>
+          <w:lang w:val="en-US"/>
+        </w:rPr>
+        <w:t xml:space="preserve">, M., Tran, T. T. H., Yan, R., </w:t>
       </w:r>
       <w:proofErr w:type="spellStart"/>
       <w:r>
-        <w:t>Tran</w:t>
+        <w:rPr>
+          <w:lang w:val="en-US"/>
+        </w:rPr>
+        <w:t>Tutin</w:t>
       </w:r>
       <w:proofErr w:type="spellEnd"/>
       <w:r>
-        <w:t xml:space="preserve">, T. T. H., Yan, R., </w:t>
+        <w:rPr>
+          <w:lang w:val="en-US"/>
+        </w:rPr>
+        <w:t xml:space="preserve">, A. &amp; Jacques, M. P. (2016). </w:t>
+      </w:r>
+      <w:r>
+        <w:rPr>
+          <w:lang w:val="en-US"/>
+        </w:rPr>
+        <w:t xml:space="preserve">French cross-disciplinary scientific lexicon: extraction and linguistic analysis. </w:t>
+      </w:r>
+      <w:r>
+        <w:rPr>
+          <w:lang w:val="en-US"/>
+        </w:rPr>
+        <w:t>In</w:t>
+      </w:r>
+      <w:r>
+        <w:rPr>
+          <w:i/>
+          <w:lang w:val="en-US"/>
+        </w:rPr>
+        <w:t xml:space="preserve"> Proceedings of </w:t>
       </w:r>
       <w:proofErr w:type="spellStart"/>
       <w:r>
-        <w:t>Tutin</w:t>
+        <w:rPr>
+          <w:i/>
+          <w:lang w:val="en-US"/>
+        </w:rPr>
+        <w:t>Euralex</w:t>
       </w:r>
       <w:proofErr w:type="spellEnd"/>
       <w:r>
-        <w:t xml:space="preserve">, A. </w:t>
-      </w:r>
-      <w:r>
-        <w:t xml:space="preserve">&amp; </w:t>
-      </w:r>
-      <w:r>
-        <w:t xml:space="preserve">Jacques, M. P. (2016). </w:t>
-      </w:r>
-      <w:r>
-        <w:rPr>
-          <w:lang w:val="en-US"/>
-        </w:rPr>
-        <w:t xml:space="preserve">French cross-disciplinary scientific lexicon: extraction and linguistic analysis. </w:t>
-      </w:r>
-      <w:r>
-        <w:t>In</w:t>
-      </w:r>
-      <w:r>
-        <w:rPr>
-          <w:i/>
-        </w:rPr>
-        <w:t xml:space="preserve"> Proceedings of </w:t>
-      </w:r>
+        <w:rPr>
+          <w:lang w:val="en-US"/>
+        </w:rPr>
+        <w:t>, 355-366.</w:t>
+      </w:r>
+    </w:p>
+    <w:p>
       <w:proofErr w:type="spellStart"/>
       <w:r>
         <w:rPr>
-          <w:i/>
-        </w:rPr>
-        <w:t>Euralex</w:t>
+          <w:lang w:val="en-US"/>
+        </w:rPr>
+        <w:t>Mabe</w:t>
       </w:r>
       <w:proofErr w:type="spellEnd"/>
       <w:r>
-        <w:t xml:space="preserve">, </w:t>
-      </w:r>
-      <w:r>
-        <w:t>355-366.</w:t>
-      </w:r>
-    </w:p>
-    <w:p>
-      <w:r>
-        <w:t xml:space="preserve">Mabe, M. A. et Amin, M. (2002). </w:t>
+        <w:rPr>
+          <w:lang w:val="en-US"/>
+        </w:rPr>
+        <w:t xml:space="preserve">, M. A. et Amin, M. (2002). </w:t>
       </w:r>
       <w:r>
         <w:rPr>
@@ -2080,6 +2741,54 @@
       </w:r>
     </w:p>
     <w:p>
+      <w:proofErr w:type="spellStart"/>
+      <w:r>
+        <w:t>Schwischay</w:t>
+      </w:r>
+      <w:proofErr w:type="spellEnd"/>
+      <w:r>
+        <w:t xml:space="preserve">, </w:t>
+      </w:r>
+      <w:r>
+        <w:t>B</w:t>
+      </w:r>
+      <w:r>
+        <w:t>. (20</w:t>
+      </w:r>
+      <w:r>
+        <w:t>01</w:t>
+      </w:r>
+      <w:r>
+        <w:t xml:space="preserve">). </w:t>
+      </w:r>
+      <w:r>
+        <w:t>Notes d’exposés sur deux modèles de description syntaxique</w:t>
+      </w:r>
+      <w:r>
+        <w:t xml:space="preserve"> [</w:t>
+      </w:r>
+      <w:r>
+        <w:t>Document PDF</w:t>
+      </w:r>
+      <w:r>
+        <w:t xml:space="preserve">]. Repéré </w:t>
+      </w:r>
+      <w:r>
+        <w:t xml:space="preserve">à </w:t>
+      </w:r>
+      <w:hyperlink r:id="rId9" w:history="1">
+        <w:r>
+          <w:rPr>
+            <w:rStyle w:val="Lienhypertexte"/>
+          </w:rPr>
+          <w:t>http://www.home.uni-osnabrueck.de/bschwisc/archives/deuxmodeles.pdf</w:t>
+        </w:r>
+      </w:hyperlink>
+      <w:r>
+        <w:t xml:space="preserve"> </w:t>
+      </w:r>
+    </w:p>
+    <w:p>
       <w:r>
         <w:t xml:space="preserve">Urieli, A. et Tanguy, L. (2013). L'apport du faisceau dans l'analyse syntaxique en dépendances par transitions : études de cas avec l'analyseur Talismane. </w:t>
       </w:r>
@@ -2094,8 +2803,8 @@
       </w:r>
     </w:p>
     <w:sectPr>
-      <w:headerReference w:type="default" r:id="rId9"/>
-      <w:footerReference w:type="default" r:id="rId10"/>
+      <w:headerReference w:type="default" r:id="rId10"/>
+      <w:footerReference w:type="default" r:id="rId11"/>
       <w:pgSz w:w="11906" w:h="16838"/>
       <w:pgMar w:top="1417" w:right="1417" w:bottom="1417" w:left="1417" w:header="708" w:footer="708" w:gutter="0"/>
       <w:cols w:space="708"/>
@@ -2158,14 +2867,27 @@
     <w:r>
       <w:t xml:space="preserve"> / </w:t>
     </w:r>
-    <w:fldSimple w:instr=" NUMPAGES   \* MERGEFORMAT ">
-      <w:r>
-        <w:rPr>
-          <w:noProof/>
-        </w:rPr>
-        <w:t>3</w:t>
-      </w:r>
-    </w:fldSimple>
+    <w:r>
+      <w:fldChar w:fldCharType="begin"/>
+    </w:r>
+    <w:r>
+      <w:instrText xml:space="preserve"> NUMPAGES   \* MERGEFORMAT </w:instrText>
+    </w:r>
+    <w:r>
+      <w:fldChar w:fldCharType="separate"/>
+    </w:r>
+    <w:r>
+      <w:rPr>
+        <w:noProof/>
+      </w:rPr>
+      <w:t>3</w:t>
+    </w:r>
+    <w:r>
+      <w:rPr>
+        <w:noProof/>
+      </w:rPr>
+      <w:fldChar w:fldCharType="end"/>
+    </w:r>
   </w:p>
 </w:ftr>
 </file>
@@ -2621,7 +3343,7 @@
     <w:lsdException w:name="Table Web 2" w:semiHidden="1" w:unhideWhenUsed="1"/>
     <w:lsdException w:name="Table Web 3" w:semiHidden="1" w:unhideWhenUsed="1"/>
     <w:lsdException w:name="Balloon Text" w:semiHidden="1" w:unhideWhenUsed="1"/>
-    <w:lsdException w:name="Table Grid" w:semiHidden="1" w:uiPriority="59" w:unhideWhenUsed="1"/>
+    <w:lsdException w:name="Table Grid" w:uiPriority="59"/>
     <w:lsdException w:name="Table Theme" w:semiHidden="1" w:unhideWhenUsed="1"/>
     <w:lsdException w:name="Placeholder Text" w:semiHidden="1"/>
     <w:lsdException w:name="No Spacing" w:uiPriority="1" w:qFormat="1"/>
@@ -2896,7 +3618,6 @@
   <w:style w:type="character" w:default="1" w:styleId="Policepardfaut">
     <w:name w:val="Default Paragraph Font"/>
     <w:uiPriority w:val="1"/>
-    <w:semiHidden/>
     <w:unhideWhenUsed/>
   </w:style>
   <w:style w:type="table" w:default="1" w:styleId="TableauNormal">
@@ -3112,6 +3833,18 @@
         <w:insideV w:val="single" w:sz="4" w:space="0" w:color="auto"/>
       </w:tblBorders>
     </w:tblPr>
+  </w:style>
+  <w:style w:type="character" w:styleId="Mentionnonrsolue">
+    <w:name w:val="Unresolved Mention"/>
+    <w:basedOn w:val="Policepardfaut"/>
+    <w:uiPriority w:val="99"/>
+    <w:semiHidden/>
+    <w:unhideWhenUsed/>
+    <w:rsid w:val="00A57286"/>
+    <w:rPr>
+      <w:color w:val="605E5C"/>
+      <w:shd w:val="clear" w:color="auto" w:fill="E1DFDD"/>
+    </w:rPr>
   </w:style>
 </w:styles>
 </file>

</xml_diff>

<commit_message>
[ProjRech] Correction nb roots par segment + doc
</commit_message>
<xml_diff>
--- a/master2/docs/2019-05-23-Gouteux-Séances de regroupement.docx
+++ b/master2/docs/2019-05-23-Gouteux-Séances de regroupement.docx
@@ -168,7 +168,7 @@
           </mc:Choice>
           <mc:Fallback>
             <w:pict>
-              <v:rect w14:anchorId="1C7FB5BE" id="Rectangle 5" o:spid="_x0000_s1026" style="position:absolute;margin-left:-72.35pt;margin-top:-70.85pt;width:29.25pt;height:843pt;z-index:251656704;visibility:visible;mso-wrap-style:square;mso-height-percent:0;mso-wrap-distance-left:9pt;mso-wrap-distance-top:0;mso-wrap-distance-right:9pt;mso-wrap-distance-bottom:0;mso-position-horizontal:absolute;mso-position-horizontal-relative:text;mso-position-vertical:absolute;mso-position-vertical-relative:text;mso-height-percent:0;mso-height-relative:margin;v-text-anchor:middle" o:gfxdata="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" fillcolor="#8aabd3 [2132]" stroked="f" strokeweight="2pt">
+              <v:rect w14:anchorId="29FD5E2A" id="Rectangle 5" o:spid="_x0000_s1026" style="position:absolute;margin-left:-72.35pt;margin-top:-70.85pt;width:29.25pt;height:843pt;z-index:251656704;visibility:visible;mso-wrap-style:square;mso-height-percent:0;mso-wrap-distance-left:9pt;mso-wrap-distance-top:0;mso-wrap-distance-right:9pt;mso-wrap-distance-bottom:0;mso-position-horizontal:absolute;mso-position-horizontal-relative:text;mso-position-vertical:absolute;mso-position-vertical-relative:text;mso-height-percent:0;mso-height-relative:margin;v-text-anchor:middle" o:gfxdata="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" fillcolor="#8aabd3 [2132]" stroked="f" strokeweight="2pt">
                 <v:fill color2="#d6e2f0 [756]" rotate="t" focusposition="1" focussize="" colors="0 #9ab5e4;.5 #c2d1ed;1 #e1e8f5" focus="100%" type="gradientRadial"/>
               </v:rect>
             </w:pict>
@@ -278,10 +278,32 @@
         <w:t xml:space="preserve"> parmi la littérature scientifique</w:t>
       </w:r>
       <w:r>
-        <w:t>, toujours plus abondante</w:t>
-      </w:r>
-      <w:r>
-        <w:t>. D’où notre intérêt pour l’information contenue dans le titre, quels mots et quelles structures sont utilisés pour la convoyer.</w:t>
+        <w:t xml:space="preserve"> dont la production double tous les 12 ans </w:t>
+      </w:r>
+      <w:r>
+        <w:t>(</w:t>
+      </w:r>
+      <w:proofErr w:type="spellStart"/>
+      <w:r>
+        <w:t>Stix</w:t>
+      </w:r>
+      <w:proofErr w:type="spellEnd"/>
+      <w:r>
+        <w:t xml:space="preserve">, cité dans </w:t>
+      </w:r>
+      <w:proofErr w:type="spellStart"/>
+      <w:r>
+        <w:t>Salager</w:t>
+      </w:r>
+      <w:proofErr w:type="spellEnd"/>
+      <w:r>
+        <w:t>-Meyer et al. 2013)</w:t>
+      </w:r>
+      <w:r>
+        <w:t xml:space="preserve">. </w:t>
+      </w:r>
+      <w:r>
+        <w:t>D’où notre intérêt pour l’information contenue dans le titre, quels mots et quelles structures sont utilisés pour la convoyer.</w:t>
       </w:r>
     </w:p>
     <w:p>
@@ -491,11 +513,28 @@
         <w:t>sur les titres</w:t>
       </w:r>
       <w:r>
-        <w:t xml:space="preserve">. Certains articles didactiques donnent des conseils d’écriture. D’autres articles proposent une taxonomie des titres et de leur contenu. Des travaux testent l’incidence de la longueur du titre par rapport au nombre d’auteurs ou au nombre de </w:t>
+        <w:t xml:space="preserve">. Certains articles didactiques donnent des conseils d’écriture. D’autres articles proposent une taxonomie des titres et de leur contenu. Des </w:t>
       </w:r>
       <w:r>
         <w:lastRenderedPageBreak/>
-        <w:t xml:space="preserve">citations. Le second fil aborde les noms au faible contenu sémantique. Partant du concept de noms généraux définis par </w:t>
+        <w:t>travaux testent l’incidence de la longueur du titre par rapport au nombre d’auteurs ou au nombre de citations.</w:t>
+      </w:r>
+    </w:p>
+    <w:p>
+      <w:pPr>
+        <w:jc w:val="both"/>
+      </w:pPr>
+      <w:r>
+        <w:t xml:space="preserve">Le second fil aborde les noms au faible contenu sémantique. Partant du concept de </w:t>
+      </w:r>
+      <w:r>
+        <w:rPr>
+          <w:i/>
+        </w:rPr>
+        <w:t>noms généraux</w:t>
+      </w:r>
+      <w:r>
+        <w:t xml:space="preserve"> définis par </w:t>
       </w:r>
       <w:r>
         <w:t>Halliday et Hasan</w:t>
@@ -507,13 +546,435 @@
         <w:t>1976</w:t>
       </w:r>
       <w:r>
-        <w:t xml:space="preserve">), de nombreux travaux portent sur l’emploi de ces noms dans un contexte qui les précise. La définition de cet emploi est sujet à débat, de même que </w:t>
-      </w:r>
-      <w:r>
-        <w:t>l’appellation employée pour désigner</w:t>
-      </w:r>
-      <w:r>
-        <w:t xml:space="preserve"> cet emploi.</w:t>
+        <w:t xml:space="preserve">), de nombreux travaux portent sur l’emploi de ces </w:t>
+      </w:r>
+      <w:r>
+        <w:rPr>
+          <w:i/>
+        </w:rPr>
+        <w:t>« </w:t>
+      </w:r>
+      <w:r>
+        <w:rPr>
+          <w:i/>
+        </w:rPr>
+        <w:t>noms</w:t>
+      </w:r>
+      <w:r>
+        <w:rPr>
+          <w:i/>
+        </w:rPr>
+        <w:t xml:space="preserve"> abstraits dont le sens complet peut seulement être </w:t>
+      </w:r>
+      <w:r>
+        <w:rPr>
+          <w:i/>
+        </w:rPr>
+        <w:t>spécifié</w:t>
+      </w:r>
+      <w:r>
+        <w:rPr>
+          <w:i/>
+        </w:rPr>
+        <w:t xml:space="preserve"> en référence à son contexte »</w:t>
+      </w:r>
+      <w:r>
+        <w:t xml:space="preserve"> (</w:t>
+      </w:r>
+      <w:proofErr w:type="spellStart"/>
+      <w:r>
+        <w:t>Flowerdew</w:t>
+      </w:r>
+      <w:proofErr w:type="spellEnd"/>
+      <w:r>
+        <w:t>, 2006)</w:t>
+      </w:r>
+      <w:r>
+        <w:t>. L</w:t>
+      </w:r>
+      <w:r>
+        <w:t>es</w:t>
+      </w:r>
+      <w:r>
+        <w:t xml:space="preserve"> définition</w:t>
+      </w:r>
+      <w:r>
+        <w:t>s théoriques et opératoires</w:t>
+      </w:r>
+      <w:r>
+        <w:t xml:space="preserve"> de cet emploi </w:t>
+      </w:r>
+      <w:r>
+        <w:t>sont</w:t>
+      </w:r>
+      <w:r>
+        <w:t xml:space="preserve"> sujet</w:t>
+      </w:r>
+      <w:r>
+        <w:t>tes</w:t>
+      </w:r>
+      <w:r>
+        <w:t xml:space="preserve"> à débat, </w:t>
+      </w:r>
+      <w:r>
+        <w:t xml:space="preserve">comme la liste des noms pouvant être employé de la sorte, </w:t>
+      </w:r>
+      <w:r>
+        <w:t xml:space="preserve">de même que </w:t>
+      </w:r>
+      <w:r>
+        <w:t>l’appellation pour désigner</w:t>
+      </w:r>
+      <w:r>
+        <w:t xml:space="preserve"> cet emploi</w:t>
+      </w:r>
+      <w:r>
+        <w:t xml:space="preserve"> </w:t>
+      </w:r>
+      <w:r>
+        <w:t xml:space="preserve">: </w:t>
+      </w:r>
+      <w:proofErr w:type="spellStart"/>
+      <w:r>
+        <w:rPr>
+          <w:i/>
+        </w:rPr>
+        <w:t>signalling</w:t>
+      </w:r>
+      <w:proofErr w:type="spellEnd"/>
+      <w:r>
+        <w:rPr>
+          <w:i/>
+        </w:rPr>
+        <w:t xml:space="preserve"> </w:t>
+      </w:r>
+      <w:proofErr w:type="spellStart"/>
+      <w:r>
+        <w:rPr>
+          <w:i/>
+        </w:rPr>
+        <w:t>nouns</w:t>
+      </w:r>
+      <w:proofErr w:type="spellEnd"/>
+      <w:r>
+        <w:t xml:space="preserve"> (</w:t>
+      </w:r>
+      <w:proofErr w:type="spellStart"/>
+      <w:r>
+        <w:t>Flowerdew</w:t>
+      </w:r>
+      <w:proofErr w:type="spellEnd"/>
+      <w:r>
+        <w:t xml:space="preserve"> et </w:t>
+      </w:r>
+      <w:r>
+        <w:t>Forest, 2015)</w:t>
+      </w:r>
+      <w:r>
+        <w:t xml:space="preserve">, </w:t>
+      </w:r>
+      <w:r>
+        <w:rPr>
+          <w:i/>
+        </w:rPr>
+        <w:t xml:space="preserve">type 3 </w:t>
+      </w:r>
+      <w:proofErr w:type="spellStart"/>
+      <w:r>
+        <w:rPr>
+          <w:i/>
+        </w:rPr>
+        <w:t>vocabulary</w:t>
+      </w:r>
+      <w:proofErr w:type="spellEnd"/>
+      <w:r>
+        <w:t xml:space="preserve"> (Winter, 1977), </w:t>
+      </w:r>
+      <w:proofErr w:type="spellStart"/>
+      <w:r>
+        <w:rPr>
+          <w:i/>
+        </w:rPr>
+        <w:t>metadiscursive</w:t>
+      </w:r>
+      <w:proofErr w:type="spellEnd"/>
+      <w:r>
+        <w:rPr>
+          <w:i/>
+        </w:rPr>
+        <w:t xml:space="preserve"> </w:t>
+      </w:r>
+      <w:proofErr w:type="spellStart"/>
+      <w:r>
+        <w:rPr>
+          <w:i/>
+        </w:rPr>
+        <w:t>nouns</w:t>
+      </w:r>
+      <w:proofErr w:type="spellEnd"/>
+      <w:r>
+        <w:t xml:space="preserve"> ou </w:t>
+      </w:r>
+      <w:proofErr w:type="spellStart"/>
+      <w:r>
+        <w:rPr>
+          <w:i/>
+        </w:rPr>
+        <w:t>anaphoric</w:t>
+      </w:r>
+      <w:proofErr w:type="spellEnd"/>
+      <w:r>
+        <w:rPr>
+          <w:i/>
+        </w:rPr>
+        <w:t xml:space="preserve"> </w:t>
+      </w:r>
+      <w:proofErr w:type="spellStart"/>
+      <w:r>
+        <w:rPr>
+          <w:i/>
+        </w:rPr>
+        <w:t>nouns</w:t>
+      </w:r>
+      <w:proofErr w:type="spellEnd"/>
+      <w:r>
+        <w:t xml:space="preserve"> (Francis, 1986), </w:t>
+      </w:r>
+      <w:proofErr w:type="spellStart"/>
+      <w:r>
+        <w:rPr>
+          <w:i/>
+        </w:rPr>
+        <w:t>enumerables</w:t>
+      </w:r>
+      <w:proofErr w:type="spellEnd"/>
+      <w:r>
+        <w:rPr>
+          <w:i/>
+        </w:rPr>
+        <w:t xml:space="preserve"> </w:t>
+      </w:r>
+      <w:r>
+        <w:t xml:space="preserve">et </w:t>
+      </w:r>
+      <w:proofErr w:type="spellStart"/>
+      <w:r>
+        <w:rPr>
+          <w:i/>
+        </w:rPr>
+        <w:t>advance</w:t>
+      </w:r>
+      <w:proofErr w:type="spellEnd"/>
+      <w:r>
+        <w:rPr>
+          <w:i/>
+        </w:rPr>
+        <w:t xml:space="preserve"> labels </w:t>
+      </w:r>
+      <w:r>
+        <w:t>(</w:t>
+      </w:r>
+      <w:proofErr w:type="spellStart"/>
+      <w:r>
+        <w:t>Tadros</w:t>
+      </w:r>
+      <w:proofErr w:type="spellEnd"/>
+      <w:r>
+        <w:t xml:space="preserve">, 1994), </w:t>
+      </w:r>
+      <w:r>
+        <w:rPr>
+          <w:i/>
+        </w:rPr>
+        <w:t xml:space="preserve">carrier </w:t>
+      </w:r>
+      <w:proofErr w:type="spellStart"/>
+      <w:r>
+        <w:rPr>
+          <w:i/>
+        </w:rPr>
+        <w:t>nou</w:t>
+      </w:r>
+      <w:proofErr w:type="spellEnd"/>
+      <w:r>
+        <w:rPr>
+          <w:i/>
+        </w:rPr>
+        <w:t xml:space="preserve"> ns </w:t>
+      </w:r>
+      <w:r>
+        <w:t>(</w:t>
+      </w:r>
+      <w:proofErr w:type="spellStart"/>
+      <w:r>
+        <w:t>Ivanic</w:t>
+      </w:r>
+      <w:proofErr w:type="spellEnd"/>
+      <w:r>
+        <w:t xml:space="preserve">, 1991), </w:t>
+      </w:r>
+      <w:proofErr w:type="spellStart"/>
+      <w:r>
+        <w:rPr>
+          <w:i/>
+        </w:rPr>
+        <w:t>advance</w:t>
+      </w:r>
+      <w:proofErr w:type="spellEnd"/>
+      <w:r>
+        <w:rPr>
+          <w:i/>
+        </w:rPr>
+        <w:t xml:space="preserve"> labels</w:t>
+      </w:r>
+      <w:r>
+        <w:t xml:space="preserve"> et </w:t>
+      </w:r>
+      <w:proofErr w:type="spellStart"/>
+      <w:r>
+        <w:rPr>
+          <w:i/>
+        </w:rPr>
+        <w:t>retrospective</w:t>
+      </w:r>
+      <w:proofErr w:type="spellEnd"/>
+      <w:r>
+        <w:rPr>
+          <w:i/>
+        </w:rPr>
+        <w:t xml:space="preserve"> labels</w:t>
+      </w:r>
+      <w:r>
+        <w:t xml:space="preserve"> (Francis, 1994), </w:t>
+      </w:r>
+      <w:proofErr w:type="spellStart"/>
+      <w:r>
+        <w:rPr>
+          <w:i/>
+        </w:rPr>
+        <w:t>unspecific</w:t>
+      </w:r>
+      <w:proofErr w:type="spellEnd"/>
+      <w:r>
+        <w:rPr>
+          <w:i/>
+        </w:rPr>
+        <w:t xml:space="preserve"> </w:t>
+      </w:r>
+      <w:proofErr w:type="spellStart"/>
+      <w:r>
+        <w:rPr>
+          <w:i/>
+        </w:rPr>
+        <w:t>nouns</w:t>
+      </w:r>
+      <w:proofErr w:type="spellEnd"/>
+      <w:r>
+        <w:t xml:space="preserve"> ou </w:t>
+      </w:r>
+      <w:proofErr w:type="spellStart"/>
+      <w:r>
+        <w:rPr>
+          <w:i/>
+        </w:rPr>
+        <w:t>metalanguage</w:t>
+      </w:r>
+      <w:proofErr w:type="spellEnd"/>
+      <w:r>
+        <w:rPr>
+          <w:i/>
+        </w:rPr>
+        <w:t xml:space="preserve"> </w:t>
+      </w:r>
+      <w:proofErr w:type="spellStart"/>
+      <w:r>
+        <w:rPr>
+          <w:i/>
+        </w:rPr>
+        <w:t>nouns</w:t>
+      </w:r>
+      <w:proofErr w:type="spellEnd"/>
+      <w:r>
+        <w:t xml:space="preserve"> (Winter, 1992), </w:t>
+      </w:r>
+      <w:proofErr w:type="spellStart"/>
+      <w:r>
+        <w:rPr>
+          <w:i/>
+        </w:rPr>
+        <w:t>shell</w:t>
+      </w:r>
+      <w:proofErr w:type="spellEnd"/>
+      <w:r>
+        <w:rPr>
+          <w:i/>
+        </w:rPr>
+        <w:t xml:space="preserve"> </w:t>
+      </w:r>
+      <w:proofErr w:type="spellStart"/>
+      <w:r>
+        <w:rPr>
+          <w:i/>
+        </w:rPr>
+        <w:t>nouns</w:t>
+      </w:r>
+      <w:proofErr w:type="spellEnd"/>
+      <w:r>
+        <w:t xml:space="preserve"> (</w:t>
+      </w:r>
+      <w:proofErr w:type="spellStart"/>
+      <w:r>
+        <w:t>Hunston</w:t>
+      </w:r>
+      <w:proofErr w:type="spellEnd"/>
+      <w:r>
+        <w:t xml:space="preserve"> et Francis, 1999 ; Schmid, 2000) et </w:t>
+      </w:r>
+      <w:r>
+        <w:rPr>
+          <w:i/>
+        </w:rPr>
+        <w:t xml:space="preserve">noms généraux sous-spécifiés </w:t>
+      </w:r>
+      <w:r>
+        <w:t>(Legallois, 2006)</w:t>
+      </w:r>
+      <w:r>
+        <w:t>.</w:t>
+      </w:r>
+    </w:p>
+    <w:p>
+      <w:pPr>
+        <w:jc w:val="both"/>
+      </w:pPr>
+      <w:r>
+        <w:t xml:space="preserve">Le troisième fil, </w:t>
+      </w:r>
+      <w:r>
+        <w:t>mineur</w:t>
+      </w:r>
+      <w:r>
+        <w:t xml:space="preserve">, </w:t>
+      </w:r>
+      <w:r>
+        <w:t xml:space="preserve">est constitué de lecture sur les outils employés, notamment l’analyse syntaxique en dépendance </w:t>
+      </w:r>
+      <w:r>
+        <w:t>(</w:t>
+      </w:r>
+      <w:proofErr w:type="spellStart"/>
+      <w:r>
+        <w:t>Schwischay</w:t>
+      </w:r>
+      <w:proofErr w:type="spellEnd"/>
+      <w:r>
+        <w:t>, 2001</w:t>
+      </w:r>
+      <w:r>
+        <w:t>)</w:t>
+      </w:r>
+      <w:r>
+        <w:t>.</w:t>
       </w:r>
     </w:p>
     <w:p>
@@ -781,7 +1242,11 @@
         <w:t xml:space="preserve">Tanguy et Rebeyrolle </w:t>
       </w:r>
       <w:r>
-        <w:t>(à paraître) propose une méthode de recodage des domaines pour n’en garder qu’un seul, le plus important et discriminant</w:t>
+        <w:t xml:space="preserve">(à paraître) propose une </w:t>
+      </w:r>
+      <w:r>
+        <w:lastRenderedPageBreak/>
+        <w:t>méthode de recodage des domaines pour n’en garder qu’un seul, le plus important et discriminant</w:t>
       </w:r>
       <w:r>
         <w:t>, que nous avons également utilisée.</w:t>
@@ -868,7 +1333,6 @@
         <w:jc w:val="both"/>
       </w:pPr>
       <w:r>
-        <w:lastRenderedPageBreak/>
         <w:t>Des informations complémentaires dépendantes de la catégorie, comme le genre pour les noms, le mode et le temps pour les verbes</w:t>
       </w:r>
     </w:p>
@@ -1354,25 +1818,13 @@
         <w:jc w:val="both"/>
       </w:pPr>
       <w:r>
-        <w:t xml:space="preserve">Nous avons ensuite </w:t>
-      </w:r>
-      <w:r>
-        <w:t xml:space="preserve">les combinaisons de façon indépendante. Pour l’instant notre travail a porté sur les combinaisons les plus nombreuses </w:t>
-      </w:r>
-      <w:r>
-        <w:t>notées</w:t>
-      </w:r>
-      <w:r>
-        <w:t xml:space="preserve"> 1:1 et 1:2</w:t>
+        <w:t>Nous avons ensuite les combinaisons de façon indépendante. Pour l’instant notre travail a porté sur les combinaisons les plus nombreuses notées 1:1 et 1:2</w:t>
       </w:r>
       <w:r>
         <w:t>, couvrant 81 % du corpus</w:t>
       </w:r>
       <w:r>
-        <w:t>.</w:t>
-      </w:r>
-      <w:r>
-        <w:t xml:space="preserve"> Pour les titres de structure 1:2, une règle logique veut qu’une partie soit composée d’un ou plusieurs segments, mais un segment ne peut jamais s’étaler sur plusieurs parties, autrement dit le nombre de segments ne peut être inférieur au nombre de parties</w:t>
+        <w:t>. Pour les titres de structure 1:2, une règle logique veut qu’une partie soit composée d’un ou plusieurs segments, mais un segment ne peut jamais s’étaler sur plusieurs parties, autrement dit le nombre de segments ne peut être inférieur au nombre de parties</w:t>
       </w:r>
       <w:r>
         <w:t>, mais cette condition n’est pas suffisante,</w:t>
@@ -1387,7 +1839,11 @@
         <w:t>être un délimitateur de segment</w:t>
       </w:r>
       <w:r>
-        <w:t xml:space="preserve">. Nous écartons 462 titres enfreignant cette règle logique, </w:t>
+        <w:t xml:space="preserve">. Nous écartons </w:t>
+      </w:r>
+      <w:r>
+        <w:lastRenderedPageBreak/>
+        <w:t xml:space="preserve">462 titres enfreignant cette règle logique, </w:t>
       </w:r>
       <w:r>
         <w:t>une analyse manuelle sommaire montrant qu’ils ont des problèmes d’encodage.</w:t>
@@ -1434,314 +1890,558 @@
         <w:t xml:space="preserve">1:1, 88 % des titres ont une seule racine, 10 % en ont </w:t>
       </w:r>
       <w:r>
-        <w:t xml:space="preserve">deux. Pour une structure 1:2, 65 % des titres ont une racine et 31 % en ont deux. Il est intéressant de voir comment les racines se répartissent entre les deux segments : </w:t>
-      </w:r>
-    </w:p>
+        <w:t xml:space="preserve">deux. Pour une structure 1:2, 65 % des titres ont une racine et 31 % en ont deux. Il est intéressant de voir comment les </w:t>
+      </w:r>
+      <w:r>
+        <w:t xml:space="preserve">deux </w:t>
+      </w:r>
+      <w:r>
+        <w:t>racines se répartissent entre les deux segments</w:t>
+      </w:r>
+      <w:r>
+        <w:t> :</w:t>
+      </w:r>
+    </w:p>
+    <w:tbl>
+      <w:tblPr>
+        <w:tblStyle w:val="Grilledutableau"/>
+        <w:tblpPr w:leftFromText="141" w:rightFromText="141" w:vertAnchor="text" w:tblpY="1"/>
+        <w:tblOverlap w:val="never"/>
+        <w:tblW w:w="0" w:type="auto"/>
+        <w:tblBorders>
+          <w:top w:val="single" w:sz="4" w:space="0" w:color="4F81BD" w:themeColor="accent1"/>
+          <w:left w:val="single" w:sz="4" w:space="0" w:color="4F81BD" w:themeColor="accent1"/>
+          <w:bottom w:val="single" w:sz="4" w:space="0" w:color="4F81BD" w:themeColor="accent1"/>
+          <w:right w:val="single" w:sz="4" w:space="0" w:color="4F81BD" w:themeColor="accent1"/>
+          <w:insideH w:val="single" w:sz="4" w:space="0" w:color="4F81BD" w:themeColor="accent1"/>
+          <w:insideV w:val="single" w:sz="4" w:space="0" w:color="4F81BD" w:themeColor="accent1"/>
+        </w:tblBorders>
+        <w:tblLook w:val="04A0" w:firstRow="1" w:lastRow="0" w:firstColumn="1" w:lastColumn="0" w:noHBand="0" w:noVBand="1"/>
+      </w:tblPr>
+      <w:tblGrid>
+        <w:gridCol w:w="1526"/>
+        <w:gridCol w:w="1417"/>
+        <w:gridCol w:w="1417"/>
+        <w:gridCol w:w="1417"/>
+      </w:tblGrid>
+      <w:tr>
+        <w:tc>
+          <w:tcPr>
+            <w:tcW w:w="1526" w:type="dxa"/>
+            <w:shd w:val="clear" w:color="auto" w:fill="DBE5F1" w:themeFill="accent1" w:themeFillTint="33"/>
+            <w:vAlign w:val="center"/>
+          </w:tcPr>
+          <w:p>
+            <w:pPr>
+              <w:jc w:val="center"/>
+            </w:pPr>
+            <w:r>
+              <w:t>Nombre de racines dans segments 1</w:t>
+            </w:r>
+          </w:p>
+        </w:tc>
+        <w:tc>
+          <w:tcPr>
+            <w:tcW w:w="1417" w:type="dxa"/>
+            <w:shd w:val="clear" w:color="auto" w:fill="DBE5F1" w:themeFill="accent1" w:themeFillTint="33"/>
+            <w:vAlign w:val="center"/>
+          </w:tcPr>
+          <w:p>
+            <w:pPr>
+              <w:jc w:val="center"/>
+            </w:pPr>
+            <w:r>
+              <w:t>Nombre de racine dans segments 2</w:t>
+            </w:r>
+          </w:p>
+        </w:tc>
+        <w:tc>
+          <w:tcPr>
+            <w:tcW w:w="1417" w:type="dxa"/>
+            <w:shd w:val="clear" w:color="auto" w:fill="DBE5F1" w:themeFill="accent1" w:themeFillTint="33"/>
+          </w:tcPr>
+          <w:p>
+            <w:pPr>
+              <w:jc w:val="center"/>
+            </w:pPr>
+            <w:r>
+              <w:t>Nombre de titres</w:t>
+            </w:r>
+          </w:p>
+        </w:tc>
+        <w:tc>
+          <w:tcPr>
+            <w:tcW w:w="1417" w:type="dxa"/>
+            <w:shd w:val="clear" w:color="auto" w:fill="DBE5F1" w:themeFill="accent1" w:themeFillTint="33"/>
+            <w:vAlign w:val="center"/>
+          </w:tcPr>
+          <w:p>
+            <w:pPr>
+              <w:jc w:val="center"/>
+            </w:pPr>
+            <w:r>
+              <w:t>Pourcentage des titres</w:t>
+            </w:r>
+          </w:p>
+        </w:tc>
+      </w:tr>
+      <w:tr>
+        <w:tc>
+          <w:tcPr>
+            <w:tcW w:w="1526" w:type="dxa"/>
+            <w:vAlign w:val="center"/>
+          </w:tcPr>
+          <w:p>
+            <w:pPr>
+              <w:jc w:val="center"/>
+            </w:pPr>
+            <w:r>
+              <w:t>1</w:t>
+            </w:r>
+          </w:p>
+        </w:tc>
+        <w:tc>
+          <w:tcPr>
+            <w:tcW w:w="1417" w:type="dxa"/>
+            <w:vAlign w:val="center"/>
+          </w:tcPr>
+          <w:p>
+            <w:pPr>
+              <w:jc w:val="center"/>
+            </w:pPr>
+            <w:r>
+              <w:t>1</w:t>
+            </w:r>
+          </w:p>
+        </w:tc>
+        <w:tc>
+          <w:tcPr>
+            <w:tcW w:w="1417" w:type="dxa"/>
+          </w:tcPr>
+          <w:p>
+            <w:pPr>
+              <w:jc w:val="right"/>
+            </w:pPr>
+            <w:r>
+              <w:t>25 938</w:t>
+            </w:r>
+          </w:p>
+        </w:tc>
+        <w:tc>
+          <w:tcPr>
+            <w:tcW w:w="1417" w:type="dxa"/>
+            <w:vAlign w:val="center"/>
+          </w:tcPr>
+          <w:p>
+            <w:pPr>
+              <w:jc w:val="right"/>
+            </w:pPr>
+            <w:r>
+              <w:t>84</w:t>
+            </w:r>
+            <w:r>
+              <w:t xml:space="preserve"> %</w:t>
+            </w:r>
+          </w:p>
+        </w:tc>
+      </w:tr>
+      <w:tr>
+        <w:tc>
+          <w:tcPr>
+            <w:tcW w:w="1526" w:type="dxa"/>
+            <w:shd w:val="clear" w:color="auto" w:fill="DBE5F1" w:themeFill="accent1" w:themeFillTint="33"/>
+            <w:vAlign w:val="center"/>
+          </w:tcPr>
+          <w:p>
+            <w:pPr>
+              <w:jc w:val="center"/>
+            </w:pPr>
+            <w:r>
+              <w:t>2</w:t>
+            </w:r>
+          </w:p>
+        </w:tc>
+        <w:tc>
+          <w:tcPr>
+            <w:tcW w:w="1417" w:type="dxa"/>
+            <w:shd w:val="clear" w:color="auto" w:fill="DBE5F1" w:themeFill="accent1" w:themeFillTint="33"/>
+            <w:vAlign w:val="center"/>
+          </w:tcPr>
+          <w:p>
+            <w:pPr>
+              <w:jc w:val="center"/>
+            </w:pPr>
+            <w:r>
+              <w:t>0</w:t>
+            </w:r>
+          </w:p>
+        </w:tc>
+        <w:tc>
+          <w:tcPr>
+            <w:tcW w:w="1417" w:type="dxa"/>
+            <w:shd w:val="clear" w:color="auto" w:fill="DBE5F1" w:themeFill="accent1" w:themeFillTint="33"/>
+          </w:tcPr>
+          <w:p>
+            <w:pPr>
+              <w:jc w:val="right"/>
+            </w:pPr>
+            <w:r>
+              <w:t>2 454</w:t>
+            </w:r>
+          </w:p>
+        </w:tc>
+        <w:tc>
+          <w:tcPr>
+            <w:tcW w:w="1417" w:type="dxa"/>
+            <w:shd w:val="clear" w:color="auto" w:fill="DBE5F1" w:themeFill="accent1" w:themeFillTint="33"/>
+            <w:vAlign w:val="center"/>
+          </w:tcPr>
+          <w:p>
+            <w:pPr>
+              <w:jc w:val="right"/>
+            </w:pPr>
+            <w:r>
+              <w:t>8</w:t>
+            </w:r>
+            <w:r>
+              <w:t xml:space="preserve"> %</w:t>
+            </w:r>
+          </w:p>
+        </w:tc>
+      </w:tr>
+      <w:tr>
+        <w:tc>
+          <w:tcPr>
+            <w:tcW w:w="1526" w:type="dxa"/>
+            <w:vAlign w:val="center"/>
+          </w:tcPr>
+          <w:p>
+            <w:pPr>
+              <w:jc w:val="center"/>
+            </w:pPr>
+            <w:r>
+              <w:t>2</w:t>
+            </w:r>
+          </w:p>
+        </w:tc>
+        <w:tc>
+          <w:tcPr>
+            <w:tcW w:w="1417" w:type="dxa"/>
+            <w:vAlign w:val="center"/>
+          </w:tcPr>
+          <w:p>
+            <w:pPr>
+              <w:jc w:val="center"/>
+            </w:pPr>
+            <w:r>
+              <w:t>2</w:t>
+            </w:r>
+          </w:p>
+        </w:tc>
+        <w:tc>
+          <w:tcPr>
+            <w:tcW w:w="1417" w:type="dxa"/>
+          </w:tcPr>
+          <w:p>
+            <w:pPr>
+              <w:jc w:val="right"/>
+            </w:pPr>
+            <w:r>
+              <w:t>2</w:t>
+            </w:r>
+            <w:r>
+              <w:t xml:space="preserve"> 179</w:t>
+            </w:r>
+          </w:p>
+        </w:tc>
+        <w:tc>
+          <w:tcPr>
+            <w:tcW w:w="1417" w:type="dxa"/>
+            <w:vAlign w:val="center"/>
+          </w:tcPr>
+          <w:p>
+            <w:pPr>
+              <w:jc w:val="right"/>
+            </w:pPr>
+            <w:r>
+              <w:t xml:space="preserve">  </w:t>
+            </w:r>
+            <w:r>
+              <w:t>7</w:t>
+            </w:r>
+            <w:r>
+              <w:t xml:space="preserve"> %</w:t>
+            </w:r>
+          </w:p>
+        </w:tc>
+      </w:tr>
+      <w:tr>
+        <w:tc>
+          <w:tcPr>
+            <w:tcW w:w="1526" w:type="dxa"/>
+            <w:shd w:val="clear" w:color="auto" w:fill="DBE5F1" w:themeFill="accent1" w:themeFillTint="33"/>
+            <w:vAlign w:val="center"/>
+          </w:tcPr>
+          <w:p>
+            <w:pPr>
+              <w:jc w:val="center"/>
+            </w:pPr>
+            <w:r>
+              <w:t>1</w:t>
+            </w:r>
+          </w:p>
+        </w:tc>
+        <w:tc>
+          <w:tcPr>
+            <w:tcW w:w="1417" w:type="dxa"/>
+            <w:shd w:val="clear" w:color="auto" w:fill="DBE5F1" w:themeFill="accent1" w:themeFillTint="33"/>
+            <w:vAlign w:val="center"/>
+          </w:tcPr>
+          <w:p>
+            <w:pPr>
+              <w:jc w:val="center"/>
+            </w:pPr>
+            <w:r>
+              <w:t>3</w:t>
+            </w:r>
+          </w:p>
+        </w:tc>
+        <w:tc>
+          <w:tcPr>
+            <w:tcW w:w="1417" w:type="dxa"/>
+            <w:shd w:val="clear" w:color="auto" w:fill="DBE5F1" w:themeFill="accent1" w:themeFillTint="33"/>
+          </w:tcPr>
+          <w:p>
+            <w:pPr>
+              <w:jc w:val="right"/>
+            </w:pPr>
+            <w:r>
+              <w:t>173</w:t>
+            </w:r>
+          </w:p>
+        </w:tc>
+        <w:tc>
+          <w:tcPr>
+            <w:tcW w:w="1417" w:type="dxa"/>
+            <w:shd w:val="clear" w:color="auto" w:fill="DBE5F1" w:themeFill="accent1" w:themeFillTint="33"/>
+            <w:vAlign w:val="center"/>
+          </w:tcPr>
+          <w:p>
+            <w:pPr>
+              <w:jc w:val="right"/>
+            </w:pPr>
+            <w:r>
+              <w:t xml:space="preserve">  </w:t>
+            </w:r>
+            <w:r>
+              <w:t>&gt;1</w:t>
+            </w:r>
+            <w:r>
+              <w:t xml:space="preserve"> %</w:t>
+            </w:r>
+          </w:p>
+        </w:tc>
+      </w:tr>
+    </w:tbl>
     <w:p>
       <w:pPr>
         <w:jc w:val="both"/>
-        <w:rPr>
-          <w:lang w:val="en-US"/>
-        </w:rPr>
-      </w:pPr>
-      <w:r>
-        <w:rPr>
-          <w:lang w:val="en-US"/>
-        </w:rPr>
-        <w:t xml:space="preserve">XXX </w:t>
-      </w:r>
-      <w:r>
-        <w:rPr>
-          <w:lang w:val="en-US"/>
-        </w:rPr>
-        <w:t xml:space="preserve"> PB CALCUL NB R</w:t>
-      </w:r>
-      <w:r>
-        <w:rPr>
-          <w:lang w:val="en-US"/>
-        </w:rPr>
-        <w:t>OOTS BY SEGMENTS XXX</w:t>
+      </w:pPr>
+      <w:r>
+        <w:t xml:space="preserve">D’après </w:t>
+      </w:r>
+      <w:proofErr w:type="spellStart"/>
+      <w:r>
+        <w:t>Schwischay</w:t>
+      </w:r>
+      <w:proofErr w:type="spellEnd"/>
+      <w:r>
+        <w:t xml:space="preserve"> (2001), </w:t>
+      </w:r>
+      <w:r>
+        <w:rPr>
+          <w:i/>
+        </w:rPr>
+        <w:t>« un nœud forme avec tous les nœuds qu’il domine( directement ou indirectement) un syntagme ; et, par convention, ce syntagme porte le nom du nœud dominant »</w:t>
+      </w:r>
+      <w:r>
+        <w:t xml:space="preserve">. Nous pouvons donc, grâce à la complémentarité des deux modèles, déterminer le type de syntagme de chaque segment </w:t>
+      </w:r>
+      <w:r>
+        <w:t xml:space="preserve">incluant une racine </w:t>
+      </w:r>
+      <w:r>
+        <w:t>et déterminer ainsi la structure syntagmatique du titre.</w:t>
+      </w:r>
+    </w:p>
+    <w:p>
+      <w:pPr>
+        <w:jc w:val="both"/>
+      </w:pPr>
+      <w:r>
+        <w:t>XXX Segment sans racine : les sous-racines XXX</w:t>
+      </w:r>
+    </w:p>
+    <w:p>
+      <w:pPr>
+        <w:jc w:val="both"/>
+      </w:pPr>
+      <w:r>
+        <w:t>Nous pouvons constituer un lexique des racines et sous-racines et étudier sa transdisciplinarité.</w:t>
+      </w:r>
+    </w:p>
+    <w:p>
+      <w:pPr>
+        <w:jc w:val="both"/>
+        <w:rPr>
+          <w:lang w:val="en-US"/>
+        </w:rPr>
+      </w:pPr>
+      <w:proofErr w:type="spellStart"/>
+      <w:r>
+        <w:rPr>
+          <w:lang w:val="en-US"/>
+        </w:rPr>
+        <w:t>Nb</w:t>
+      </w:r>
+      <w:proofErr w:type="spellEnd"/>
+      <w:r>
+        <w:rPr>
+          <w:lang w:val="en-US"/>
+        </w:rPr>
+        <w:t xml:space="preserve"> Parts/segments </w:t>
+      </w:r>
+      <w:r>
+        <w:sym w:font="Wingdings" w:char="F0E8"/>
+      </w:r>
+      <w:r>
+        <w:rPr>
+          <w:lang w:val="en-US"/>
+        </w:rPr>
+        <w:t xml:space="preserve"> </w:t>
+      </w:r>
+      <w:proofErr w:type="spellStart"/>
+      <w:r>
+        <w:rPr>
+          <w:lang w:val="en-US"/>
+        </w:rPr>
+        <w:t>nb</w:t>
+      </w:r>
+      <w:proofErr w:type="spellEnd"/>
+      <w:r>
+        <w:rPr>
+          <w:lang w:val="en-US"/>
+        </w:rPr>
+        <w:t xml:space="preserve"> roots  </w:t>
+      </w:r>
+      <w:r>
+        <w:sym w:font="Wingdings" w:char="F0E8"/>
+      </w:r>
+      <w:r>
+        <w:rPr>
+          <w:lang w:val="en-US"/>
+        </w:rPr>
+        <w:t xml:space="preserve"> part-of</w:t>
+      </w:r>
+      <w:r>
+        <w:rPr>
+          <w:lang w:val="en-US"/>
+        </w:rPr>
+        <w:t xml:space="preserve">-speech </w:t>
+      </w:r>
+      <w:r>
+        <w:rPr>
+          <w:lang w:val="en-US"/>
+        </w:rPr>
+        <w:t>roots</w:t>
+      </w:r>
+      <w:r>
+        <w:rPr>
+          <w:lang w:val="en-US"/>
+        </w:rPr>
+        <w:t xml:space="preserve"> /</w:t>
+      </w:r>
+      <w:r>
+        <w:rPr>
+          <w:lang w:val="en-US"/>
+        </w:rPr>
+        <w:t xml:space="preserve"> position roots</w:t>
+      </w:r>
+      <w:r>
+        <w:rPr>
+          <w:lang w:val="en-US"/>
+        </w:rPr>
+        <w:t xml:space="preserve"> / links</w:t>
+      </w:r>
+    </w:p>
+    <w:p>
+      <w:pPr>
+        <w:jc w:val="both"/>
+      </w:pPr>
+      <w:r>
+        <w:t>2) classifier les titres, dire que c’est essentiellement des GN ou GN : GN (partie ou segment ? Fusion des deux pour ne parler plus que de segment &amp; racine :-) Ça devrait correspondre…</w:t>
+      </w:r>
+    </w:p>
+    <w:p>
+      <w:pPr>
+        <w:jc w:val="both"/>
+      </w:pPr>
+      <w:r>
+        <w:t>3) étudier le noyau/racine des GN</w:t>
+      </w:r>
+    </w:p>
+    <w:p>
+      <w:pPr>
+        <w:jc w:val="both"/>
+      </w:pPr>
+      <w:r>
+        <w:t>4) transdisciplinaire ?</w:t>
+      </w:r>
+    </w:p>
+    <w:p>
+      <w:pPr>
+        <w:jc w:val="both"/>
+      </w:pPr>
+      <w:r>
+        <w:t xml:space="preserve">5) quel type de nom </w:t>
+      </w:r>
+      <w:r>
+        <w:sym w:font="Wingdings" w:char="F0E8"/>
+      </w:r>
+      <w:r>
+        <w:t xml:space="preserve"> faible contenu </w:t>
+      </w:r>
+      <w:proofErr w:type="spellStart"/>
+      <w:r>
+        <w:t>sém</w:t>
+      </w:r>
+      <w:proofErr w:type="spellEnd"/>
+    </w:p>
+    <w:p>
+      <w:pPr>
+        <w:jc w:val="both"/>
+      </w:pPr>
+      <w:r>
+        <w:t>6) position, article, complément de nom ?</w:t>
+      </w:r>
+    </w:p>
+    <w:p>
+      <w:pPr>
+        <w:jc w:val="both"/>
+      </w:pPr>
+      <w:r>
+        <w:t>7) essayer de mettre en relation les racines entre elles et avec les « racines de niveau 2 » : mot d’un autre segment n’ayant comme gouverneur que la racine du segment précédent.</w:t>
+      </w:r>
+    </w:p>
+    <w:p>
+      <w:pPr>
+        <w:jc w:val="both"/>
+      </w:pPr>
+      <w:r>
+        <w:t>8) rajout d’exemple</w:t>
       </w:r>
       <w:bookmarkStart w:id="0" w:name="_GoBack"/>
       <w:bookmarkEnd w:id="0"/>
-    </w:p>
-    <w:p>
-      <w:pPr>
-        <w:jc w:val="both"/>
-        <w:rPr>
-          <w:lang w:val="en-US"/>
-        </w:rPr>
-      </w:pPr>
-      <w:proofErr w:type="spellStart"/>
-      <w:r>
-        <w:rPr>
-          <w:lang w:val="en-US"/>
-        </w:rPr>
-        <w:lastRenderedPageBreak/>
-        <w:t>Nb</w:t>
-      </w:r>
-      <w:proofErr w:type="spellEnd"/>
-      <w:r>
-        <w:rPr>
-          <w:lang w:val="en-US"/>
-        </w:rPr>
-        <w:t xml:space="preserve"> Parts/segments </w:t>
-      </w:r>
-      <w:r>
-        <w:sym w:font="Wingdings" w:char="F0E8"/>
-      </w:r>
-      <w:r>
-        <w:rPr>
-          <w:lang w:val="en-US"/>
-        </w:rPr>
-        <w:t xml:space="preserve"> </w:t>
-      </w:r>
-      <w:proofErr w:type="spellStart"/>
-      <w:r>
-        <w:rPr>
-          <w:lang w:val="en-US"/>
-        </w:rPr>
-        <w:t>nb</w:t>
-      </w:r>
-      <w:proofErr w:type="spellEnd"/>
-      <w:r>
-        <w:rPr>
-          <w:lang w:val="en-US"/>
-        </w:rPr>
-        <w:t xml:space="preserve"> roots  </w:t>
-      </w:r>
-      <w:r>
-        <w:sym w:font="Wingdings" w:char="F0E8"/>
-      </w:r>
-      <w:r>
-        <w:rPr>
-          <w:lang w:val="en-US"/>
-        </w:rPr>
-        <w:t xml:space="preserve"> part-of</w:t>
-      </w:r>
-      <w:r>
-        <w:rPr>
-          <w:lang w:val="en-US"/>
-        </w:rPr>
-        <w:t xml:space="preserve">-speech </w:t>
-      </w:r>
-      <w:r>
-        <w:rPr>
-          <w:lang w:val="en-US"/>
-        </w:rPr>
-        <w:t>roots</w:t>
-      </w:r>
-      <w:r>
-        <w:rPr>
-          <w:lang w:val="en-US"/>
-        </w:rPr>
-        <w:t xml:space="preserve"> /</w:t>
-      </w:r>
-      <w:r>
-        <w:rPr>
-          <w:lang w:val="en-US"/>
-        </w:rPr>
-        <w:t xml:space="preserve"> position roots</w:t>
-      </w:r>
-      <w:r>
-        <w:rPr>
-          <w:lang w:val="en-US"/>
-        </w:rPr>
-        <w:t xml:space="preserve"> / links</w:t>
-      </w:r>
-    </w:p>
-    <w:p>
-      <w:pPr>
-        <w:jc w:val="both"/>
-        <w:rPr>
-          <w:lang w:val="en-US"/>
-        </w:rPr>
-      </w:pPr>
-    </w:p>
-    <w:p>
-      <w:pPr>
-        <w:jc w:val="both"/>
-        <w:rPr>
-          <w:lang w:val="en-US"/>
-        </w:rPr>
-      </w:pPr>
-    </w:p>
-    <w:p>
-      <w:pPr>
-        <w:jc w:val="both"/>
-      </w:pPr>
-      <w:r>
-        <w:t xml:space="preserve">D’après </w:t>
-      </w:r>
-      <w:proofErr w:type="spellStart"/>
-      <w:r>
-        <w:t>Schwischay</w:t>
-      </w:r>
-      <w:proofErr w:type="spellEnd"/>
-      <w:r>
-        <w:t xml:space="preserve"> (2001), </w:t>
-      </w:r>
-      <w:r>
-        <w:rPr>
-          <w:i/>
-        </w:rPr>
-        <w:t>« un nœud forme avec tous les nœuds qu’il domine( directement ou indirectement) un syntagme ; et, par convention, ce syntagme porte le nom du nœud dominant »</w:t>
-      </w:r>
-      <w:r>
-        <w:t xml:space="preserve">. Nous pouvons donc, grâce à </w:t>
-      </w:r>
-      <w:r>
-        <w:t>la complémentarité des deux modèles</w:t>
-      </w:r>
-      <w:r>
-        <w:t>, déterminer le type de syntagme de chaque segment est déterminer ainsi la structure syntagmatique du titre.</w:t>
-      </w:r>
-    </w:p>
-    <w:p>
-      <w:pPr>
-        <w:jc w:val="both"/>
-      </w:pPr>
-      <w:r>
-        <w:t xml:space="preserve"> </w:t>
-      </w:r>
-    </w:p>
-    <w:p>
-      <w:pPr>
-        <w:jc w:val="both"/>
-      </w:pPr>
-      <w:r>
-        <w:t>Nous constitutions ainsi un lexique des racines.</w:t>
-      </w:r>
-    </w:p>
-    <w:p>
-      <w:pPr>
-        <w:jc w:val="both"/>
-      </w:pPr>
-    </w:p>
-    <w:p>
-      <w:pPr>
-        <w:jc w:val="both"/>
-      </w:pPr>
-      <w:r>
-        <w:t>2) classifier les titres, dire que c’est essentiellement des GN ou GN : GN (partie ou segment ? Fusion des deux pour ne parler plus que de segment &amp; racine :-) Ça devrait correspondre…</w:t>
-      </w:r>
-    </w:p>
-    <w:p>
-      <w:pPr>
-        <w:jc w:val="both"/>
-      </w:pPr>
-      <w:r>
-        <w:t>3) étudier le noyau/racine des GN</w:t>
-      </w:r>
-    </w:p>
-    <w:p>
-      <w:pPr>
-        <w:jc w:val="both"/>
-      </w:pPr>
-      <w:r>
-        <w:t>4) transdisciplinaire ?</w:t>
-      </w:r>
-    </w:p>
-    <w:p>
-      <w:pPr>
-        <w:jc w:val="both"/>
-      </w:pPr>
-      <w:r>
-        <w:t xml:space="preserve">5) quel type de nom </w:t>
-      </w:r>
-      <w:r>
-        <w:sym w:font="Wingdings" w:char="F0E8"/>
-      </w:r>
-      <w:r>
-        <w:t xml:space="preserve"> faible contenu </w:t>
-      </w:r>
-      <w:proofErr w:type="spellStart"/>
-      <w:r>
-        <w:t>sém</w:t>
-      </w:r>
-      <w:proofErr w:type="spellEnd"/>
-    </w:p>
-    <w:p>
-      <w:pPr>
-        <w:jc w:val="both"/>
-      </w:pPr>
-      <w:r>
-        <w:t>6) position, article, complément de nom ?</w:t>
-      </w:r>
-    </w:p>
-    <w:p>
-      <w:pPr>
-        <w:jc w:val="both"/>
-      </w:pPr>
-      <w:r>
-        <w:t>7) essayer de mettre en relation les racines entre elles et avec les « racines de niveau 2 » : mot d’un autre segment n’ayant comme gouverneur que la racine du segment précédent.</w:t>
-      </w:r>
-    </w:p>
-    <w:p>
-      <w:pPr>
-        <w:jc w:val="both"/>
-      </w:pPr>
-      <w:r>
-        <w:t>8) rajout d’exemple</w:t>
-      </w:r>
-    </w:p>
-    <w:p>
-      <w:pPr>
-        <w:jc w:val="both"/>
-      </w:pPr>
-    </w:p>
-    <w:p>
-      <w:pPr>
-        <w:jc w:val="both"/>
-      </w:pPr>
-      <w:r>
-        <w:t xml:space="preserve">Nous avons écarté </w:t>
-      </w:r>
-      <w:r>
-        <w:t xml:space="preserve">ces titres pluri-paragraphes, considérant que la détection de plusieurs paragraphes </w:t>
-      </w:r>
-      <w:r>
-        <w:t>s’apparente</w:t>
-      </w:r>
-      <w:r>
-        <w:t xml:space="preserve"> à une erreur. Nous avons ensuite </w:t>
-      </w:r>
-    </w:p>
-    <w:p>
-      <w:pPr>
-        <w:jc w:val="both"/>
-      </w:pPr>
-      <w:r>
-        <w:t>déterminé la nature des titres.</w:t>
-      </w:r>
-    </w:p>
-    <w:p>
-      <w:pPr>
-        <w:jc w:val="both"/>
-      </w:pPr>
-      <w:r>
-        <w:t xml:space="preserve">pour </w:t>
-      </w:r>
-      <w:r>
-        <w:t>les titres restants</w:t>
-      </w:r>
-    </w:p>
-    <w:p>
-      <w:pPr>
-        <w:jc w:val="both"/>
-      </w:pPr>
-      <w:r>
-        <w:t xml:space="preserve">  </w:t>
-      </w:r>
-      <w:r>
-        <w:t xml:space="preserve">les titres possédant plusieurs parties, plus complexes et </w:t>
-      </w:r>
-      <w:r>
-        <w:t>ne comptant que pour X % des titres</w:t>
-      </w:r>
-      <w:r>
-        <w:t>.</w:t>
-      </w:r>
     </w:p>
     <w:p>
       <w:pPr>
@@ -2502,6 +3202,81 @@
           <w:lang w:val="en-US"/>
         </w:rPr>
       </w:pPr>
+      <w:r>
+        <w:rPr>
+          <w:lang w:val="en-US"/>
+        </w:rPr>
+        <w:t xml:space="preserve">Flowerdew, J. (2006). Use of </w:t>
+      </w:r>
+      <w:proofErr w:type="spellStart"/>
+      <w:r>
+        <w:rPr>
+          <w:lang w:val="en-US"/>
+        </w:rPr>
+        <w:t>signalling</w:t>
+      </w:r>
+      <w:proofErr w:type="spellEnd"/>
+      <w:r>
+        <w:rPr>
+          <w:lang w:val="en-US"/>
+        </w:rPr>
+        <w:t xml:space="preserve"> nouns in a learner corpus. </w:t>
+      </w:r>
+      <w:r>
+        <w:rPr>
+          <w:i/>
+          <w:lang w:val="en-US"/>
+        </w:rPr>
+        <w:t>International Journal of Corpus Linguistics, 11(3)</w:t>
+      </w:r>
+      <w:r>
+        <w:rPr>
+          <w:lang w:val="en-US"/>
+        </w:rPr>
+        <w:t>, 345-362.</w:t>
+      </w:r>
+    </w:p>
+    <w:p>
+      <w:pPr>
+        <w:rPr>
+          <w:lang w:val="en-US"/>
+        </w:rPr>
+      </w:pPr>
+      <w:r>
+        <w:rPr>
+          <w:lang w:val="en-US"/>
+        </w:rPr>
+        <w:t xml:space="preserve">Flowerdew, J. &amp; Forest, R. W. (2015). </w:t>
+      </w:r>
+      <w:proofErr w:type="spellStart"/>
+      <w:r>
+        <w:rPr>
+          <w:i/>
+          <w:lang w:val="en-US"/>
+        </w:rPr>
+        <w:t>Signalling</w:t>
+      </w:r>
+      <w:proofErr w:type="spellEnd"/>
+      <w:r>
+        <w:rPr>
+          <w:i/>
+          <w:lang w:val="en-US"/>
+        </w:rPr>
+        <w:t xml:space="preserve"> nouns in English</w:t>
+      </w:r>
+      <w:r>
+        <w:rPr>
+          <w:lang w:val="en-US"/>
+        </w:rPr>
+        <w:t>. Cambridge University Press.</w:t>
+      </w:r>
+    </w:p>
+    <w:p>
+      <w:pPr>
+        <w:rPr>
+          <w:lang w:val="en-US"/>
+        </w:rPr>
+      </w:pPr>
       <w:proofErr w:type="spellStart"/>
       <w:r>
         <w:rPr>
@@ -2702,6 +3477,73 @@
       </w:hyperlink>
     </w:p>
     <w:p>
+      <w:pPr>
+        <w:rPr>
+          <w:i/>
+          <w:lang w:val="en-US"/>
+        </w:rPr>
+      </w:pPr>
+      <w:proofErr w:type="spellStart"/>
+      <w:r>
+        <w:t>Salager</w:t>
+      </w:r>
+      <w:proofErr w:type="spellEnd"/>
+      <w:r>
+        <w:t xml:space="preserve">-Meyer, F. &amp; </w:t>
+      </w:r>
+      <w:proofErr w:type="spellStart"/>
+      <w:r>
+        <w:t>Alcaraz</w:t>
+      </w:r>
+      <w:proofErr w:type="spellEnd"/>
+      <w:r>
+        <w:t xml:space="preserve"> </w:t>
+      </w:r>
+      <w:proofErr w:type="spellStart"/>
+      <w:r>
+        <w:t>Ariza</w:t>
+      </w:r>
+      <w:proofErr w:type="spellEnd"/>
+      <w:r>
+        <w:t xml:space="preserve">, M. Á. (2013). </w:t>
+      </w:r>
+      <w:r>
+        <w:rPr>
+          <w:lang w:val="en-US"/>
+        </w:rPr>
+        <w:t>Titles</w:t>
+      </w:r>
+      <w:r>
+        <w:rPr>
+          <w:lang w:val="en-US"/>
+        </w:rPr>
+        <w:t xml:space="preserve"> are" serious stuff": a historical study of academic titles.</w:t>
+      </w:r>
+      <w:r>
+        <w:rPr>
+          <w:i/>
+          <w:lang w:val="en-US"/>
+        </w:rPr>
+        <w:t xml:space="preserve"> </w:t>
+      </w:r>
+      <w:proofErr w:type="spellStart"/>
+      <w:r>
+        <w:rPr>
+          <w:i/>
+          <w:lang w:val="en-US"/>
+        </w:rPr>
+        <w:t>Jahr</w:t>
+      </w:r>
+      <w:proofErr w:type="spellEnd"/>
+      <w:r>
+        <w:rPr>
+          <w:i/>
+          <w:lang w:val="en-US"/>
+        </w:rPr>
+        <w:t>, 4(7), 257-271.</w:t>
+      </w:r>
+    </w:p>
+    <w:p>
       <w:r>
         <w:rPr>
           <w:lang w:val="en-US"/>
@@ -2800,6 +3642,22 @@
       </w:r>
       <w:r>
         <w:t>, Sables D'Olonne.</w:t>
+      </w:r>
+    </w:p>
+    <w:p>
+      <w:pPr>
+        <w:pStyle w:val="Titre1"/>
+      </w:pPr>
+      <w:r>
+        <w:t>Annexe 1 : information sur notre corpus</w:t>
+      </w:r>
+    </w:p>
+    <w:p>
+      <w:pPr>
+        <w:pStyle w:val="Titre1"/>
+      </w:pPr>
+      <w:r>
+        <w:t>Annexe 2 : exemples de requêtes</w:t>
       </w:r>
     </w:p>
     <w:sectPr>
@@ -2867,27 +3725,14 @@
     <w:r>
       <w:t xml:space="preserve"> / </w:t>
     </w:r>
-    <w:r>
-      <w:fldChar w:fldCharType="begin"/>
-    </w:r>
-    <w:r>
-      <w:instrText xml:space="preserve"> NUMPAGES   \* MERGEFORMAT </w:instrText>
-    </w:r>
-    <w:r>
-      <w:fldChar w:fldCharType="separate"/>
-    </w:r>
-    <w:r>
-      <w:rPr>
-        <w:noProof/>
-      </w:rPr>
-      <w:t>3</w:t>
-    </w:r>
-    <w:r>
-      <w:rPr>
-        <w:noProof/>
-      </w:rPr>
-      <w:fldChar w:fldCharType="end"/>
-    </w:r>
+    <w:fldSimple w:instr=" NUMPAGES   \* MERGEFORMAT ">
+      <w:r>
+        <w:rPr>
+          <w:noProof/>
+        </w:rPr>
+        <w:t>3</w:t>
+      </w:r>
+    </w:fldSimple>
   </w:p>
 </w:ftr>
 </file>
@@ -3618,6 +4463,7 @@
   <w:style w:type="character" w:default="1" w:styleId="Policepardfaut">
     <w:name w:val="Default Paragraph Font"/>
     <w:uiPriority w:val="1"/>
+    <w:semiHidden/>
     <w:unhideWhenUsed/>
   </w:style>
   <w:style w:type="table" w:default="1" w:styleId="TableauNormal">

</xml_diff>